<commit_message>
update paper(v3.3) MVT templates explained
</commit_message>
<xml_diff>
--- a/Documents/Papers/V3.3_AutomatisatiePlatform-GerritVanMol.docx
+++ b/Documents/Papers/V3.3_AutomatisatiePlatform-GerritVanMol.docx
@@ -8843,14 +8843,27 @@
                             <w:r>
                               <w:t xml:space="preserve">Figuur </w:t>
                             </w:r>
-                            <w:fldSimple w:instr=" SEQ Figuur \* ARABIC ">
-                              <w:r>
-                                <w:rPr>
-                                  <w:noProof/>
-                                </w:rPr>
-                                <w:t>1</w:t>
-                              </w:r>
-                            </w:fldSimple>
+                            <w:r>
+                              <w:fldChar w:fldCharType="begin"/>
+                            </w:r>
+                            <w:r>
+                              <w:instrText xml:space="preserve"> SEQ Figuur \* ARABIC </w:instrText>
+                            </w:r>
+                            <w:r>
+                              <w:fldChar w:fldCharType="separate"/>
+                            </w:r>
+                            <w:r>
+                              <w:rPr>
+                                <w:noProof/>
+                              </w:rPr>
+                              <w:t>1</w:t>
+                            </w:r>
+                            <w:r>
+                              <w:rPr>
+                                <w:noProof/>
+                              </w:rPr>
+                              <w:fldChar w:fldCharType="end"/>
+                            </w:r>
                             <w:r>
                               <w:t xml:space="preserve">: Huidig </w:t>
                             </w:r>
@@ -9021,7 +9034,7 @@
         <w:pStyle w:val="Heading2"/>
         <w:ind w:firstLine="708"/>
       </w:pPr>
-      <w:bookmarkStart w:id="15" w:name="_Toc104149307"/>
+      <w:bookmarkStart w:id="12" w:name="_Toc104149307"/>
       <w:r>
         <w:lastRenderedPageBreak/>
         <w:t xml:space="preserve">1.2 </w:t>
@@ -9032,7 +9045,7 @@
       <w:r>
         <w:t xml:space="preserve"> werkwijze</w:t>
       </w:r>
-      <w:bookmarkEnd w:id="15"/>
+      <w:bookmarkEnd w:id="12"/>
     </w:p>
     <w:p>
       <w:r>
@@ -9090,21 +9103,34 @@
                                 <w:szCs w:val="22"/>
                               </w:rPr>
                             </w:pPr>
-                            <w:bookmarkStart w:id="16" w:name="_Ref103872874"/>
-                            <w:bookmarkStart w:id="17" w:name="_Ref103873442"/>
-                            <w:bookmarkStart w:id="18" w:name="_Ref103873528"/>
-                            <w:bookmarkStart w:id="19" w:name="_Toc104149284"/>
+                            <w:bookmarkStart w:id="13" w:name="_Ref103872874"/>
+                            <w:bookmarkStart w:id="14" w:name="_Ref103873442"/>
+                            <w:bookmarkStart w:id="15" w:name="_Ref103873528"/>
+                            <w:bookmarkStart w:id="16" w:name="_Toc104149284"/>
                             <w:r>
                               <w:t xml:space="preserve">Figuur </w:t>
                             </w:r>
-                            <w:fldSimple w:instr=" SEQ Figuur \* ARABIC ">
-                              <w:r>
-                                <w:rPr>
-                                  <w:noProof/>
-                                </w:rPr>
-                                <w:t>2</w:t>
-                              </w:r>
-                            </w:fldSimple>
+                            <w:r>
+                              <w:fldChar w:fldCharType="begin"/>
+                            </w:r>
+                            <w:r>
+                              <w:instrText xml:space="preserve"> SEQ Figuur \* ARABIC </w:instrText>
+                            </w:r>
+                            <w:r>
+                              <w:fldChar w:fldCharType="separate"/>
+                            </w:r>
+                            <w:r>
+                              <w:rPr>
+                                <w:noProof/>
+                              </w:rPr>
+                              <w:t>2</w:t>
+                            </w:r>
+                            <w:r>
+                              <w:rPr>
+                                <w:noProof/>
+                              </w:rPr>
+                              <w:fldChar w:fldCharType="end"/>
+                            </w:r>
                             <w:r>
                               <w:t>: Nieuwe werkwijze a.d.h.v. platform</w:t>
                             </w:r>
@@ -9126,16 +9152,16 @@
                               </w:rPr>
                               <w:t>interface</w:t>
                             </w:r>
-                            <w:bookmarkEnd w:id="16"/>
-                            <w:bookmarkEnd w:id="17"/>
+                            <w:bookmarkEnd w:id="13"/>
+                            <w:bookmarkEnd w:id="14"/>
                             <w:r>
                               <w:rPr>
                                 <w:noProof/>
                               </w:rPr>
                               <w:t>”</w:t>
                             </w:r>
-                            <w:bookmarkEnd w:id="18"/>
-                            <w:bookmarkEnd w:id="19"/>
+                            <w:bookmarkEnd w:id="15"/>
+                            <w:bookmarkEnd w:id="16"/>
                           </w:p>
                         </w:txbxContent>
                       </wps:txbx>
@@ -9347,7 +9373,7 @@
       <w:r>
         <w:br w:type="page"/>
       </w:r>
-      <w:bookmarkStart w:id="24" w:name="_Toc104149308"/>
+      <w:bookmarkStart w:id="17" w:name="_Toc104149308"/>
       <w:r>
         <w:rPr>
           <w:rStyle w:val="Heading1Char"/>
@@ -9373,7 +9399,7 @@
         </w:rPr>
         <w:t>structuur</w:t>
       </w:r>
-      <w:bookmarkEnd w:id="24"/>
+      <w:bookmarkEnd w:id="17"/>
     </w:p>
     <w:p>
       <w:r>
@@ -9392,11 +9418,11 @@
         <w:pStyle w:val="Heading2"/>
         <w:ind w:firstLine="708"/>
       </w:pPr>
-      <w:bookmarkStart w:id="25" w:name="_Toc104149309"/>
+      <w:bookmarkStart w:id="18" w:name="_Toc104149309"/>
       <w:r>
         <w:t>2.1 Platform logica</w:t>
       </w:r>
-      <w:bookmarkEnd w:id="25"/>
+      <w:bookmarkEnd w:id="18"/>
     </w:p>
     <w:p>
       <w:r>
@@ -9573,24 +9599,40 @@
                                 <w:szCs w:val="22"/>
                               </w:rPr>
                             </w:pPr>
-                            <w:bookmarkStart w:id="26" w:name="_Ref104012106"/>
-                            <w:bookmarkStart w:id="27" w:name="_Toc104149285"/>
+                            <w:bookmarkStart w:id="19" w:name="_Ref104012106"/>
+                            <w:bookmarkStart w:id="20" w:name="_Toc104149285"/>
                             <w:r>
                               <w:t xml:space="preserve">Figuur </w:t>
                             </w:r>
-                            <w:fldSimple w:instr=" SEQ Figuur \* ARABIC ">
-                              <w:r>
-                                <w:rPr>
-                                  <w:noProof/>
-                                </w:rPr>
-                                <w:t>3</w:t>
-                              </w:r>
-                            </w:fldSimple>
+                            <w:r>
+                              <w:fldChar w:fldCharType="begin"/>
+                            </w:r>
+                            <w:r>
+                              <w:instrText xml:space="preserve"> SEQ Figuur \* ARA</w:instrText>
+                            </w:r>
+                            <w:r>
+                              <w:instrText xml:space="preserve">BIC </w:instrText>
+                            </w:r>
+                            <w:r>
+                              <w:fldChar w:fldCharType="separate"/>
+                            </w:r>
+                            <w:r>
+                              <w:rPr>
+                                <w:noProof/>
+                              </w:rPr>
+                              <w:t>3</w:t>
+                            </w:r>
+                            <w:r>
+                              <w:rPr>
+                                <w:noProof/>
+                              </w:rPr>
+                              <w:fldChar w:fldCharType="end"/>
+                            </w:r>
                             <w:r>
                               <w:t>: Django platform pagina structuur</w:t>
                             </w:r>
-                            <w:bookmarkEnd w:id="26"/>
-                            <w:bookmarkEnd w:id="27"/>
+                            <w:bookmarkEnd w:id="19"/>
+                            <w:bookmarkEnd w:id="20"/>
                           </w:p>
                         </w:txbxContent>
                       </wps:txbx>
@@ -9820,10 +9862,10 @@
       <w:pPr>
         <w:pStyle w:val="Heading1"/>
       </w:pPr>
-      <w:bookmarkStart w:id="30" w:name="_Toc104149310"/>
+      <w:bookmarkStart w:id="21" w:name="_Toc104149310"/>
       <w:r>
         <w:lastRenderedPageBreak/>
-        <w:t>4</w:t>
+        <w:t>3</w:t>
       </w:r>
       <w:r>
         <w:t xml:space="preserve"> </w:t>
@@ -9831,7 +9873,7 @@
       <w:r>
         <w:t>Framework</w:t>
       </w:r>
-      <w:bookmarkEnd w:id="30"/>
+      <w:bookmarkEnd w:id="21"/>
     </w:p>
     <w:p>
       <w:r>
@@ -9986,9 +10028,9 @@
         <w:pStyle w:val="Heading2"/>
         <w:ind w:firstLine="360"/>
       </w:pPr>
-      <w:bookmarkStart w:id="31" w:name="_Toc104149311"/>
-      <w:r>
-        <w:t>4</w:t>
+      <w:bookmarkStart w:id="22" w:name="_Toc104149311"/>
+      <w:r>
+        <w:t>3</w:t>
       </w:r>
       <w:r>
         <w:t>.</w:t>
@@ -9999,7 +10041,7 @@
       <w:r>
         <w:t xml:space="preserve"> Django geschiedenis</w:t>
       </w:r>
-      <w:bookmarkEnd w:id="31"/>
+      <w:bookmarkEnd w:id="22"/>
     </w:p>
     <w:p>
       <w:r>
@@ -10143,31 +10185,18 @@
                                 <w:sz w:val="20"/>
                               </w:rPr>
                             </w:pPr>
-                            <w:bookmarkStart w:id="32" w:name="_Toc104149286"/>
+                            <w:bookmarkStart w:id="23" w:name="_Toc104149286"/>
                             <w:r>
                               <w:t xml:space="preserve">Figuur </w:t>
                             </w:r>
-                            <w:r>
-                              <w:fldChar w:fldCharType="begin"/>
-                            </w:r>
-                            <w:r>
-                              <w:instrText xml:space="preserve"> SEQ Figuur \* ARABIC </w:instrText>
-                            </w:r>
-                            <w:r>
-                              <w:fldChar w:fldCharType="separate"/>
-                            </w:r>
-                            <w:r>
-                              <w:rPr>
-                                <w:noProof/>
-                              </w:rPr>
-                              <w:t>4</w:t>
-                            </w:r>
-                            <w:r>
-                              <w:rPr>
-                                <w:noProof/>
-                              </w:rPr>
-                              <w:fldChar w:fldCharType="end"/>
-                            </w:r>
+                            <w:fldSimple w:instr=" SEQ Figuur \* ARABIC ">
+                              <w:r>
+                                <w:rPr>
+                                  <w:noProof/>
+                                </w:rPr>
+                                <w:t>4</w:t>
+                              </w:r>
+                            </w:fldSimple>
                             <w:r>
                               <w:t>: Django tijdlijn</w:t>
                             </w:r>
@@ -10204,7 +10233,7 @@
                                 </w:r>
                               </w:sdtContent>
                             </w:sdt>
-                            <w:bookmarkEnd w:id="32"/>
+                            <w:bookmarkEnd w:id="23"/>
                           </w:p>
                         </w:txbxContent>
                       </wps:txbx>
@@ -10379,10 +10408,10 @@
         <w:pStyle w:val="Heading2"/>
         <w:ind w:firstLine="708"/>
       </w:pPr>
-      <w:bookmarkStart w:id="34" w:name="_Toc104149312"/>
+      <w:bookmarkStart w:id="24" w:name="_Toc104149312"/>
       <w:r>
         <w:lastRenderedPageBreak/>
-        <w:t>4</w:t>
+        <w:t>3</w:t>
       </w:r>
       <w:r>
         <w:t>.</w:t>
@@ -10393,7 +10422,7 @@
       <w:r>
         <w:t>Django framework</w:t>
       </w:r>
-      <w:bookmarkEnd w:id="34"/>
+      <w:bookmarkEnd w:id="24"/>
     </w:p>
     <w:p>
       <w:r>
@@ -10477,9 +10506,12 @@
         <w:pStyle w:val="Heading2"/>
         <w:ind w:firstLine="708"/>
       </w:pPr>
-      <w:bookmarkStart w:id="35" w:name="_Toc104149313"/>
-      <w:r>
-        <w:t>4.3 Django architectuur (</w:t>
+      <w:bookmarkStart w:id="25" w:name="_Toc104149313"/>
+      <w:r>
+        <w:t>3</w:t>
+      </w:r>
+      <w:r>
+        <w:t>.3 Django architectuur (</w:t>
       </w:r>
       <w:r>
         <w:t>MVC/</w:t>
@@ -10487,7 +10519,7 @@
       <w:r>
         <w:t>MVT)</w:t>
       </w:r>
-      <w:bookmarkEnd w:id="35"/>
+      <w:bookmarkEnd w:id="25"/>
     </w:p>
     <w:p>
       <w:r>
@@ -10550,32 +10582,19 @@
                                 <w:szCs w:val="22"/>
                               </w:rPr>
                             </w:pPr>
-                            <w:bookmarkStart w:id="36" w:name="_Toc104149287"/>
-                            <w:bookmarkStart w:id="37" w:name="_Ref104153835"/>
+                            <w:bookmarkStart w:id="26" w:name="_Toc104149287"/>
+                            <w:bookmarkStart w:id="27" w:name="_Ref104153835"/>
                             <w:r>
                               <w:t xml:space="preserve">Figuur </w:t>
                             </w:r>
-                            <w:r>
-                              <w:fldChar w:fldCharType="begin"/>
-                            </w:r>
-                            <w:r>
-                              <w:instrText xml:space="preserve"> SEQ Figuur \* ARABIC </w:instrText>
-                            </w:r>
-                            <w:r>
-                              <w:fldChar w:fldCharType="separate"/>
-                            </w:r>
-                            <w:r>
-                              <w:rPr>
-                                <w:noProof/>
-                              </w:rPr>
-                              <w:t>5</w:t>
-                            </w:r>
-                            <w:r>
-                              <w:rPr>
-                                <w:noProof/>
-                              </w:rPr>
-                              <w:fldChar w:fldCharType="end"/>
-                            </w:r>
+                            <w:fldSimple w:instr=" SEQ Figuur \* ARABIC ">
+                              <w:r>
+                                <w:rPr>
+                                  <w:noProof/>
+                                </w:rPr>
+                                <w:t>5</w:t>
+                              </w:r>
+                            </w:fldSimple>
                             <w:r>
                               <w:t>: Django MVT werking</w:t>
                             </w:r>
@@ -10612,8 +10631,8 @@
                                 </w:r>
                               </w:sdtContent>
                             </w:sdt>
-                            <w:bookmarkEnd w:id="36"/>
-                            <w:bookmarkEnd w:id="37"/>
+                            <w:bookmarkEnd w:id="26"/>
+                            <w:bookmarkEnd w:id="27"/>
                           </w:p>
                         </w:txbxContent>
                       </wps:txbx>
@@ -10846,6 +10865,7 @@
           <w:id w:val="807586095"/>
           <w:citation/>
         </w:sdtPr>
+        <w:sdtEndPr/>
         <w:sdtContent>
           <w:r>
             <w:fldChar w:fldCharType="begin"/>
@@ -10889,12 +10909,15 @@
         <w:pStyle w:val="Heading3"/>
         <w:ind w:firstLine="708"/>
       </w:pPr>
-      <w:bookmarkStart w:id="40" w:name="_Toc104149314"/>
+      <w:bookmarkStart w:id="28" w:name="_Toc104149314"/>
       <w:r>
         <w:lastRenderedPageBreak/>
-        <w:t>4.3.1 Models</w:t>
-      </w:r>
-      <w:bookmarkEnd w:id="40"/>
+        <w:t>3</w:t>
+      </w:r>
+      <w:r>
+        <w:t>.3.1 Models</w:t>
+      </w:r>
+      <w:bookmarkEnd w:id="28"/>
     </w:p>
     <w:p>
       <w:r>
@@ -10986,8 +11009,8 @@
         <w:t>voorbeeld kan in onderstaand codefragment worden geraadpleegd.</w:t>
       </w:r>
     </w:p>
-    <w:bookmarkStart w:id="41" w:name="_MON_1714738781"/>
-    <w:bookmarkEnd w:id="41"/>
+    <w:bookmarkStart w:id="29" w:name="_MON_1714738781"/>
+    <w:bookmarkEnd w:id="29"/>
     <w:p>
       <w:pPr>
         <w:keepNext/>
@@ -10996,7 +11019,7 @@
         <w:rPr>
           <w:noProof/>
         </w:rPr>
-        <w:object w:dxaOrig="9260" w:dyaOrig="1780" w14:anchorId="6C5F899F">
+        <w:object w:dxaOrig="9260" w:dyaOrig="1780" w14:anchorId="2C4CF708">
           <v:shapetype id="_x0000_t75" coordsize="21600,21600" o:spt="75" o:preferrelative="t" path="m@4@5l@4@11@9@11@9@5xe" filled="f" stroked="f">
             <v:stroke joinstyle="miter"/>
             <v:formulas>
@@ -11019,7 +11042,7 @@
           <v:shape id="_x0000_i1028" type="#_x0000_t75" alt="" style="width:463pt;height:89pt;mso-width-percent:0;mso-height-percent:0;mso-width-percent:0;mso-height-percent:0" o:ole="">
             <v:imagedata r:id="rId34" o:title=""/>
           </v:shape>
-          <o:OLEObject Type="Embed" ProgID="Word.Document.12" ShapeID="_x0000_i1028" DrawAspect="Content" ObjectID="_1714768436" r:id="rId35">
+          <o:OLEObject Type="Embed" ProgID="Word.Document.12" ShapeID="_x0000_i1028" DrawAspect="Content" ObjectID="_1714835129" r:id="rId35">
             <o:FieldCodes>\s</o:FieldCodes>
           </o:OLEObject>
         </w:object>
@@ -11029,7 +11052,7 @@
       <w:pPr>
         <w:pStyle w:val="Caption"/>
       </w:pPr>
-      <w:bookmarkStart w:id="42" w:name="_Toc104149296"/>
+      <w:bookmarkStart w:id="30" w:name="_Toc104149296"/>
       <w:r>
         <w:t xml:space="preserve">Codefragment </w:t>
       </w:r>
@@ -11087,7 +11110,7 @@
           </w:r>
         </w:sdtContent>
       </w:sdt>
-      <w:bookmarkEnd w:id="42"/>
+      <w:bookmarkEnd w:id="30"/>
     </w:p>
     <w:p>
       <w:r>
@@ -11200,32 +11223,19 @@
                                 <w:szCs w:val="22"/>
                               </w:rPr>
                             </w:pPr>
-                            <w:bookmarkStart w:id="43" w:name="_Toc104149288"/>
-                            <w:bookmarkStart w:id="44" w:name="_Ref104153798"/>
+                            <w:bookmarkStart w:id="31" w:name="_Toc104149288"/>
+                            <w:bookmarkStart w:id="32" w:name="_Ref104153798"/>
                             <w:r>
                               <w:t xml:space="preserve">Figuur </w:t>
                             </w:r>
-                            <w:r>
-                              <w:fldChar w:fldCharType="begin"/>
-                            </w:r>
-                            <w:r>
-                              <w:instrText xml:space="preserve"> SEQ Figuur \* ARABIC </w:instrText>
-                            </w:r>
-                            <w:r>
-                              <w:fldChar w:fldCharType="separate"/>
-                            </w:r>
-                            <w:r>
-                              <w:rPr>
-                                <w:noProof/>
-                              </w:rPr>
-                              <w:t>6</w:t>
-                            </w:r>
-                            <w:r>
-                              <w:rPr>
-                                <w:noProof/>
-                              </w:rPr>
-                              <w:fldChar w:fldCharType="end"/>
-                            </w:r>
+                            <w:fldSimple w:instr=" SEQ Figuur \* ARABIC ">
+                              <w:r>
+                                <w:rPr>
+                                  <w:noProof/>
+                                </w:rPr>
+                                <w:t>6</w:t>
+                              </w:r>
+                            </w:fldSimple>
                             <w:r>
                               <w:t xml:space="preserve">: </w:t>
                             </w:r>
@@ -11265,8 +11275,8 @@
                                 </w:r>
                               </w:sdtContent>
                             </w:sdt>
-                            <w:bookmarkEnd w:id="43"/>
-                            <w:bookmarkEnd w:id="44"/>
+                            <w:bookmarkEnd w:id="31"/>
+                            <w:bookmarkEnd w:id="32"/>
                           </w:p>
                         </w:txbxContent>
                       </wps:txbx>
@@ -11407,6 +11417,7 @@
           <w:id w:val="295803799"/>
           <w:citation/>
         </w:sdtPr>
+        <w:sdtEndPr/>
         <w:sdtContent>
           <w:r>
             <w:fldChar w:fldCharType="begin"/>
@@ -11486,12 +11497,15 @@
         <w:pStyle w:val="Heading3"/>
         <w:ind w:firstLine="708"/>
       </w:pPr>
-      <w:bookmarkStart w:id="47" w:name="_Toc104149315"/>
+      <w:bookmarkStart w:id="33" w:name="_Toc104149315"/>
       <w:r>
         <w:lastRenderedPageBreak/>
-        <w:t>4.3.2 Views</w:t>
-      </w:r>
-      <w:bookmarkEnd w:id="47"/>
+        <w:t>3</w:t>
+      </w:r>
+      <w:r>
+        <w:t>.3.2 Views</w:t>
+      </w:r>
+      <w:bookmarkEnd w:id="33"/>
     </w:p>
     <w:p>
       <w:r>
@@ -11626,8 +11640,8 @@
                                 <w:lang w:val="en-US"/>
                               </w:rPr>
                             </w:pPr>
-                            <w:bookmarkStart w:id="48" w:name="_Toc104149289"/>
-                            <w:bookmarkStart w:id="49" w:name="_Ref104153707"/>
+                            <w:bookmarkStart w:id="34" w:name="_Toc104149289"/>
+                            <w:bookmarkStart w:id="35" w:name="_Ref104153707"/>
                             <w:proofErr w:type="spellStart"/>
                             <w:r>
                               <w:rPr>
@@ -11715,8 +11729,8 @@
                                 </w:r>
                               </w:sdtContent>
                             </w:sdt>
-                            <w:bookmarkEnd w:id="48"/>
-                            <w:bookmarkEnd w:id="49"/>
+                            <w:bookmarkEnd w:id="34"/>
+                            <w:bookmarkEnd w:id="35"/>
                           </w:p>
                         </w:txbxContent>
                       </wps:txbx>
@@ -11926,6 +11940,7 @@
           <w:id w:val="959612590"/>
           <w:citation/>
         </w:sdtPr>
+        <w:sdtEndPr/>
         <w:sdtContent>
           <w:r>
             <w:rPr>
@@ -12070,34 +12085,24 @@
                                 <w:szCs w:val="22"/>
                               </w:rPr>
                             </w:pPr>
-                            <w:bookmarkStart w:id="52" w:name="_Toc104149297"/>
-                            <w:bookmarkStart w:id="53" w:name="_Ref104154487"/>
+                            <w:bookmarkStart w:id="36" w:name="_Toc104149297"/>
+                            <w:bookmarkStart w:id="37" w:name="_Ref104154487"/>
                             <w:r>
                               <w:t xml:space="preserve">Codefragment </w:t>
                             </w:r>
-                            <w:r>
-                              <w:fldChar w:fldCharType="begin"/>
-                            </w:r>
-                            <w:r>
-                              <w:instrText xml:space="preserve"> SEQ Codefragment \* ARABIC </w:instrText>
-                            </w:r>
-                            <w:r>
-                              <w:fldChar w:fldCharType="separate"/>
-                            </w:r>
-                            <w:r>
-                              <w:rPr>
-                                <w:noProof/>
-                              </w:rPr>
-                              <w:t>2</w:t>
-                            </w:r>
-                            <w:r>
-                              <w:fldChar w:fldCharType="end"/>
-                            </w:r>
+                            <w:fldSimple w:instr=" SEQ Codefragment \* ARABIC ">
+                              <w:r>
+                                <w:rPr>
+                                  <w:noProof/>
+                                </w:rPr>
+                                <w:t>2</w:t>
+                              </w:r>
+                            </w:fldSimple>
                             <w:r>
                               <w:t>: Voorbeeld inhoud views.py (datetime functie)</w:t>
                             </w:r>
-                            <w:bookmarkEnd w:id="52"/>
-                            <w:bookmarkEnd w:id="53"/>
+                            <w:bookmarkEnd w:id="36"/>
+                            <w:bookmarkEnd w:id="37"/>
                           </w:p>
                         </w:txbxContent>
                       </wps:txbx>
@@ -12173,12 +12178,12 @@
         <w:rPr>
           <w:noProof/>
         </w:rPr>
-        <w:object w:dxaOrig="1440" w:dyaOrig="1440" w14:anchorId="2D307719">
+        <w:object w:dxaOrig="1440" w:dyaOrig="1440" w14:anchorId="27B50679">
           <v:shape id="_x0000_s2050" type="#_x0000_t75" alt="" style="position:absolute;margin-left:-.75pt;margin-top:61.95pt;width:463pt;height:192pt;z-index:251830272;mso-wrap-edited:f;mso-width-percent:0;mso-height-percent:0;mso-position-horizontal-relative:text;mso-position-vertical-relative:text;mso-width-percent:0;mso-height-percent:0">
             <v:imagedata r:id="rId38" o:title=""/>
             <w10:wrap type="topAndBottom"/>
           </v:shape>
-          <o:OLEObject Type="Embed" ProgID="Word.Document.12" ShapeID="_x0000_s2050" DrawAspect="Content" ObjectID="_1714768439" r:id="rId39">
+          <o:OLEObject Type="Embed" ProgID="Word.Document.12" ShapeID="_x0000_s2050" DrawAspect="Content" ObjectID="_1714835132" r:id="rId39">
             <o:FieldCodes>\s</o:FieldCodes>
           </o:OLEObject>
         </w:object>
@@ -12225,8 +12230,8 @@
       <w:r>
         <w:br/>
       </w:r>
-      <w:bookmarkStart w:id="56" w:name="_MON_1714767839"/>
-      <w:bookmarkEnd w:id="56"/>
+      <w:bookmarkStart w:id="38" w:name="_MON_1714767839"/>
+      <w:bookmarkEnd w:id="38"/>
       <w:r>
         <w:rPr>
           <w:rFonts w:asciiTheme="majorHAnsi" w:eastAsiaTheme="minorEastAsia" w:hAnsiTheme="majorHAnsi" w:cstheme="majorHAnsi"/>
@@ -12236,11 +12241,11 @@
           <w:szCs w:val="48"/>
           <w:lang w:val="en-BE" w:eastAsia="en-GB"/>
         </w:rPr>
-        <w:object w:dxaOrig="9260" w:dyaOrig="2660" w14:anchorId="253A67DE">
+        <w:object w:dxaOrig="9260" w:dyaOrig="2660" w14:anchorId="2DAECB3F">
           <v:shape id="_x0000_i1026" type="#_x0000_t75" alt="" style="width:463pt;height:133pt;mso-width-percent:0;mso-height-percent:0;mso-width-percent:0;mso-height-percent:0" o:ole="">
             <v:imagedata r:id="rId40" o:title=""/>
           </v:shape>
-          <o:OLEObject Type="Embed" ProgID="Word.Document.12" ShapeID="_x0000_i1026" DrawAspect="Content" ObjectID="_1714768437" r:id="rId41">
+          <o:OLEObject Type="Embed" ProgID="Word.Document.12" ShapeID="_x0000_i1026" DrawAspect="Content" ObjectID="_1714835130" r:id="rId41">
             <o:FieldCodes>\s</o:FieldCodes>
           </o:OLEObject>
         </w:object>
@@ -12282,20 +12287,55 @@
         <w:ind w:firstLine="708"/>
       </w:pPr>
       <w:r>
-        <w:t>4.3.3 Templates</w:t>
-      </w:r>
-    </w:p>
-    <w:p>
-      <w:r>
-        <w:t xml:space="preserve">Een template bestaat uit statische inhoud zoals standaard HTML-output maar heeft ook speciale syntax, die beschrijft hoe dynamisch inhoud wordt geimplementeerd. </w:t>
-      </w:r>
-    </w:p>
-    <w:p>
-      <w:pPr>
-        <w:rPr>
-          <w:color w:val="FF0000"/>
-        </w:rPr>
-      </w:pPr>
+        <w:t>3</w:t>
+      </w:r>
+      <w:r>
+        <w:t>.3.3 Templates</w:t>
+      </w:r>
+    </w:p>
+    <w:p>
+      <w:r>
+        <w:t>Een template bestaat uit statische inhoud zoals standaard HTML</w:t>
+      </w:r>
+      <w:r>
+        <w:t>/CSS en Javascript</w:t>
+      </w:r>
+      <w:r>
+        <w:t xml:space="preserve"> in een .html bestand. </w:t>
+      </w:r>
+      <w:r>
+        <w:t>Naast de standaard HTML en CSS bestaat</w:t>
+      </w:r>
+      <w:r>
+        <w:t xml:space="preserve"> </w:t>
+      </w:r>
+      <w:r>
+        <w:t xml:space="preserve">een template </w:t>
+      </w:r>
+      <w:r>
+        <w:t>ook speciale syntax, die beschrijft hoe dynamisch inhoud wordt geimplementeerd.</w:t>
+      </w:r>
+      <w:r>
+        <w:t xml:space="preserve"> </w:t>
+      </w:r>
+      <w:r>
+        <w:t>Het Django framework genereert en behandeld dynamisch web paginas zichtbaar voor de eindgebruiker.</w:t>
+      </w:r>
+      <w:r>
+        <w:t xml:space="preserve"> Aan de hand van het Django backend (models/views) wordt er data opgehaald</w:t>
+      </w:r>
+      <w:r>
+        <w:t xml:space="preserve"> </w:t>
+      </w:r>
+      <w:r>
+        <w:t>en weergegeven in een template die beschikken over een mooie weergave.</w:t>
+      </w:r>
+      <w:r>
+        <w:br/>
+      </w:r>
+      <w:r>
+        <w:br/>
+      </w:r>
     </w:p>
     <w:p>
       <w:pPr>
@@ -12883,12 +12923,12 @@
         <w:pStyle w:val="Heading2"/>
         <w:ind w:firstLine="708"/>
       </w:pPr>
-      <w:bookmarkStart w:id="57" w:name="_Toc104149316"/>
+      <w:bookmarkStart w:id="39" w:name="_Toc104149316"/>
       <w:r>
         <w:lastRenderedPageBreak/>
         <w:t>3.1 Netwerk diagram</w:t>
       </w:r>
-      <w:bookmarkEnd w:id="57"/>
+      <w:bookmarkEnd w:id="39"/>
     </w:p>
     <w:p>
       <w:pPr>
@@ -13077,7 +13117,7 @@
       <w:pPr>
         <w:pStyle w:val="Heading3"/>
       </w:pPr>
-      <w:bookmarkStart w:id="58" w:name="_Toc104149317"/>
+      <w:bookmarkStart w:id="40" w:name="_Toc104149317"/>
       <w:r>
         <w:t>3.3.2</w:t>
       </w:r>
@@ -13087,7 +13127,7 @@
       <w:r>
         <w:t>Conclusie framework verschillen</w:t>
       </w:r>
-      <w:bookmarkEnd w:id="58"/>
+      <w:bookmarkEnd w:id="40"/>
     </w:p>
     <w:p>
       <w:pPr>
@@ -13549,7 +13589,7 @@
       <w:pPr>
         <w:pStyle w:val="Heading1"/>
       </w:pPr>
-      <w:bookmarkStart w:id="59" w:name="_Toc104149318"/>
+      <w:bookmarkStart w:id="41" w:name="_Toc104149318"/>
       <w:r>
         <w:lastRenderedPageBreak/>
         <w:t>5</w:t>
@@ -13566,7 +13606,7 @@
       <w:r>
         <w:t>omgevingen</w:t>
       </w:r>
-      <w:bookmarkEnd w:id="59"/>
+      <w:bookmarkEnd w:id="41"/>
     </w:p>
     <w:p>
       <w:r>
@@ -13618,9 +13658,9 @@
                                 <w:sz w:val="20"/>
                               </w:rPr>
                             </w:pPr>
-                            <w:bookmarkStart w:id="60" w:name="_Ref103418716"/>
-                            <w:bookmarkStart w:id="61" w:name="_Ref103419282"/>
-                            <w:bookmarkStart w:id="62" w:name="_Toc104149290"/>
+                            <w:bookmarkStart w:id="42" w:name="_Ref103418716"/>
+                            <w:bookmarkStart w:id="43" w:name="_Ref103419282"/>
+                            <w:bookmarkStart w:id="44" w:name="_Toc104149290"/>
                             <w:r>
                               <w:t xml:space="preserve">Figuur </w:t>
                             </w:r>
@@ -13654,7 +13694,7 @@
                             <w:r>
                               <w:t xml:space="preserve"> visueel voorbeeld</w:t>
                             </w:r>
-                            <w:bookmarkEnd w:id="60"/>
+                            <w:bookmarkEnd w:id="42"/>
                             <w:sdt>
                               <w:sdtPr>
                                 <w:id w:val="-1622064408"/>
@@ -13688,8 +13728,8 @@
                                 </w:r>
                               </w:sdtContent>
                             </w:sdt>
-                            <w:bookmarkEnd w:id="61"/>
-                            <w:bookmarkEnd w:id="62"/>
+                            <w:bookmarkEnd w:id="43"/>
+                            <w:bookmarkEnd w:id="44"/>
                           </w:p>
                         </w:txbxContent>
                       </wps:txbx>
@@ -14046,7 +14086,7 @@
         <w:pStyle w:val="Heading2"/>
         <w:ind w:firstLine="708"/>
       </w:pPr>
-      <w:bookmarkStart w:id="66" w:name="_Toc104149319"/>
+      <w:bookmarkStart w:id="45" w:name="_Toc104149319"/>
       <w:r>
         <w:t>5</w:t>
       </w:r>
@@ -14062,7 +14102,7 @@
       <w:r>
         <w:t>virtuele omgevingen</w:t>
       </w:r>
-      <w:bookmarkEnd w:id="66"/>
+      <w:bookmarkEnd w:id="45"/>
     </w:p>
     <w:p>
       <w:r>
@@ -14254,8 +14294,8 @@
         <w:t>).</w:t>
       </w:r>
     </w:p>
-    <w:bookmarkStart w:id="67" w:name="_MON_1714131400"/>
-    <w:bookmarkEnd w:id="67"/>
+    <w:bookmarkStart w:id="46" w:name="_MON_1714131400"/>
+    <w:bookmarkEnd w:id="46"/>
     <w:p>
       <w:pPr>
         <w:jc w:val="center"/>
@@ -14264,11 +14304,11 @@
         <w:rPr>
           <w:noProof/>
         </w:rPr>
-        <w:object w:dxaOrig="9026" w:dyaOrig="10513" w14:anchorId="5DF0779E">
+        <w:object w:dxaOrig="9026" w:dyaOrig="10513" w14:anchorId="36056CED">
           <v:shape id="_x0000_i1025" type="#_x0000_t75" alt="" style="width:231.95pt;height:270.2pt;mso-width-percent:0;mso-height-percent:0;mso-width-percent:0;mso-height-percent:0" o:ole="">
             <v:imagedata r:id="rId44" o:title=""/>
           </v:shape>
-          <o:OLEObject Type="Embed" ProgID="Word.OpenDocumentText.12" ShapeID="_x0000_i1025" DrawAspect="Content" ObjectID="_1714768438" r:id="rId45"/>
+          <o:OLEObject Type="Embed" ProgID="Word.OpenDocumentText.12" ShapeID="_x0000_i1025" DrawAspect="Content" ObjectID="_1714835131" r:id="rId45"/>
         </w:object>
       </w:r>
     </w:p>
@@ -14277,8 +14317,8 @@
         <w:pStyle w:val="Caption"/>
         <w:jc w:val="center"/>
       </w:pPr>
-      <w:bookmarkStart w:id="68" w:name="_Ref103519205"/>
-      <w:bookmarkStart w:id="69" w:name="_Toc104149298"/>
+      <w:bookmarkStart w:id="47" w:name="_Ref103519205"/>
+      <w:bookmarkStart w:id="48" w:name="_Toc104149298"/>
       <w:r>
         <w:t xml:space="preserve">Codefragment </w:t>
       </w:r>
@@ -14306,14 +14346,14 @@
       <w:r>
         <w:t>: Folder structuur virtuele omgeving</w:t>
       </w:r>
-      <w:bookmarkEnd w:id="68"/>
-      <w:bookmarkEnd w:id="69"/>
+      <w:bookmarkEnd w:id="47"/>
+      <w:bookmarkEnd w:id="48"/>
     </w:p>
     <w:p>
       <w:pPr>
         <w:pStyle w:val="Heading1"/>
       </w:pPr>
-      <w:bookmarkStart w:id="70" w:name="_Toc104149320"/>
+      <w:bookmarkStart w:id="49" w:name="_Toc104149320"/>
       <w:r>
         <w:t>6</w:t>
       </w:r>
@@ -14329,7 +14369,7 @@
       <w:r>
         <w:t>anager</w:t>
       </w:r>
-      <w:bookmarkEnd w:id="70"/>
+      <w:bookmarkEnd w:id="49"/>
     </w:p>
     <w:p>
       <w:r>
@@ -14341,16 +14381,16 @@
       <w:r>
         <w:t xml:space="preserve">platform gemaakt om gecentraliseerd en automatisch beheer te kunnen voorzien voor meerdere FortiGate toestellen. Het platform voorziet controle, segmentatie en algemeen consistente bescherming voor toestellen, applicaties en gebruikers. Dit platform werd </w:t>
       </w:r>
-      <w:commentRangeStart w:id="71"/>
+      <w:commentRangeStart w:id="50"/>
       <w:r>
         <w:t xml:space="preserve">gekozen </w:t>
       </w:r>
-      <w:commentRangeEnd w:id="71"/>
+      <w:commentRangeEnd w:id="50"/>
       <w:r>
         <w:rPr>
           <w:rStyle w:val="CommentReference"/>
         </w:rPr>
-        <w:commentReference w:id="71"/>
+        <w:commentReference w:id="50"/>
       </w:r>
       <w:r>
         <w:t xml:space="preserve">door de klant omdat het product specifiek is (Fortinet) en meer functionaliteit integreert dan andere alternatieven zoals IBM Security Guardium en WatchGuard Dimension. Het FortiManager platform voorziet ondersteuning om één tot honderdduizend toestellen te configureren vanuit één centrale console. </w:t>
@@ -14422,14 +14462,14 @@
         <w:pStyle w:val="Heading2"/>
         <w:ind w:firstLine="708"/>
       </w:pPr>
-      <w:bookmarkStart w:id="72" w:name="_Toc104149321"/>
+      <w:bookmarkStart w:id="51" w:name="_Toc104149321"/>
       <w:r>
         <w:t>6</w:t>
       </w:r>
       <w:r>
         <w:t>.1 Zero Touch provisioning</w:t>
       </w:r>
-      <w:bookmarkEnd w:id="72"/>
+      <w:bookmarkEnd w:id="51"/>
     </w:p>
     <w:p>
       <w:r>
@@ -14571,7 +14611,7 @@
                                 <w:lang w:val="en-US"/>
                               </w:rPr>
                             </w:pPr>
-                            <w:bookmarkStart w:id="73" w:name="_Toc104149291"/>
+                            <w:bookmarkStart w:id="52" w:name="_Toc104149291"/>
                             <w:proofErr w:type="spellStart"/>
                             <w:r>
                               <w:rPr>
@@ -14673,7 +14713,7 @@
                                 </w:r>
                               </w:sdtContent>
                             </w:sdt>
-                            <w:bookmarkEnd w:id="73"/>
+                            <w:bookmarkEnd w:id="52"/>
                           </w:p>
                         </w:txbxContent>
                       </wps:txbx>
@@ -14948,7 +14988,7 @@
           <w:lang w:val="en-US"/>
         </w:rPr>
       </w:pPr>
-      <w:bookmarkStart w:id="75" w:name="_Toc104149322"/>
+      <w:bookmarkStart w:id="53" w:name="_Toc104149322"/>
       <w:r>
         <w:rPr>
           <w:color w:val="FF0000"/>
@@ -14971,7 +15011,7 @@
         </w:rPr>
         <w:t>automatisatie</w:t>
       </w:r>
-      <w:bookmarkEnd w:id="75"/>
+      <w:bookmarkEnd w:id="53"/>
       <w:proofErr w:type="spellEnd"/>
     </w:p>
     <w:p>
@@ -15008,7 +15048,7 @@
           <w:lang w:val="en-US"/>
         </w:rPr>
       </w:pPr>
-      <w:bookmarkStart w:id="76" w:name="_Toc104149323"/>
+      <w:bookmarkStart w:id="54" w:name="_Toc104149323"/>
       <w:r>
         <w:rPr>
           <w:color w:val="FF0000"/>
@@ -15023,7 +15063,7 @@
         </w:rPr>
         <w:t>.3 Central management</w:t>
       </w:r>
-      <w:bookmarkEnd w:id="76"/>
+      <w:bookmarkEnd w:id="54"/>
     </w:p>
     <w:p>
       <w:pPr>
@@ -15134,7 +15174,7 @@
           <w:lang w:val="en-US"/>
         </w:rPr>
       </w:pPr>
-      <w:bookmarkStart w:id="77" w:name="_Toc104149324"/>
+      <w:bookmarkStart w:id="55" w:name="_Toc104149324"/>
       <w:r>
         <w:rPr>
           <w:lang w:val="en-US"/>
@@ -15153,7 +15193,7 @@
         </w:rPr>
         <w:t>Front-end frameworks</w:t>
       </w:r>
-      <w:bookmarkEnd w:id="77"/>
+      <w:bookmarkEnd w:id="55"/>
     </w:p>
     <w:p>
       <w:pPr>
@@ -15255,7 +15295,7 @@
       <w:pPr>
         <w:pStyle w:val="Heading1"/>
       </w:pPr>
-      <w:bookmarkStart w:id="78" w:name="_Toc104149325"/>
+      <w:bookmarkStart w:id="56" w:name="_Toc104149325"/>
       <w:r>
         <w:t>8</w:t>
       </w:r>
@@ -15265,7 +15305,7 @@
       <w:r>
         <w:t>Ansible</w:t>
       </w:r>
-      <w:bookmarkEnd w:id="78"/>
+      <w:bookmarkEnd w:id="56"/>
     </w:p>
     <w:p>
       <w:r>
@@ -15371,18 +15411,31 @@
                                 <w:lang w:val="en-GB"/>
                               </w:rPr>
                             </w:pPr>
-                            <w:bookmarkStart w:id="79" w:name="_Toc104149292"/>
+                            <w:bookmarkStart w:id="57" w:name="_Toc104149292"/>
                             <w:r>
                               <w:t xml:space="preserve">Figuur </w:t>
                             </w:r>
-                            <w:fldSimple w:instr=" SEQ Figuur \* ARABIC ">
-                              <w:r>
-                                <w:rPr>
-                                  <w:noProof/>
-                                </w:rPr>
-                                <w:t>10</w:t>
-                              </w:r>
-                            </w:fldSimple>
+                            <w:r>
+                              <w:fldChar w:fldCharType="begin"/>
+                            </w:r>
+                            <w:r>
+                              <w:instrText xml:space="preserve"> SEQ Figuur \* ARABIC </w:instrText>
+                            </w:r>
+                            <w:r>
+                              <w:fldChar w:fldCharType="separate"/>
+                            </w:r>
+                            <w:r>
+                              <w:rPr>
+                                <w:noProof/>
+                              </w:rPr>
+                              <w:t>10</w:t>
+                            </w:r>
+                            <w:r>
+                              <w:rPr>
+                                <w:noProof/>
+                              </w:rPr>
+                              <w:fldChar w:fldCharType="end"/>
+                            </w:r>
                             <w:r>
                               <w:t>: Ansible stage levenscyclus</w:t>
                             </w:r>
@@ -15419,7 +15472,7 @@
                                 </w:r>
                               </w:sdtContent>
                             </w:sdt>
-                            <w:bookmarkEnd w:id="79"/>
+                            <w:bookmarkEnd w:id="57"/>
                           </w:p>
                         </w:txbxContent>
                       </wps:txbx>
@@ -15581,19 +15634,19 @@
         <w:pStyle w:val="Heading2"/>
         <w:ind w:firstLine="708"/>
       </w:pPr>
-      <w:bookmarkStart w:id="81" w:name="_Toc104149326"/>
-      <w:commentRangeStart w:id="82"/>
+      <w:bookmarkStart w:id="58" w:name="_Toc104149326"/>
+      <w:commentRangeStart w:id="59"/>
       <w:r>
         <w:t>9</w:t>
       </w:r>
-      <w:commentRangeEnd w:id="82"/>
+      <w:commentRangeEnd w:id="59"/>
       <w:r>
         <w:rPr>
           <w:rStyle w:val="CommentReference"/>
           <w:rFonts w:eastAsiaTheme="minorHAnsi" w:cstheme="minorBidi"/>
           <w:color w:val="auto"/>
         </w:rPr>
-        <w:commentReference w:id="82"/>
+        <w:commentReference w:id="59"/>
       </w:r>
       <w:r>
         <w:t>.1</w:t>
@@ -15607,14 +15660,14 @@
       <w:r>
         <w:t>nsible toepassingen</w:t>
       </w:r>
-      <w:bookmarkEnd w:id="81"/>
+      <w:bookmarkEnd w:id="58"/>
     </w:p>
     <w:p>
       <w:pPr>
         <w:pStyle w:val="Heading3"/>
         <w:ind w:firstLine="708"/>
       </w:pPr>
-      <w:bookmarkStart w:id="83" w:name="_Toc104149327"/>
+      <w:bookmarkStart w:id="60" w:name="_Toc104149327"/>
       <w:r>
         <w:t>9</w:t>
       </w:r>
@@ -15624,7 +15677,7 @@
       <w:r>
         <w:t xml:space="preserve"> Provisioning</w:t>
       </w:r>
-      <w:bookmarkEnd w:id="83"/>
+      <w:bookmarkEnd w:id="60"/>
     </w:p>
     <w:p>
       <w:r>
@@ -15790,7 +15843,7 @@
         <w:pStyle w:val="Heading3"/>
         <w:ind w:firstLine="708"/>
       </w:pPr>
-      <w:bookmarkStart w:id="84" w:name="_Toc104149328"/>
+      <w:bookmarkStart w:id="61" w:name="_Toc104149328"/>
       <w:r>
         <w:t>9</w:t>
       </w:r>
@@ -15800,7 +15853,7 @@
       <w:r>
         <w:t xml:space="preserve"> Configuratie management</w:t>
       </w:r>
-      <w:bookmarkEnd w:id="84"/>
+      <w:bookmarkEnd w:id="61"/>
     </w:p>
     <w:p>
       <w:r>
@@ -15861,7 +15914,7 @@
         <w:pStyle w:val="Heading3"/>
         <w:ind w:firstLine="708"/>
       </w:pPr>
-      <w:bookmarkStart w:id="85" w:name="_Toc104149329"/>
+      <w:bookmarkStart w:id="62" w:name="_Toc104149329"/>
       <w:r>
         <w:lastRenderedPageBreak/>
         <w:t>9</w:t>
@@ -15881,7 +15934,7 @@
       <w:r>
         <w:t xml:space="preserve"> deployment</w:t>
       </w:r>
-      <w:bookmarkEnd w:id="85"/>
+      <w:bookmarkEnd w:id="62"/>
     </w:p>
     <w:p>
       <w:r>
@@ -16093,20 +16146,33 @@
                                 <w:lang w:val="en-GB"/>
                               </w:rPr>
                             </w:pPr>
-                            <w:bookmarkStart w:id="86" w:name="_Ref99127305"/>
-                            <w:bookmarkStart w:id="87" w:name="_Toc104149293"/>
+                            <w:bookmarkStart w:id="63" w:name="_Ref99127305"/>
+                            <w:bookmarkStart w:id="64" w:name="_Toc104149293"/>
                             <w:r>
                               <w:t xml:space="preserve">Figuur </w:t>
                             </w:r>
-                            <w:fldSimple w:instr=" SEQ Figuur \* ARABIC ">
-                              <w:r>
-                                <w:rPr>
-                                  <w:noProof/>
-                                </w:rPr>
-                                <w:t>11</w:t>
-                              </w:r>
-                            </w:fldSimple>
-                            <w:bookmarkEnd w:id="86"/>
+                            <w:r>
+                              <w:fldChar w:fldCharType="begin"/>
+                            </w:r>
+                            <w:r>
+                              <w:instrText xml:space="preserve"> SEQ Figuur \* ARABIC </w:instrText>
+                            </w:r>
+                            <w:r>
+                              <w:fldChar w:fldCharType="separate"/>
+                            </w:r>
+                            <w:r>
+                              <w:rPr>
+                                <w:noProof/>
+                              </w:rPr>
+                              <w:t>11</w:t>
+                            </w:r>
+                            <w:r>
+                              <w:rPr>
+                                <w:noProof/>
+                              </w:rPr>
+                              <w:fldChar w:fldCharType="end"/>
+                            </w:r>
+                            <w:bookmarkEnd w:id="63"/>
                             <w:r>
                               <w:t xml:space="preserve">: </w:t>
                             </w:r>
@@ -16152,7 +16218,7 @@
                                 </w:r>
                               </w:sdtContent>
                             </w:sdt>
-                            <w:bookmarkEnd w:id="87"/>
+                            <w:bookmarkEnd w:id="64"/>
                           </w:p>
                         </w:txbxContent>
                       </wps:txbx>
@@ -16588,7 +16654,7 @@
         <w:pStyle w:val="Heading2"/>
         <w:ind w:firstLine="360"/>
       </w:pPr>
-      <w:bookmarkStart w:id="90" w:name="_Toc104149330"/>
+      <w:bookmarkStart w:id="65" w:name="_Toc104149330"/>
       <w:r>
         <w:t>9</w:t>
       </w:r>
@@ -16604,7 +16670,7 @@
       <w:r>
         <w:t xml:space="preserve"> delivery</w:t>
       </w:r>
-      <w:bookmarkEnd w:id="90"/>
+      <w:bookmarkEnd w:id="65"/>
     </w:p>
     <w:p>
       <w:r>
@@ -16897,7 +16963,7 @@
         <w:pStyle w:val="Heading2"/>
         <w:ind w:firstLine="360"/>
       </w:pPr>
-      <w:bookmarkStart w:id="91" w:name="_Toc104149331"/>
+      <w:bookmarkStart w:id="66" w:name="_Toc104149331"/>
       <w:r>
         <w:t>9</w:t>
       </w:r>
@@ -16907,7 +16973,7 @@
       <w:r>
         <w:t>Ansible</w:t>
       </w:r>
-      <w:bookmarkEnd w:id="91"/>
+      <w:bookmarkEnd w:id="66"/>
     </w:p>
     <w:p>
       <w:r>
@@ -16919,16 +16985,16 @@
       <w:r>
         <w:t xml:space="preserve">Ansible </w:t>
       </w:r>
-      <w:commentRangeStart w:id="92"/>
+      <w:commentRangeStart w:id="67"/>
       <w:r>
         <w:t>een groter spectrum aan mogelijkheden naar boven brengt vergeleken met FortiManager</w:t>
       </w:r>
-      <w:commentRangeEnd w:id="92"/>
+      <w:commentRangeEnd w:id="67"/>
       <w:r>
         <w:rPr>
           <w:rStyle w:val="CommentReference"/>
         </w:rPr>
-        <w:commentReference w:id="92"/>
+        <w:commentReference w:id="67"/>
       </w:r>
       <w:r>
         <w:t xml:space="preserve">. </w:t>
@@ -16954,16 +17020,16 @@
       <w:r>
         <w:t xml:space="preserve">aar er kan met zekerheid wordt gezegd dat het niet voor CI/CD zal zijn en eerder </w:t>
       </w:r>
-      <w:commentRangeStart w:id="93"/>
+      <w:commentRangeStart w:id="68"/>
       <w:r>
         <w:t>voor pure firewall deployment</w:t>
       </w:r>
-      <w:commentRangeEnd w:id="93"/>
+      <w:commentRangeEnd w:id="68"/>
       <w:r>
         <w:rPr>
           <w:rStyle w:val="CommentReference"/>
         </w:rPr>
-        <w:commentReference w:id="93"/>
+        <w:commentReference w:id="68"/>
       </w:r>
       <w:r>
         <w:t>. Daarvoor zal een ander automation tool voor worden gebruikt genaamd Jenkins.</w:t>
@@ -16975,12 +17041,16 @@
     <w:p/>
     <w:p/>
     <w:p/>
+    <w:p/>
+    <w:p/>
+    <w:p/>
     <w:p>
       <w:pPr>
         <w:pStyle w:val="Heading1"/>
       </w:pPr>
-      <w:bookmarkStart w:id="94" w:name="_Toc104149332"/>
-      <w:r>
+      <w:bookmarkStart w:id="69" w:name="_Toc104149332"/>
+      <w:r>
+        <w:lastRenderedPageBreak/>
         <w:t>10</w:t>
       </w:r>
       <w:r>
@@ -16989,7 +17059,7 @@
       <w:r>
         <w:t>Jenkins</w:t>
       </w:r>
-      <w:bookmarkEnd w:id="94"/>
+      <w:bookmarkEnd w:id="69"/>
     </w:p>
     <w:p>
       <w:r>
@@ -17023,11 +17093,7 @@
         <w:t>gebruik</w:t>
       </w:r>
       <w:r>
-        <w:t xml:space="preserve"> worden genomen </w:t>
-      </w:r>
-      <w:r>
-        <w:lastRenderedPageBreak/>
-        <w:t xml:space="preserve">door de eindgebruiker, wanneer een update </w:t>
+        <w:t xml:space="preserve"> worden genomen door de eindgebruiker, wanneer een update </w:t>
       </w:r>
       <w:r>
         <w:t>gebeurt</w:t>
@@ -17299,19 +17365,32 @@
                                 <w:sz w:val="20"/>
                               </w:rPr>
                             </w:pPr>
-                            <w:bookmarkStart w:id="95" w:name="_Ref103508571"/>
-                            <w:bookmarkStart w:id="96" w:name="_Toc104149294"/>
+                            <w:bookmarkStart w:id="70" w:name="_Ref103508571"/>
+                            <w:bookmarkStart w:id="71" w:name="_Toc104149294"/>
                             <w:r>
                               <w:t xml:space="preserve">Figuur </w:t>
                             </w:r>
-                            <w:fldSimple w:instr=" SEQ Figuur \* ARABIC ">
-                              <w:r>
-                                <w:rPr>
-                                  <w:noProof/>
-                                </w:rPr>
-                                <w:t>12</w:t>
-                              </w:r>
-                            </w:fldSimple>
+                            <w:r>
+                              <w:fldChar w:fldCharType="begin"/>
+                            </w:r>
+                            <w:r>
+                              <w:instrText xml:space="preserve"> SEQ Figuur \* ARABIC </w:instrText>
+                            </w:r>
+                            <w:r>
+                              <w:fldChar w:fldCharType="separate"/>
+                            </w:r>
+                            <w:r>
+                              <w:rPr>
+                                <w:noProof/>
+                              </w:rPr>
+                              <w:t>12</w:t>
+                            </w:r>
+                            <w:r>
+                              <w:rPr>
+                                <w:noProof/>
+                              </w:rPr>
+                              <w:fldChar w:fldCharType="end"/>
+                            </w:r>
                             <w:r>
                               <w:t>: Jenkins master-slave architectuur</w:t>
                             </w:r>
@@ -17348,8 +17427,8 @@
                                 </w:r>
                               </w:sdtContent>
                             </w:sdt>
-                            <w:bookmarkEnd w:id="95"/>
-                            <w:bookmarkEnd w:id="96"/>
+                            <w:bookmarkEnd w:id="70"/>
+                            <w:bookmarkEnd w:id="71"/>
                           </w:p>
                         </w:txbxContent>
                       </wps:txbx>
@@ -17568,16 +17647,16 @@
       <w:r>
         <w:t xml:space="preserve"> te voorzien, zelfs voor complexe projecten. De reden dat </w:t>
       </w:r>
-      <w:commentRangeStart w:id="99"/>
+      <w:commentRangeStart w:id="72"/>
       <w:r>
         <w:t xml:space="preserve">maar één server </w:t>
       </w:r>
-      <w:commentRangeEnd w:id="99"/>
+      <w:commentRangeEnd w:id="72"/>
       <w:r>
         <w:rPr>
           <w:rStyle w:val="CommentReference"/>
         </w:rPr>
-        <w:commentReference w:id="99"/>
+        <w:commentReference w:id="72"/>
       </w:r>
       <w:r>
         <w:t xml:space="preserve">nodig is, is omdat </w:t>
@@ -17723,6 +17802,7 @@
     </w:p>
     <w:p>
       <w:r>
+        <w:lastRenderedPageBreak/>
         <w:t xml:space="preserve">De reden achter het gebruik van Jenkins in plaats van </w:t>
       </w:r>
       <w:r>
@@ -17773,7 +17853,6 @@
         <w:rPr>
           <w:noProof/>
         </w:rPr>
-        <w:lastRenderedPageBreak/>
         <w:drawing>
           <wp:anchor distT="0" distB="0" distL="114300" distR="114300" simplePos="0" relativeHeight="251796480" behindDoc="0" locked="0" layoutInCell="1" allowOverlap="1" wp14:anchorId="74C263D7" wp14:editId="39D63219">
             <wp:simplePos x="0" y="0"/>
@@ -17888,18 +17967,31 @@
                                 <w:sz w:val="20"/>
                               </w:rPr>
                             </w:pPr>
-                            <w:bookmarkStart w:id="100" w:name="_Toc104149295"/>
+                            <w:bookmarkStart w:id="73" w:name="_Toc104149295"/>
                             <w:r>
                               <w:t xml:space="preserve">Figuur </w:t>
                             </w:r>
-                            <w:fldSimple w:instr=" SEQ Figuur \* ARABIC ">
-                              <w:r>
-                                <w:rPr>
-                                  <w:noProof/>
-                                </w:rPr>
-                                <w:t>13</w:t>
-                              </w:r>
-                            </w:fldSimple>
+                            <w:r>
+                              <w:fldChar w:fldCharType="begin"/>
+                            </w:r>
+                            <w:r>
+                              <w:instrText xml:space="preserve"> SEQ Figuur \* ARABIC </w:instrText>
+                            </w:r>
+                            <w:r>
+                              <w:fldChar w:fldCharType="separate"/>
+                            </w:r>
+                            <w:r>
+                              <w:rPr>
+                                <w:noProof/>
+                              </w:rPr>
+                              <w:t>13</w:t>
+                            </w:r>
+                            <w:r>
+                              <w:rPr>
+                                <w:noProof/>
+                              </w:rPr>
+                              <w:fldChar w:fldCharType="end"/>
+                            </w:r>
                             <w:r>
                               <w:t>: Jenkins visuele werking</w:t>
                             </w:r>
@@ -17936,7 +18028,7 @@
                                 </w:r>
                               </w:sdtContent>
                             </w:sdt>
-                            <w:bookmarkEnd w:id="100"/>
+                            <w:bookmarkEnd w:id="73"/>
                           </w:p>
                         </w:txbxContent>
                       </wps:txbx>
@@ -18036,24 +18128,24 @@
         <w:pStyle w:val="Heading2"/>
         <w:ind w:firstLine="708"/>
       </w:pPr>
-      <w:bookmarkStart w:id="102" w:name="_Toc104149333"/>
+      <w:bookmarkStart w:id="74" w:name="_Toc104149333"/>
       <w:r>
         <w:t xml:space="preserve">10.1 Jenkins </w:t>
       </w:r>
-      <w:commentRangeStart w:id="103"/>
+      <w:commentRangeStart w:id="75"/>
       <w:r>
         <w:t>minimumvoorwaarden</w:t>
       </w:r>
-      <w:commentRangeEnd w:id="103"/>
+      <w:commentRangeEnd w:id="75"/>
       <w:r>
         <w:rPr>
           <w:rStyle w:val="CommentReference"/>
           <w:rFonts w:eastAsiaTheme="minorHAnsi" w:cstheme="minorBidi"/>
           <w:color w:val="auto"/>
         </w:rPr>
-        <w:commentReference w:id="103"/>
-      </w:r>
-      <w:bookmarkEnd w:id="102"/>
+        <w:commentReference w:id="75"/>
+      </w:r>
+      <w:bookmarkEnd w:id="74"/>
     </w:p>
     <w:tbl>
       <w:tblPr>
@@ -18234,25 +18326,38 @@
         <w:pStyle w:val="Caption"/>
         <w:framePr w:hSpace="141" w:wrap="around" w:vAnchor="text" w:hAnchor="page" w:x="1435" w:y="712"/>
       </w:pPr>
-      <w:bookmarkStart w:id="104" w:name="_Toc104131043"/>
+      <w:bookmarkStart w:id="76" w:name="_Toc104131043"/>
       <w:r>
         <w:t xml:space="preserve">Tabel </w:t>
       </w:r>
-      <w:fldSimple w:instr=" SEQ Tabel \* ARABIC ">
-        <w:r>
-          <w:rPr>
-            <w:noProof/>
-          </w:rPr>
-          <w:t>1</w:t>
-        </w:r>
-      </w:fldSimple>
+      <w:r>
+        <w:fldChar w:fldCharType="begin"/>
+      </w:r>
+      <w:r>
+        <w:instrText xml:space="preserve"> SEQ Tabel \* ARABIC </w:instrText>
+      </w:r>
+      <w:r>
+        <w:fldChar w:fldCharType="separate"/>
+      </w:r>
+      <w:r>
+        <w:rPr>
+          <w:noProof/>
+        </w:rPr>
+        <w:t>1</w:t>
+      </w:r>
+      <w:r>
+        <w:rPr>
+          <w:noProof/>
+        </w:rPr>
+        <w:fldChar w:fldCharType="end"/>
+      </w:r>
       <w:r>
         <w:t xml:space="preserve">: </w:t>
       </w:r>
       <w:r>
         <w:t>Jenkins minimum hardware voorwaarden</w:t>
       </w:r>
-      <w:bookmarkEnd w:id="104"/>
+      <w:bookmarkEnd w:id="76"/>
     </w:p>
     <w:p/>
     <w:p/>
@@ -18326,6 +18431,7 @@
     </w:p>
     <w:p>
       <w:r>
+        <w:lastRenderedPageBreak/>
         <w:t xml:space="preserve">Naast hardware voorwaarden </w:t>
       </w:r>
       <w:r>
@@ -18463,7 +18569,6 @@
                 <w:b/>
                 <w:bCs/>
               </w:rPr>
-              <w:lastRenderedPageBreak/>
               <w:t>S</w:t>
             </w:r>
             <w:r>
@@ -18664,23 +18769,36 @@
         <w:pStyle w:val="Caption"/>
         <w:keepNext/>
       </w:pPr>
-      <w:bookmarkStart w:id="105" w:name="_Ref103438413"/>
-      <w:bookmarkStart w:id="106" w:name="_Toc104131044"/>
+      <w:bookmarkStart w:id="77" w:name="_Ref103438413"/>
+      <w:bookmarkStart w:id="78" w:name="_Toc104131044"/>
       <w:r>
         <w:t xml:space="preserve">Tabel </w:t>
       </w:r>
-      <w:fldSimple w:instr=" SEQ Tabel \* ARABIC ">
-        <w:r>
-          <w:rPr>
-            <w:noProof/>
-          </w:rPr>
-          <w:t>2</w:t>
-        </w:r>
-      </w:fldSimple>
+      <w:r>
+        <w:fldChar w:fldCharType="begin"/>
+      </w:r>
+      <w:r>
+        <w:instrText xml:space="preserve"> SEQ Tabel \* ARABIC </w:instrText>
+      </w:r>
+      <w:r>
+        <w:fldChar w:fldCharType="separate"/>
+      </w:r>
+      <w:r>
+        <w:rPr>
+          <w:noProof/>
+        </w:rPr>
+        <w:t>2</w:t>
+      </w:r>
+      <w:r>
+        <w:rPr>
+          <w:noProof/>
+        </w:rPr>
+        <w:fldChar w:fldCharType="end"/>
+      </w:r>
       <w:r>
         <w:t>: Jenkins minimumsoftware voorwaarden</w:t>
       </w:r>
-      <w:bookmarkEnd w:id="105"/>
+      <w:bookmarkEnd w:id="77"/>
       <w:sdt>
         <w:sdtPr>
           <w:id w:val="-444234611"/>
@@ -18714,7 +18832,7 @@
           </w:r>
         </w:sdtContent>
       </w:sdt>
-      <w:bookmarkEnd w:id="106"/>
+      <w:bookmarkEnd w:id="78"/>
     </w:p>
     <w:p>
       <w:r>
@@ -18804,14 +18922,14 @@
       <w:pPr>
         <w:ind w:firstLine="708"/>
       </w:pPr>
-      <w:bookmarkStart w:id="107" w:name="_Toc104149334"/>
+      <w:bookmarkStart w:id="79" w:name="_Toc104149334"/>
       <w:r>
         <w:rPr>
           <w:rStyle w:val="Heading2Char"/>
         </w:rPr>
         <w:t>10.2 Jenkins best practices</w:t>
       </w:r>
-      <w:bookmarkEnd w:id="107"/>
+      <w:bookmarkEnd w:id="79"/>
     </w:p>
     <w:p>
       <w:r>
@@ -18886,16 +19004,16 @@
       <w:r>
         <w:t xml:space="preserve"> </w:t>
       </w:r>
-      <w:commentRangeStart w:id="108"/>
+      <w:commentRangeStart w:id="80"/>
       <w:r>
         <w:t>in eender welke situatie</w:t>
       </w:r>
-      <w:commentRangeEnd w:id="108"/>
+      <w:commentRangeEnd w:id="80"/>
       <w:r>
         <w:rPr>
           <w:rStyle w:val="CommentReference"/>
         </w:rPr>
-        <w:commentReference w:id="108"/>
+        <w:commentReference w:id="80"/>
       </w:r>
       <w:r>
         <w:t>.</w:t>
@@ -19081,8 +19199,9 @@
       <w:pPr>
         <w:pStyle w:val="Heading1"/>
       </w:pPr>
-      <w:bookmarkStart w:id="109" w:name="_Toc104149335"/>
-      <w:r>
+      <w:bookmarkStart w:id="81" w:name="_Toc104149335"/>
+      <w:r>
+        <w:lastRenderedPageBreak/>
         <w:t>11</w:t>
       </w:r>
       <w:r>
@@ -19091,7 +19210,7 @@
       <w:r>
         <w:t>Praktische uitwerking</w:t>
       </w:r>
-      <w:bookmarkEnd w:id="109"/>
+      <w:bookmarkEnd w:id="81"/>
     </w:p>
     <w:p>
       <w:r>
@@ -19134,7 +19253,6 @@
         </w:numPr>
       </w:pPr>
       <w:r>
-        <w:lastRenderedPageBreak/>
         <w:t xml:space="preserve">Installeren/exporteren </w:t>
       </w:r>
       <w:r>
@@ -19203,8 +19321,9 @@
       <w:pPr>
         <w:pStyle w:val="Heading1"/>
       </w:pPr>
-      <w:bookmarkStart w:id="110" w:name="_Toc104149336"/>
-      <w:r>
+      <w:bookmarkStart w:id="82" w:name="_Toc104149336"/>
+      <w:r>
+        <w:lastRenderedPageBreak/>
         <w:t>1</w:t>
       </w:r>
       <w:r>
@@ -19219,7 +19338,7 @@
       <w:r>
         <w:t>osting</w:t>
       </w:r>
-      <w:bookmarkEnd w:id="110"/>
+      <w:bookmarkEnd w:id="82"/>
     </w:p>
     <w:p>
       <w:r>
@@ -19244,121 +19363,118 @@
         <w:t>at voor</w:t>
       </w:r>
       <w:r>
-        <w:t xml:space="preserve"> servers of services </w:t>
-      </w:r>
+        <w:t xml:space="preserve"> servers of services zijn </w:t>
+      </w:r>
+      <w:r>
+        <w:t>no</w:t>
+      </w:r>
+      <w:r>
+        <w:t>dig</w:t>
+      </w:r>
+      <w:r>
+        <w:t xml:space="preserve"> om een Django platform te lanceren?</w:t>
+      </w:r>
+      <w:r>
+        <w:t xml:space="preserve"> Hoe zal een service engineer verbinding kunnen maken met</w:t>
+      </w:r>
+      <w:r>
+        <w:t xml:space="preserve"> het platform</w:t>
+      </w:r>
+      <w:r>
+        <w:t xml:space="preserve"> (via VPN of andere manier)</w:t>
+      </w:r>
+      <w:r>
+        <w:t>?</w:t>
+      </w:r>
+    </w:p>
+    <w:p/>
+    <w:p/>
+    <w:p/>
+    <w:p/>
+    <w:p/>
+    <w:p/>
+    <w:p/>
+    <w:p/>
+    <w:p/>
+    <w:p/>
+    <w:p/>
+    <w:p/>
+    <w:p/>
+    <w:p/>
+    <w:p/>
+    <w:p/>
+    <w:p/>
+    <w:p/>
+    <w:p/>
+    <w:p/>
+    <w:p/>
+    <w:p/>
+    <w:p/>
+    <w:p/>
+    <w:p/>
+    <w:p/>
+    <w:p/>
+    <w:p/>
+    <w:p/>
+    <w:p>
+      <w:pPr>
+        <w:pStyle w:val="Heading1"/>
+      </w:pPr>
+      <w:bookmarkStart w:id="83" w:name="_Toc104149337"/>
       <w:r>
         <w:lastRenderedPageBreak/>
-        <w:t xml:space="preserve">zijn </w:t>
-      </w:r>
-      <w:r>
-        <w:t>no</w:t>
-      </w:r>
-      <w:r>
-        <w:t>dig</w:t>
-      </w:r>
-      <w:r>
-        <w:t xml:space="preserve"> om een Django platform te lanceren?</w:t>
-      </w:r>
-      <w:r>
-        <w:t xml:space="preserve"> Hoe zal een service engineer verbinding kunnen maken met</w:t>
-      </w:r>
-      <w:r>
-        <w:t xml:space="preserve"> het platform</w:t>
-      </w:r>
-      <w:r>
-        <w:t xml:space="preserve"> (via VPN of andere manier)</w:t>
-      </w:r>
-      <w:r>
-        <w:t>?</w:t>
-      </w:r>
-    </w:p>
-    <w:p/>
-    <w:p/>
-    <w:p/>
-    <w:p/>
-    <w:p/>
-    <w:p/>
-    <w:p/>
-    <w:p/>
-    <w:p/>
-    <w:p/>
-    <w:p/>
-    <w:p/>
-    <w:p/>
-    <w:p/>
-    <w:p/>
-    <w:p/>
-    <w:p/>
-    <w:p/>
-    <w:p/>
-    <w:p/>
-    <w:p/>
-    <w:p/>
-    <w:p/>
-    <w:p/>
-    <w:p/>
-    <w:p/>
-    <w:p/>
-    <w:p/>
-    <w:p/>
+        <w:t>1</w:t>
+      </w:r>
+      <w:r>
+        <w:t>3</w:t>
+      </w:r>
+      <w:r>
+        <w:t xml:space="preserve"> </w:t>
+      </w:r>
+      <w:r>
+        <w:t>Handleiding</w:t>
+      </w:r>
+      <w:bookmarkEnd w:id="83"/>
+    </w:p>
+    <w:p>
+      <w:r>
+        <w:t>Hier z</w:t>
+      </w:r>
+      <w:r>
+        <w:t xml:space="preserve">ullen </w:t>
+      </w:r>
+      <w:r>
+        <w:t xml:space="preserve">delen van het platform </w:t>
+      </w:r>
+      <w:r>
+        <w:t xml:space="preserve">worden </w:t>
+      </w:r>
+      <w:r>
+        <w:t>overlo</w:t>
+      </w:r>
+      <w:r>
+        <w:t>pen</w:t>
+      </w:r>
+      <w:r>
+        <w:t>,</w:t>
+      </w:r>
+      <w:r>
+        <w:t xml:space="preserve"> waarbij handelingen en stappen worden verduidelijk mocht dat nodig zijn om bepaalde acties te bereiken.</w:t>
+      </w:r>
+      <w:r>
+        <w:br w:type="page"/>
+      </w:r>
+    </w:p>
     <w:p>
       <w:pPr>
         <w:pStyle w:val="Heading1"/>
       </w:pPr>
-      <w:bookmarkStart w:id="111" w:name="_Toc104149337"/>
-      <w:r>
-        <w:t>1</w:t>
-      </w:r>
-      <w:r>
-        <w:t>3</w:t>
-      </w:r>
-      <w:r>
-        <w:t xml:space="preserve"> </w:t>
-      </w:r>
-      <w:r>
-        <w:t>Handleiding</w:t>
-      </w:r>
-      <w:bookmarkEnd w:id="111"/>
-    </w:p>
-    <w:p>
-      <w:r>
-        <w:t>Hier z</w:t>
-      </w:r>
-      <w:r>
-        <w:t xml:space="preserve">ullen </w:t>
-      </w:r>
-      <w:r>
-        <w:t xml:space="preserve">delen van het platform </w:t>
-      </w:r>
-      <w:r>
-        <w:t xml:space="preserve">worden </w:t>
-      </w:r>
-      <w:r>
-        <w:t>overlo</w:t>
-      </w:r>
-      <w:r>
-        <w:t>pen</w:t>
-      </w:r>
-      <w:r>
-        <w:t>,</w:t>
-      </w:r>
-      <w:r>
-        <w:t xml:space="preserve"> waarbij handelingen en stappen worden verduidelijk mocht dat nodig zijn om bepaalde acties te bereiken.</w:t>
-      </w:r>
-      <w:r>
-        <w:br w:type="page"/>
-      </w:r>
-    </w:p>
-    <w:p>
-      <w:pPr>
-        <w:pStyle w:val="Heading1"/>
-      </w:pPr>
-      <w:bookmarkStart w:id="112" w:name="_Toc104149338"/>
+      <w:bookmarkStart w:id="84" w:name="_Toc104149338"/>
       <w:r>
         <w:lastRenderedPageBreak/>
         <w:t>Conclusie</w:t>
       </w:r>
-      <w:bookmarkEnd w:id="112"/>
+      <w:bookmarkEnd w:id="84"/>
     </w:p>
     <w:p>
       <w:r>
@@ -19428,12 +19544,12 @@
       <w:pPr>
         <w:pStyle w:val="Heading1"/>
       </w:pPr>
-      <w:bookmarkStart w:id="113" w:name="_Toc104149339"/>
+      <w:bookmarkStart w:id="85" w:name="_Toc104149339"/>
       <w:r>
         <w:lastRenderedPageBreak/>
         <w:t>Nawoord</w:t>
       </w:r>
-      <w:bookmarkEnd w:id="113"/>
+      <w:bookmarkEnd w:id="85"/>
     </w:p>
     <w:p>
       <w:r>
@@ -19491,7 +19607,7 @@
         <w:br w:type="page"/>
       </w:r>
     </w:p>
-    <w:bookmarkStart w:id="114" w:name="_Toc104149340" w:displacedByCustomXml="next"/>
+    <w:bookmarkStart w:id="86" w:name="_Toc104149340" w:displacedByCustomXml="next"/>
     <w:sdt>
       <w:sdtPr>
         <w:rPr>
@@ -19520,7 +19636,7 @@
           <w:r>
             <w:t>Literatuurlijst</w:t>
           </w:r>
-          <w:bookmarkEnd w:id="114"/>
+          <w:bookmarkEnd w:id="86"/>
         </w:p>
         <w:sdt>
           <w:sdtPr>
@@ -20956,14 +21072,14 @@
       <w:pPr>
         <w:pStyle w:val="Heading1"/>
       </w:pPr>
-      <w:bookmarkStart w:id="115" w:name="_Toc104149341"/>
+      <w:bookmarkStart w:id="87" w:name="_Toc104149341"/>
       <w:r>
         <w:t>Bijlagen</w:t>
       </w:r>
       <w:r>
         <w:t>overzicht</w:t>
       </w:r>
-      <w:bookmarkEnd w:id="115"/>
+      <w:bookmarkEnd w:id="87"/>
     </w:p>
     <w:p>
       <w:r>
@@ -20992,7 +21108,7 @@
       <w:pPr>
         <w:pStyle w:val="Heading2"/>
       </w:pPr>
-      <w:bookmarkStart w:id="116" w:name="_Toc104149342"/>
+      <w:bookmarkStart w:id="88" w:name="_Toc104149342"/>
       <w:r>
         <w:rPr>
           <w:noProof/>
@@ -21064,13 +21180,13 @@
       <w:r>
         <w:t>Bijlage 1: Platform flowchart</w:t>
       </w:r>
-      <w:bookmarkEnd w:id="116"/>
+      <w:bookmarkEnd w:id="88"/>
     </w:p>
     <w:p>
       <w:pPr>
         <w:pStyle w:val="Heading2"/>
       </w:pPr>
-      <w:bookmarkStart w:id="117" w:name="_Toc104149343"/>
+      <w:bookmarkStart w:id="89" w:name="_Toc104149343"/>
       <w:r>
         <w:rPr>
           <w:noProof/>
@@ -21142,18 +21258,18 @@
       <w:r>
         <w:t>Bijlage 2: Relatie diagram</w:t>
       </w:r>
-      <w:bookmarkEnd w:id="117"/>
+      <w:bookmarkEnd w:id="89"/>
     </w:p>
     <w:p>
       <w:pPr>
         <w:pStyle w:val="Heading2"/>
       </w:pPr>
-      <w:bookmarkStart w:id="118" w:name="_Toc104149344"/>
+      <w:bookmarkStart w:id="90" w:name="_Toc104149344"/>
       <w:r>
         <w:lastRenderedPageBreak/>
         <w:t>Bijlage 3: Netwerk diagram</w:t>
       </w:r>
-      <w:bookmarkEnd w:id="118"/>
+      <w:bookmarkEnd w:id="90"/>
     </w:p>
     <w:p>
       <w:r>
@@ -21232,7 +21348,7 @@
 
 <file path=word/comments.xml><?xml version="1.0" encoding="utf-8"?>
 <w:comments xmlns:wpc="http://schemas.microsoft.com/office/word/2010/wordprocessingCanvas" xmlns:cx="http://schemas.microsoft.com/office/drawing/2014/chartex" xmlns:cx1="http://schemas.microsoft.com/office/drawing/2015/9/8/chartex" xmlns:cx2="http://schemas.microsoft.com/office/drawing/2015/10/21/chartex" xmlns:cx3="http://schemas.microsoft.com/office/drawing/2016/5/9/chartex" xmlns:cx4="http://schemas.microsoft.com/office/drawing/2016/5/10/chartex" xmlns:cx5="http://schemas.microsoft.com/office/drawing/2016/5/11/chartex" xmlns:cx6="http://schemas.microsoft.com/office/drawing/2016/5/12/chartex" xmlns:cx7="http://schemas.microsoft.com/office/drawing/2016/5/13/chartex" xmlns:cx8="http://schemas.microsoft.com/office/drawing/2016/5/14/chartex" xmlns:mc="http://schemas.openxmlformats.org/markup-compatibility/2006" xmlns:aink="http://schemas.microsoft.com/office/drawing/2016/ink" xmlns:am3d="http://schemas.microsoft.com/office/drawing/2017/model3d" xmlns:o="urn:schemas-microsoft-com:office:office" xmlns:oel="http://schemas.microsoft.com/office/2019/extlst" xmlns:r="http://schemas.openxmlformats.org/officeDocument/2006/relationships" xmlns:m="http://schemas.openxmlformats.org/officeDocument/2006/math" xmlns:v="urn:schemas-microsoft-com:vml" xmlns:wp14="http://schemas.microsoft.com/office/word/2010/wordprocessingDrawing" xmlns:wp="http://schemas.openxmlformats.org/drawingml/2006/wordprocessingDrawing" xmlns:w10="urn:schemas-microsoft-com:office:word" xmlns:w="http://schemas.openxmlformats.org/wordprocessingml/2006/main" xmlns:w14="http://schemas.microsoft.com/office/word/2010/wordml" xmlns:w15="http://schemas.microsoft.com/office/word/2012/wordml" xmlns:w16cex="http://schemas.microsoft.com/office/word/2018/wordml/cex" xmlns:w16cid="http://schemas.microsoft.com/office/word/2016/wordml/cid" xmlns:w16="http://schemas.microsoft.com/office/word/2018/wordml" xmlns:w16sdtdh="http://schemas.microsoft.com/office/word/2020/wordml/sdtdatahash" xmlns:w16se="http://schemas.microsoft.com/office/word/2015/wordml/symex" xmlns:wpg="http://schemas.microsoft.com/office/word/2010/wordprocessingGroup" xmlns:wpi="http://schemas.microsoft.com/office/word/2010/wordprocessingInk" xmlns:wne="http://schemas.microsoft.com/office/word/2006/wordml" xmlns:wps="http://schemas.microsoft.com/office/word/2010/wordprocessingShape" mc:Ignorable="w14 w15 w16se w16cid w16 w16cex w16sdtdh wp14">
-  <w:comment w:id="71" w:author="Sven Sanders" w:date="2022-05-17T11:12:00Z" w:initials="SS">
+  <w:comment w:id="50" w:author="Sven Sanders" w:date="2022-05-17T11:12:00Z" w:initials="SS">
     <w:p>
       <w:pPr>
         <w:pStyle w:val="CommentText"/>
@@ -21251,7 +21367,7 @@
       </w:r>
     </w:p>
   </w:comment>
-  <w:comment w:id="82" w:author="Sven Sanders" w:date="2022-05-17T11:18:00Z" w:initials="SS">
+  <w:comment w:id="59" w:author="Sven Sanders" w:date="2022-05-17T11:18:00Z" w:initials="SS">
     <w:p>
       <w:pPr>
         <w:pStyle w:val="CommentText"/>
@@ -21270,7 +21386,7 @@
       </w:r>
     </w:p>
   </w:comment>
-  <w:comment w:id="92" w:author="Sven Sanders" w:date="2022-05-17T11:23:00Z" w:initials="SS">
+  <w:comment w:id="67" w:author="Sven Sanders" w:date="2022-05-17T11:23:00Z" w:initials="SS">
     <w:p>
       <w:pPr>
         <w:pStyle w:val="CommentText"/>
@@ -21286,7 +21402,7 @@
       </w:r>
     </w:p>
   </w:comment>
-  <w:comment w:id="93" w:author="Sven Sanders" w:date="2022-05-17T11:25:00Z" w:initials="SS">
+  <w:comment w:id="68" w:author="Sven Sanders" w:date="2022-05-17T11:25:00Z" w:initials="SS">
     <w:p>
       <w:pPr>
         <w:pStyle w:val="CommentText"/>
@@ -21305,7 +21421,7 @@
       </w:r>
     </w:p>
   </w:comment>
-  <w:comment w:id="99" w:author="Sven Sanders" w:date="2022-05-17T11:29:00Z" w:initials="SS">
+  <w:comment w:id="72" w:author="Sven Sanders" w:date="2022-05-17T11:29:00Z" w:initials="SS">
     <w:p>
       <w:pPr>
         <w:pStyle w:val="CommentText"/>
@@ -21321,7 +21437,7 @@
       </w:r>
     </w:p>
   </w:comment>
-  <w:comment w:id="103" w:author="Sven Sanders" w:date="2022-05-17T11:30:00Z" w:initials="SS">
+  <w:comment w:id="75" w:author="Sven Sanders" w:date="2022-05-17T11:30:00Z" w:initials="SS">
     <w:p>
       <w:pPr>
         <w:pStyle w:val="CommentText"/>
@@ -21337,7 +21453,7 @@
       </w:r>
     </w:p>
   </w:comment>
-  <w:comment w:id="108" w:author="Sven Sanders" w:date="2022-05-17T11:31:00Z" w:initials="SS">
+  <w:comment w:id="80" w:author="Sven Sanders" w:date="2022-05-17T11:31:00Z" w:initials="SS">
     <w:p>
       <w:pPr>
         <w:pStyle w:val="CommentText"/>

</xml_diff>

<commit_message>
update paper(v3.3) MVT templates code and figures
</commit_message>
<xml_diff>
--- a/Documents/Papers/V3.3_AutomatisatiePlatform-GerritVanMol.docx
+++ b/Documents/Papers/V3.3_AutomatisatiePlatform-GerritVanMol.docx
@@ -2310,7 +2310,7 @@
               <w:lang w:val="en-BE" w:eastAsia="en-GB"/>
             </w:rPr>
           </w:pPr>
-          <w:hyperlink w:anchor="_Toc104239240" w:history="1">
+          <w:hyperlink w:anchor="_Toc104240729" w:history="1">
             <w:r>
               <w:rPr>
                 <w:rStyle w:val="Hyperlink"/>
@@ -2337,7 +2337,7 @@
                 <w:noProof/>
                 <w:webHidden/>
               </w:rPr>
-              <w:instrText xml:space="preserve"> PAGEREF _Toc104239240 \h </w:instrText>
+              <w:instrText xml:space="preserve"> PAGEREF _Toc104240729 \h </w:instrText>
             </w:r>
             <w:r>
               <w:rPr>
@@ -2382,7 +2382,7 @@
               <w:lang w:val="en-BE" w:eastAsia="en-GB"/>
             </w:rPr>
           </w:pPr>
-          <w:hyperlink w:anchor="_Toc104239241" w:history="1">
+          <w:hyperlink w:anchor="_Toc104240730" w:history="1">
             <w:r>
               <w:rPr>
                 <w:rStyle w:val="Hyperlink"/>
@@ -2409,7 +2409,7 @@
                 <w:noProof/>
                 <w:webHidden/>
               </w:rPr>
-              <w:instrText xml:space="preserve"> PAGEREF _Toc104239241 \h </w:instrText>
+              <w:instrText xml:space="preserve"> PAGEREF _Toc104240730 \h </w:instrText>
             </w:r>
             <w:r>
               <w:rPr>
@@ -2454,7 +2454,7 @@
               <w:lang w:val="en-BE" w:eastAsia="en-GB"/>
             </w:rPr>
           </w:pPr>
-          <w:hyperlink w:anchor="_Toc104239242" w:history="1">
+          <w:hyperlink w:anchor="_Toc104240731" w:history="1">
             <w:r>
               <w:rPr>
                 <w:rStyle w:val="Hyperlink"/>
@@ -2481,7 +2481,7 @@
                 <w:noProof/>
                 <w:webHidden/>
               </w:rPr>
-              <w:instrText xml:space="preserve"> PAGEREF _Toc104239242 \h </w:instrText>
+              <w:instrText xml:space="preserve"> PAGEREF _Toc104240731 \h </w:instrText>
             </w:r>
             <w:r>
               <w:rPr>
@@ -2526,7 +2526,7 @@
               <w:lang w:val="en-BE" w:eastAsia="en-GB"/>
             </w:rPr>
           </w:pPr>
-          <w:hyperlink w:anchor="_Toc104239243" w:history="1">
+          <w:hyperlink w:anchor="_Toc104240732" w:history="1">
             <w:r>
               <w:rPr>
                 <w:rStyle w:val="Hyperlink"/>
@@ -2554,7 +2554,7 @@
                 <w:noProof/>
                 <w:webHidden/>
               </w:rPr>
-              <w:instrText xml:space="preserve"> PAGEREF _Toc104239243 \h </w:instrText>
+              <w:instrText xml:space="preserve"> PAGEREF _Toc104240732 \h </w:instrText>
             </w:r>
             <w:r>
               <w:rPr>
@@ -2599,7 +2599,7 @@
               <w:lang w:val="en-BE" w:eastAsia="en-GB"/>
             </w:rPr>
           </w:pPr>
-          <w:hyperlink w:anchor="_Toc104239244" w:history="1">
+          <w:hyperlink w:anchor="_Toc104240733" w:history="1">
             <w:r>
               <w:rPr>
                 <w:rStyle w:val="Hyperlink"/>
@@ -2626,7 +2626,7 @@
                 <w:noProof/>
                 <w:webHidden/>
               </w:rPr>
-              <w:instrText xml:space="preserve"> PAGEREF _Toc104239244 \h </w:instrText>
+              <w:instrText xml:space="preserve"> PAGEREF _Toc104240733 \h </w:instrText>
             </w:r>
             <w:r>
               <w:rPr>
@@ -2671,7 +2671,7 @@
               <w:lang w:val="en-BE" w:eastAsia="en-GB"/>
             </w:rPr>
           </w:pPr>
-          <w:hyperlink w:anchor="_Toc104239245" w:history="1">
+          <w:hyperlink w:anchor="_Toc104240734" w:history="1">
             <w:r>
               <w:rPr>
                 <w:rStyle w:val="Hyperlink"/>
@@ -2698,7 +2698,7 @@
                 <w:noProof/>
                 <w:webHidden/>
               </w:rPr>
-              <w:instrText xml:space="preserve"> PAGEREF _Toc104239245 \h </w:instrText>
+              <w:instrText xml:space="preserve"> PAGEREF _Toc104240734 \h </w:instrText>
             </w:r>
             <w:r>
               <w:rPr>
@@ -2743,7 +2743,7 @@
               <w:lang w:val="en-BE" w:eastAsia="en-GB"/>
             </w:rPr>
           </w:pPr>
-          <w:hyperlink w:anchor="_Toc104239246" w:history="1">
+          <w:hyperlink w:anchor="_Toc104240735" w:history="1">
             <w:r>
               <w:rPr>
                 <w:rStyle w:val="Hyperlink"/>
@@ -2770,7 +2770,7 @@
                 <w:noProof/>
                 <w:webHidden/>
               </w:rPr>
-              <w:instrText xml:space="preserve"> PAGEREF _Toc104239246 \h </w:instrText>
+              <w:instrText xml:space="preserve"> PAGEREF _Toc104240735 \h </w:instrText>
             </w:r>
             <w:r>
               <w:rPr>
@@ -2815,7 +2815,7 @@
               <w:lang w:val="en-BE" w:eastAsia="en-GB"/>
             </w:rPr>
           </w:pPr>
-          <w:hyperlink w:anchor="_Toc104239247" w:history="1">
+          <w:hyperlink w:anchor="_Toc104240736" w:history="1">
             <w:r>
               <w:rPr>
                 <w:rStyle w:val="Hyperlink"/>
@@ -2842,7 +2842,7 @@
                 <w:noProof/>
                 <w:webHidden/>
               </w:rPr>
-              <w:instrText xml:space="preserve"> PAGEREF _Toc104239247 \h </w:instrText>
+              <w:instrText xml:space="preserve"> PAGEREF _Toc104240736 \h </w:instrText>
             </w:r>
             <w:r>
               <w:rPr>
@@ -2887,7 +2887,7 @@
               <w:lang w:val="en-BE" w:eastAsia="en-GB"/>
             </w:rPr>
           </w:pPr>
-          <w:hyperlink w:anchor="_Toc104239248" w:history="1">
+          <w:hyperlink w:anchor="_Toc104240737" w:history="1">
             <w:r>
               <w:rPr>
                 <w:rStyle w:val="Hyperlink"/>
@@ -2914,7 +2914,7 @@
                 <w:noProof/>
                 <w:webHidden/>
               </w:rPr>
-              <w:instrText xml:space="preserve"> PAGEREF _Toc104239248 \h </w:instrText>
+              <w:instrText xml:space="preserve"> PAGEREF _Toc104240737 \h </w:instrText>
             </w:r>
             <w:r>
               <w:rPr>
@@ -2959,7 +2959,7 @@
               <w:lang w:val="en-BE" w:eastAsia="en-GB"/>
             </w:rPr>
           </w:pPr>
-          <w:hyperlink w:anchor="_Toc104239249" w:history="1">
+          <w:hyperlink w:anchor="_Toc104240738" w:history="1">
             <w:r>
               <w:rPr>
                 <w:rStyle w:val="Hyperlink"/>
@@ -2986,7 +2986,7 @@
                 <w:noProof/>
                 <w:webHidden/>
               </w:rPr>
-              <w:instrText xml:space="preserve"> PAGEREF _Toc104239249 \h </w:instrText>
+              <w:instrText xml:space="preserve"> PAGEREF _Toc104240738 \h </w:instrText>
             </w:r>
             <w:r>
               <w:rPr>
@@ -3031,7 +3031,7 @@
               <w:lang w:val="en-BE" w:eastAsia="en-GB"/>
             </w:rPr>
           </w:pPr>
-          <w:hyperlink w:anchor="_Toc104239250" w:history="1">
+          <w:hyperlink w:anchor="_Toc104240739" w:history="1">
             <w:r>
               <w:rPr>
                 <w:rStyle w:val="Hyperlink"/>
@@ -3058,7 +3058,7 @@
                 <w:noProof/>
                 <w:webHidden/>
               </w:rPr>
-              <w:instrText xml:space="preserve"> PAGEREF _Toc104239250 \h </w:instrText>
+              <w:instrText xml:space="preserve"> PAGEREF _Toc104240739 \h </w:instrText>
             </w:r>
             <w:r>
               <w:rPr>
@@ -3103,7 +3103,7 @@
               <w:lang w:val="en-BE" w:eastAsia="en-GB"/>
             </w:rPr>
           </w:pPr>
-          <w:hyperlink w:anchor="_Toc104239251" w:history="1">
+          <w:hyperlink w:anchor="_Toc104240740" w:history="1">
             <w:r>
               <w:rPr>
                 <w:rStyle w:val="Hyperlink"/>
@@ -3130,7 +3130,7 @@
                 <w:noProof/>
                 <w:webHidden/>
               </w:rPr>
-              <w:instrText xml:space="preserve"> PAGEREF _Toc104239251 \h </w:instrText>
+              <w:instrText xml:space="preserve"> PAGEREF _Toc104240740 \h </w:instrText>
             </w:r>
             <w:r>
               <w:rPr>
@@ -3175,7 +3175,7 @@
               <w:lang w:val="en-BE" w:eastAsia="en-GB"/>
             </w:rPr>
           </w:pPr>
-          <w:hyperlink w:anchor="_Toc104239252" w:history="1">
+          <w:hyperlink w:anchor="_Toc104240741" w:history="1">
             <w:r>
               <w:rPr>
                 <w:rStyle w:val="Hyperlink"/>
@@ -3202,7 +3202,7 @@
                 <w:noProof/>
                 <w:webHidden/>
               </w:rPr>
-              <w:instrText xml:space="preserve"> PAGEREF _Toc104239252 \h </w:instrText>
+              <w:instrText xml:space="preserve"> PAGEREF _Toc104240741 \h </w:instrText>
             </w:r>
             <w:r>
               <w:rPr>
@@ -3247,7 +3247,7 @@
               <w:lang w:val="en-BE" w:eastAsia="en-GB"/>
             </w:rPr>
           </w:pPr>
-          <w:hyperlink w:anchor="_Toc104239253" w:history="1">
+          <w:hyperlink w:anchor="_Toc104240742" w:history="1">
             <w:r>
               <w:rPr>
                 <w:rStyle w:val="Hyperlink"/>
@@ -3274,7 +3274,7 @@
                 <w:noProof/>
                 <w:webHidden/>
               </w:rPr>
-              <w:instrText xml:space="preserve"> PAGEREF _Toc104239253 \h </w:instrText>
+              <w:instrText xml:space="preserve"> PAGEREF _Toc104240742 \h </w:instrText>
             </w:r>
             <w:r>
               <w:rPr>
@@ -3319,7 +3319,7 @@
               <w:lang w:val="en-BE" w:eastAsia="en-GB"/>
             </w:rPr>
           </w:pPr>
-          <w:hyperlink w:anchor="_Toc104239254" w:history="1">
+          <w:hyperlink w:anchor="_Toc104240743" w:history="1">
             <w:r>
               <w:rPr>
                 <w:rStyle w:val="Hyperlink"/>
@@ -3346,7 +3346,7 @@
                 <w:noProof/>
                 <w:webHidden/>
               </w:rPr>
-              <w:instrText xml:space="preserve"> PAGEREF _Toc104239254 \h </w:instrText>
+              <w:instrText xml:space="preserve"> PAGEREF _Toc104240743 \h </w:instrText>
             </w:r>
             <w:r>
               <w:rPr>
@@ -3391,7 +3391,7 @@
               <w:lang w:val="en-BE" w:eastAsia="en-GB"/>
             </w:rPr>
           </w:pPr>
-          <w:hyperlink w:anchor="_Toc104239255" w:history="1">
+          <w:hyperlink w:anchor="_Toc104240744" w:history="1">
             <w:r>
               <w:rPr>
                 <w:rStyle w:val="Hyperlink"/>
@@ -3418,7 +3418,7 @@
                 <w:noProof/>
                 <w:webHidden/>
               </w:rPr>
-              <w:instrText xml:space="preserve"> PAGEREF _Toc104239255 \h </w:instrText>
+              <w:instrText xml:space="preserve"> PAGEREF _Toc104240744 \h </w:instrText>
             </w:r>
             <w:r>
               <w:rPr>
@@ -3463,7 +3463,7 @@
               <w:lang w:val="en-BE" w:eastAsia="en-GB"/>
             </w:rPr>
           </w:pPr>
-          <w:hyperlink w:anchor="_Toc104239256" w:history="1">
+          <w:hyperlink w:anchor="_Toc104240745" w:history="1">
             <w:r>
               <w:rPr>
                 <w:rStyle w:val="Hyperlink"/>
@@ -3490,7 +3490,7 @@
                 <w:noProof/>
                 <w:webHidden/>
               </w:rPr>
-              <w:instrText xml:space="preserve"> PAGEREF _Toc104239256 \h </w:instrText>
+              <w:instrText xml:space="preserve"> PAGEREF _Toc104240745 \h </w:instrText>
             </w:r>
             <w:r>
               <w:rPr>
@@ -3535,7 +3535,7 @@
               <w:lang w:val="en-BE" w:eastAsia="en-GB"/>
             </w:rPr>
           </w:pPr>
-          <w:hyperlink w:anchor="_Toc104239257" w:history="1">
+          <w:hyperlink w:anchor="_Toc104240746" w:history="1">
             <w:r>
               <w:rPr>
                 <w:rStyle w:val="Hyperlink"/>
@@ -3562,7 +3562,7 @@
                 <w:noProof/>
                 <w:webHidden/>
               </w:rPr>
-              <w:instrText xml:space="preserve"> PAGEREF _Toc104239257 \h </w:instrText>
+              <w:instrText xml:space="preserve"> PAGEREF _Toc104240746 \h </w:instrText>
             </w:r>
             <w:r>
               <w:rPr>
@@ -3607,7 +3607,7 @@
               <w:lang w:val="en-BE" w:eastAsia="en-GB"/>
             </w:rPr>
           </w:pPr>
-          <w:hyperlink w:anchor="_Toc104239258" w:history="1">
+          <w:hyperlink w:anchor="_Toc104240747" w:history="1">
             <w:r>
               <w:rPr>
                 <w:rStyle w:val="Hyperlink"/>
@@ -3634,7 +3634,7 @@
                 <w:noProof/>
                 <w:webHidden/>
               </w:rPr>
-              <w:instrText xml:space="preserve"> PAGEREF _Toc104239258 \h </w:instrText>
+              <w:instrText xml:space="preserve"> PAGEREF _Toc104240747 \h </w:instrText>
             </w:r>
             <w:r>
               <w:rPr>
@@ -3679,7 +3679,7 @@
               <w:lang w:val="en-BE" w:eastAsia="en-GB"/>
             </w:rPr>
           </w:pPr>
-          <w:hyperlink w:anchor="_Toc104239259" w:history="1">
+          <w:hyperlink w:anchor="_Toc104240748" w:history="1">
             <w:r>
               <w:rPr>
                 <w:rStyle w:val="Hyperlink"/>
@@ -3706,7 +3706,7 @@
                 <w:noProof/>
                 <w:webHidden/>
               </w:rPr>
-              <w:instrText xml:space="preserve"> PAGEREF _Toc104239259 \h </w:instrText>
+              <w:instrText xml:space="preserve"> PAGEREF _Toc104240748 \h </w:instrText>
             </w:r>
             <w:r>
               <w:rPr>
@@ -3751,7 +3751,7 @@
               <w:lang w:val="en-BE" w:eastAsia="en-GB"/>
             </w:rPr>
           </w:pPr>
-          <w:hyperlink w:anchor="_Toc104239260" w:history="1">
+          <w:hyperlink w:anchor="_Toc104240749" w:history="1">
             <w:r>
               <w:rPr>
                 <w:rStyle w:val="Hyperlink"/>
@@ -3778,7 +3778,7 @@
                 <w:noProof/>
                 <w:webHidden/>
               </w:rPr>
-              <w:instrText xml:space="preserve"> PAGEREF _Toc104239260 \h </w:instrText>
+              <w:instrText xml:space="preserve"> PAGEREF _Toc104240749 \h </w:instrText>
             </w:r>
             <w:r>
               <w:rPr>
@@ -3823,7 +3823,7 @@
               <w:lang w:val="en-BE" w:eastAsia="en-GB"/>
             </w:rPr>
           </w:pPr>
-          <w:hyperlink w:anchor="_Toc104239261" w:history="1">
+          <w:hyperlink w:anchor="_Toc104240750" w:history="1">
             <w:r>
               <w:rPr>
                 <w:rStyle w:val="Hyperlink"/>
@@ -3850,7 +3850,7 @@
                 <w:noProof/>
                 <w:webHidden/>
               </w:rPr>
-              <w:instrText xml:space="preserve"> PAGEREF _Toc104239261 \h </w:instrText>
+              <w:instrText xml:space="preserve"> PAGEREF _Toc104240750 \h </w:instrText>
             </w:r>
             <w:r>
               <w:rPr>
@@ -3870,7 +3870,7 @@
                 <w:noProof/>
                 <w:webHidden/>
               </w:rPr>
-              <w:t>20</w:t>
+              <w:t>21</w:t>
             </w:r>
             <w:r>
               <w:rPr>
@@ -3895,7 +3895,7 @@
               <w:lang w:val="en-BE" w:eastAsia="en-GB"/>
             </w:rPr>
           </w:pPr>
-          <w:hyperlink w:anchor="_Toc104239262" w:history="1">
+          <w:hyperlink w:anchor="_Toc104240751" w:history="1">
             <w:r>
               <w:rPr>
                 <w:rStyle w:val="Hyperlink"/>
@@ -3922,7 +3922,7 @@
                 <w:noProof/>
                 <w:webHidden/>
               </w:rPr>
-              <w:instrText xml:space="preserve"> PAGEREF _Toc104239262 \h </w:instrText>
+              <w:instrText xml:space="preserve"> PAGEREF _Toc104240751 \h </w:instrText>
             </w:r>
             <w:r>
               <w:rPr>
@@ -3942,7 +3942,7 @@
                 <w:noProof/>
                 <w:webHidden/>
               </w:rPr>
-              <w:t>21</w:t>
+              <w:t>22</w:t>
             </w:r>
             <w:r>
               <w:rPr>
@@ -3967,7 +3967,7 @@
               <w:lang w:val="en-BE" w:eastAsia="en-GB"/>
             </w:rPr>
           </w:pPr>
-          <w:hyperlink w:anchor="_Toc104239263" w:history="1">
+          <w:hyperlink w:anchor="_Toc104240752" w:history="1">
             <w:r>
               <w:rPr>
                 <w:rStyle w:val="Hyperlink"/>
@@ -3994,7 +3994,7 @@
                 <w:noProof/>
                 <w:webHidden/>
               </w:rPr>
-              <w:instrText xml:space="preserve"> PAGEREF _Toc104239263 \h </w:instrText>
+              <w:instrText xml:space="preserve"> PAGEREF _Toc104240752 \h </w:instrText>
             </w:r>
             <w:r>
               <w:rPr>
@@ -4039,7 +4039,7 @@
               <w:lang w:val="en-BE" w:eastAsia="en-GB"/>
             </w:rPr>
           </w:pPr>
-          <w:hyperlink w:anchor="_Toc104239264" w:history="1">
+          <w:hyperlink w:anchor="_Toc104240753" w:history="1">
             <w:r>
               <w:rPr>
                 <w:rStyle w:val="Hyperlink"/>
@@ -4067,7 +4067,7 @@
                 <w:noProof/>
                 <w:webHidden/>
               </w:rPr>
-              <w:instrText xml:space="preserve"> PAGEREF _Toc104239264 \h </w:instrText>
+              <w:instrText xml:space="preserve"> PAGEREF _Toc104240753 \h </w:instrText>
             </w:r>
             <w:r>
               <w:rPr>
@@ -4087,7 +4087,7 @@
                 <w:noProof/>
                 <w:webHidden/>
               </w:rPr>
-              <w:t>22</w:t>
+              <w:t>23</w:t>
             </w:r>
             <w:r>
               <w:rPr>
@@ -4112,7 +4112,7 @@
               <w:lang w:val="en-BE" w:eastAsia="en-GB"/>
             </w:rPr>
           </w:pPr>
-          <w:hyperlink w:anchor="_Toc104239265" w:history="1">
+          <w:hyperlink w:anchor="_Toc104240754" w:history="1">
             <w:r>
               <w:rPr>
                 <w:rStyle w:val="Hyperlink"/>
@@ -4140,7 +4140,7 @@
                 <w:noProof/>
                 <w:webHidden/>
               </w:rPr>
-              <w:instrText xml:space="preserve"> PAGEREF _Toc104239265 \h </w:instrText>
+              <w:instrText xml:space="preserve"> PAGEREF _Toc104240754 \h </w:instrText>
             </w:r>
             <w:r>
               <w:rPr>
@@ -4160,7 +4160,7 @@
                 <w:noProof/>
                 <w:webHidden/>
               </w:rPr>
-              <w:t>22</w:t>
+              <w:t>23</w:t>
             </w:r>
             <w:r>
               <w:rPr>
@@ -4185,7 +4185,7 @@
               <w:lang w:val="en-BE" w:eastAsia="en-GB"/>
             </w:rPr>
           </w:pPr>
-          <w:hyperlink w:anchor="_Toc104239266" w:history="1">
+          <w:hyperlink w:anchor="_Toc104240755" w:history="1">
             <w:r>
               <w:rPr>
                 <w:rStyle w:val="Hyperlink"/>
@@ -4213,7 +4213,7 @@
                 <w:noProof/>
                 <w:webHidden/>
               </w:rPr>
-              <w:instrText xml:space="preserve"> PAGEREF _Toc104239266 \h </w:instrText>
+              <w:instrText xml:space="preserve"> PAGEREF _Toc104240755 \h </w:instrText>
             </w:r>
             <w:r>
               <w:rPr>
@@ -4258,7 +4258,7 @@
               <w:lang w:val="en-BE" w:eastAsia="en-GB"/>
             </w:rPr>
           </w:pPr>
-          <w:hyperlink w:anchor="_Toc104239267" w:history="1">
+          <w:hyperlink w:anchor="_Toc104240756" w:history="1">
             <w:r>
               <w:rPr>
                 <w:rStyle w:val="Hyperlink"/>
@@ -4285,7 +4285,7 @@
                 <w:noProof/>
                 <w:webHidden/>
               </w:rPr>
-              <w:instrText xml:space="preserve"> PAGEREF _Toc104239267 \h </w:instrText>
+              <w:instrText xml:space="preserve"> PAGEREF _Toc104240756 \h </w:instrText>
             </w:r>
             <w:r>
               <w:rPr>
@@ -4305,7 +4305,7 @@
                 <w:noProof/>
                 <w:webHidden/>
               </w:rPr>
-              <w:t>23</w:t>
+              <w:t>24</w:t>
             </w:r>
             <w:r>
               <w:rPr>
@@ -4330,7 +4330,7 @@
               <w:lang w:val="en-BE" w:eastAsia="en-GB"/>
             </w:rPr>
           </w:pPr>
-          <w:hyperlink w:anchor="_Toc104239268" w:history="1">
+          <w:hyperlink w:anchor="_Toc104240757" w:history="1">
             <w:r>
               <w:rPr>
                 <w:rStyle w:val="Hyperlink"/>
@@ -4357,7 +4357,7 @@
                 <w:noProof/>
                 <w:webHidden/>
               </w:rPr>
-              <w:instrText xml:space="preserve"> PAGEREF _Toc104239268 \h </w:instrText>
+              <w:instrText xml:space="preserve"> PAGEREF _Toc104240757 \h </w:instrText>
             </w:r>
             <w:r>
               <w:rPr>
@@ -4402,7 +4402,7 @@
               <w:lang w:val="en-BE" w:eastAsia="en-GB"/>
             </w:rPr>
           </w:pPr>
-          <w:hyperlink w:anchor="_Toc104239269" w:history="1">
+          <w:hyperlink w:anchor="_Toc104240758" w:history="1">
             <w:r>
               <w:rPr>
                 <w:rStyle w:val="Hyperlink"/>
@@ -4429,7 +4429,7 @@
                 <w:noProof/>
                 <w:webHidden/>
               </w:rPr>
-              <w:instrText xml:space="preserve"> PAGEREF _Toc104239269 \h </w:instrText>
+              <w:instrText xml:space="preserve"> PAGEREF _Toc104240758 \h </w:instrText>
             </w:r>
             <w:r>
               <w:rPr>
@@ -4474,7 +4474,7 @@
               <w:lang w:val="en-BE" w:eastAsia="en-GB"/>
             </w:rPr>
           </w:pPr>
-          <w:hyperlink w:anchor="_Toc104239270" w:history="1">
+          <w:hyperlink w:anchor="_Toc104240759" w:history="1">
             <w:r>
               <w:rPr>
                 <w:rStyle w:val="Hyperlink"/>
@@ -4501,7 +4501,7 @@
                 <w:noProof/>
                 <w:webHidden/>
               </w:rPr>
-              <w:instrText xml:space="preserve"> PAGEREF _Toc104239270 \h </w:instrText>
+              <w:instrText xml:space="preserve"> PAGEREF _Toc104240759 \h </w:instrText>
             </w:r>
             <w:r>
               <w:rPr>
@@ -4521,7 +4521,7 @@
                 <w:noProof/>
                 <w:webHidden/>
               </w:rPr>
-              <w:t>24</w:t>
+              <w:t>25</w:t>
             </w:r>
             <w:r>
               <w:rPr>
@@ -4546,7 +4546,7 @@
               <w:lang w:val="en-BE" w:eastAsia="en-GB"/>
             </w:rPr>
           </w:pPr>
-          <w:hyperlink w:anchor="_Toc104239271" w:history="1">
+          <w:hyperlink w:anchor="_Toc104240760" w:history="1">
             <w:r>
               <w:rPr>
                 <w:rStyle w:val="Hyperlink"/>
@@ -4573,7 +4573,7 @@
                 <w:noProof/>
                 <w:webHidden/>
               </w:rPr>
-              <w:instrText xml:space="preserve"> PAGEREF _Toc104239271 \h </w:instrText>
+              <w:instrText xml:space="preserve"> PAGEREF _Toc104240760 \h </w:instrText>
             </w:r>
             <w:r>
               <w:rPr>
@@ -4618,7 +4618,7 @@
               <w:lang w:val="en-BE" w:eastAsia="en-GB"/>
             </w:rPr>
           </w:pPr>
-          <w:hyperlink w:anchor="_Toc104239272" w:history="1">
+          <w:hyperlink w:anchor="_Toc104240761" w:history="1">
             <w:r>
               <w:rPr>
                 <w:rStyle w:val="Hyperlink"/>
@@ -4645,7 +4645,7 @@
                 <w:noProof/>
                 <w:webHidden/>
               </w:rPr>
-              <w:instrText xml:space="preserve"> PAGEREF _Toc104239272 \h </w:instrText>
+              <w:instrText xml:space="preserve"> PAGEREF _Toc104240761 \h </w:instrText>
             </w:r>
             <w:r>
               <w:rPr>
@@ -4690,7 +4690,7 @@
               <w:lang w:val="en-BE" w:eastAsia="en-GB"/>
             </w:rPr>
           </w:pPr>
-          <w:hyperlink w:anchor="_Toc104239273" w:history="1">
+          <w:hyperlink w:anchor="_Toc104240762" w:history="1">
             <w:r>
               <w:rPr>
                 <w:rStyle w:val="Hyperlink"/>
@@ -4717,7 +4717,7 @@
                 <w:noProof/>
                 <w:webHidden/>
               </w:rPr>
-              <w:instrText xml:space="preserve"> PAGEREF _Toc104239273 \h </w:instrText>
+              <w:instrText xml:space="preserve"> PAGEREF _Toc104240762 \h </w:instrText>
             </w:r>
             <w:r>
               <w:rPr>
@@ -4762,7 +4762,7 @@
               <w:lang w:val="en-BE" w:eastAsia="en-GB"/>
             </w:rPr>
           </w:pPr>
-          <w:hyperlink w:anchor="_Toc104239274" w:history="1">
+          <w:hyperlink w:anchor="_Toc104240763" w:history="1">
             <w:r>
               <w:rPr>
                 <w:rStyle w:val="Hyperlink"/>
@@ -4789,7 +4789,7 @@
                 <w:noProof/>
                 <w:webHidden/>
               </w:rPr>
-              <w:instrText xml:space="preserve"> PAGEREF _Toc104239274 \h </w:instrText>
+              <w:instrText xml:space="preserve"> PAGEREF _Toc104240763 \h </w:instrText>
             </w:r>
             <w:r>
               <w:rPr>
@@ -4834,7 +4834,7 @@
               <w:lang w:val="en-BE" w:eastAsia="en-GB"/>
             </w:rPr>
           </w:pPr>
-          <w:hyperlink w:anchor="_Toc104239275" w:history="1">
+          <w:hyperlink w:anchor="_Toc104240764" w:history="1">
             <w:r>
               <w:rPr>
                 <w:rStyle w:val="Hyperlink"/>
@@ -4861,7 +4861,7 @@
                 <w:noProof/>
                 <w:webHidden/>
               </w:rPr>
-              <w:instrText xml:space="preserve"> PAGEREF _Toc104239275 \h </w:instrText>
+              <w:instrText xml:space="preserve"> PAGEREF _Toc104240764 \h </w:instrText>
             </w:r>
             <w:r>
               <w:rPr>
@@ -4906,7 +4906,7 @@
               <w:lang w:val="en-BE" w:eastAsia="en-GB"/>
             </w:rPr>
           </w:pPr>
-          <w:hyperlink w:anchor="_Toc104239276" w:history="1">
+          <w:hyperlink w:anchor="_Toc104240765" w:history="1">
             <w:r>
               <w:rPr>
                 <w:rStyle w:val="Hyperlink"/>
@@ -4933,7 +4933,7 @@
                 <w:noProof/>
                 <w:webHidden/>
               </w:rPr>
-              <w:instrText xml:space="preserve"> PAGEREF _Toc104239276 \h </w:instrText>
+              <w:instrText xml:space="preserve"> PAGEREF _Toc104240765 \h </w:instrText>
             </w:r>
             <w:r>
               <w:rPr>
@@ -4978,7 +4978,7 @@
               <w:lang w:val="en-BE" w:eastAsia="en-GB"/>
             </w:rPr>
           </w:pPr>
-          <w:hyperlink w:anchor="_Toc104239277" w:history="1">
+          <w:hyperlink w:anchor="_Toc104240766" w:history="1">
             <w:r>
               <w:rPr>
                 <w:rStyle w:val="Hyperlink"/>
@@ -5005,7 +5005,7 @@
                 <w:noProof/>
                 <w:webHidden/>
               </w:rPr>
-              <w:instrText xml:space="preserve"> PAGEREF _Toc104239277 \h </w:instrText>
+              <w:instrText xml:space="preserve"> PAGEREF _Toc104240766 \h </w:instrText>
             </w:r>
             <w:r>
               <w:rPr>
@@ -5050,7 +5050,7 @@
               <w:lang w:val="en-BE" w:eastAsia="en-GB"/>
             </w:rPr>
           </w:pPr>
-          <w:hyperlink w:anchor="_Toc104239278" w:history="1">
+          <w:hyperlink w:anchor="_Toc104240767" w:history="1">
             <w:r>
               <w:rPr>
                 <w:rStyle w:val="Hyperlink"/>
@@ -5077,7 +5077,7 @@
                 <w:noProof/>
                 <w:webHidden/>
               </w:rPr>
-              <w:instrText xml:space="preserve"> PAGEREF _Toc104239278 \h </w:instrText>
+              <w:instrText xml:space="preserve"> PAGEREF _Toc104240767 \h </w:instrText>
             </w:r>
             <w:r>
               <w:rPr>
@@ -5122,7 +5122,7 @@
               <w:lang w:val="en-BE" w:eastAsia="en-GB"/>
             </w:rPr>
           </w:pPr>
-          <w:hyperlink w:anchor="_Toc104239279" w:history="1">
+          <w:hyperlink w:anchor="_Toc104240768" w:history="1">
             <w:r>
               <w:rPr>
                 <w:rStyle w:val="Hyperlink"/>
@@ -5149,7 +5149,7 @@
                 <w:noProof/>
                 <w:webHidden/>
               </w:rPr>
-              <w:instrText xml:space="preserve"> PAGEREF _Toc104239279 \h </w:instrText>
+              <w:instrText xml:space="preserve"> PAGEREF _Toc104240768 \h </w:instrText>
             </w:r>
             <w:r>
               <w:rPr>
@@ -5194,7 +5194,7 @@
               <w:lang w:val="en-BE" w:eastAsia="en-GB"/>
             </w:rPr>
           </w:pPr>
-          <w:hyperlink w:anchor="_Toc104239280" w:history="1">
+          <w:hyperlink w:anchor="_Toc104240769" w:history="1">
             <w:r>
               <w:rPr>
                 <w:rStyle w:val="Hyperlink"/>
@@ -5221,7 +5221,7 @@
                 <w:noProof/>
                 <w:webHidden/>
               </w:rPr>
-              <w:instrText xml:space="preserve"> PAGEREF _Toc104239280 \h </w:instrText>
+              <w:instrText xml:space="preserve"> PAGEREF _Toc104240769 \h </w:instrText>
             </w:r>
             <w:r>
               <w:rPr>
@@ -5266,7 +5266,7 @@
               <w:lang w:val="en-BE" w:eastAsia="en-GB"/>
             </w:rPr>
           </w:pPr>
-          <w:hyperlink w:anchor="_Toc104239281" w:history="1">
+          <w:hyperlink w:anchor="_Toc104240770" w:history="1">
             <w:r>
               <w:rPr>
                 <w:rStyle w:val="Hyperlink"/>
@@ -5293,7 +5293,7 @@
                 <w:noProof/>
                 <w:webHidden/>
               </w:rPr>
-              <w:instrText xml:space="preserve"> PAGEREF _Toc104239281 \h </w:instrText>
+              <w:instrText xml:space="preserve"> PAGEREF _Toc104240770 \h </w:instrText>
             </w:r>
             <w:r>
               <w:rPr>
@@ -5338,7 +5338,7 @@
               <w:lang w:val="en-BE" w:eastAsia="en-GB"/>
             </w:rPr>
           </w:pPr>
-          <w:hyperlink w:anchor="_Toc104239282" w:history="1">
+          <w:hyperlink w:anchor="_Toc104240771" w:history="1">
             <w:r>
               <w:rPr>
                 <w:rStyle w:val="Hyperlink"/>
@@ -5365,7 +5365,7 @@
                 <w:noProof/>
                 <w:webHidden/>
               </w:rPr>
-              <w:instrText xml:space="preserve"> PAGEREF _Toc104239282 \h </w:instrText>
+              <w:instrText xml:space="preserve"> PAGEREF _Toc104240771 \h </w:instrText>
             </w:r>
             <w:r>
               <w:rPr>
@@ -5410,7 +5410,7 @@
               <w:lang w:val="en-BE" w:eastAsia="en-GB"/>
             </w:rPr>
           </w:pPr>
-          <w:hyperlink w:anchor="_Toc104239283" w:history="1">
+          <w:hyperlink w:anchor="_Toc104240772" w:history="1">
             <w:r>
               <w:rPr>
                 <w:rStyle w:val="Hyperlink"/>
@@ -5437,7 +5437,7 @@
                 <w:noProof/>
                 <w:webHidden/>
               </w:rPr>
-              <w:instrText xml:space="preserve"> PAGEREF _Toc104239283 \h </w:instrText>
+              <w:instrText xml:space="preserve"> PAGEREF _Toc104240772 \h </w:instrText>
             </w:r>
             <w:r>
               <w:rPr>
@@ -5482,7 +5482,7 @@
               <w:lang w:val="en-BE" w:eastAsia="en-GB"/>
             </w:rPr>
           </w:pPr>
-          <w:hyperlink w:anchor="_Toc104239284" w:history="1">
+          <w:hyperlink w:anchor="_Toc104240773" w:history="1">
             <w:r>
               <w:rPr>
                 <w:rStyle w:val="Hyperlink"/>
@@ -5509,7 +5509,7 @@
                 <w:noProof/>
                 <w:webHidden/>
               </w:rPr>
-              <w:instrText xml:space="preserve"> PAGEREF _Toc104239284 \h </w:instrText>
+              <w:instrText xml:space="preserve"> PAGEREF _Toc104240773 \h </w:instrText>
             </w:r>
             <w:r>
               <w:rPr>
@@ -5554,7 +5554,7 @@
               <w:lang w:val="en-BE" w:eastAsia="en-GB"/>
             </w:rPr>
           </w:pPr>
-          <w:hyperlink w:anchor="_Toc104239285" w:history="1">
+          <w:hyperlink w:anchor="_Toc104240774" w:history="1">
             <w:r>
               <w:rPr>
                 <w:rStyle w:val="Hyperlink"/>
@@ -5581,7 +5581,7 @@
                 <w:noProof/>
                 <w:webHidden/>
               </w:rPr>
-              <w:instrText xml:space="preserve"> PAGEREF _Toc104239285 \h </w:instrText>
+              <w:instrText xml:space="preserve"> PAGEREF _Toc104240774 \h </w:instrText>
             </w:r>
             <w:r>
               <w:rPr>
@@ -5626,7 +5626,7 @@
               <w:lang w:val="en-BE" w:eastAsia="en-GB"/>
             </w:rPr>
           </w:pPr>
-          <w:hyperlink w:anchor="_Toc104239286" w:history="1">
+          <w:hyperlink w:anchor="_Toc104240775" w:history="1">
             <w:r>
               <w:rPr>
                 <w:rStyle w:val="Hyperlink"/>
@@ -5653,7 +5653,7 @@
                 <w:noProof/>
                 <w:webHidden/>
               </w:rPr>
-              <w:instrText xml:space="preserve"> PAGEREF _Toc104239286 \h </w:instrText>
+              <w:instrText xml:space="preserve"> PAGEREF _Toc104240775 \h </w:instrText>
             </w:r>
             <w:r>
               <w:rPr>
@@ -5717,7 +5717,7 @@
         <w:pStyle w:val="Heading1"/>
       </w:pPr>
       <w:bookmarkStart w:id="0" w:name="_Toc85098256"/>
-      <w:bookmarkStart w:id="1" w:name="_Toc104239240"/>
+      <w:bookmarkStart w:id="1" w:name="_Toc104240729"/>
       <w:r>
         <w:lastRenderedPageBreak/>
         <w:t>Codefragmentlijst</w:t>
@@ -5747,7 +5747,7 @@
       <w:r>
         <w:fldChar w:fldCharType="separate"/>
       </w:r>
-      <w:hyperlink w:anchor="_Toc104239236" w:history="1">
+      <w:hyperlink w:anchor="_Toc104240723" w:history="1">
         <w:r>
           <w:rPr>
             <w:rStyle w:val="Hyperlink"/>
@@ -5774,7 +5774,7 @@
             <w:noProof/>
             <w:webHidden/>
           </w:rPr>
-          <w:instrText xml:space="preserve"> PAGEREF _Toc104239236 \h </w:instrText>
+          <w:instrText xml:space="preserve"> PAGEREF _Toc104240723 \h </w:instrText>
         </w:r>
         <w:r>
           <w:rPr>
@@ -5819,7 +5819,7 @@
           <w:lang w:val="en-BE" w:eastAsia="en-GB"/>
         </w:rPr>
       </w:pPr>
-      <w:hyperlink r:id="rId16" w:anchor="_Toc104239237" w:history="1">
+      <w:hyperlink r:id="rId16" w:anchor="_Toc104240724" w:history="1">
         <w:r>
           <w:rPr>
             <w:rStyle w:val="Hyperlink"/>
@@ -5846,7 +5846,7 @@
             <w:noProof/>
             <w:webHidden/>
           </w:rPr>
-          <w:instrText xml:space="preserve"> PAGEREF _Toc104239237 \h </w:instrText>
+          <w:instrText xml:space="preserve"> PAGEREF _Toc104240724 \h </w:instrText>
         </w:r>
         <w:r>
           <w:rPr>
@@ -5891,7 +5891,7 @@
           <w:lang w:val="en-BE" w:eastAsia="en-GB"/>
         </w:rPr>
       </w:pPr>
-      <w:hyperlink w:anchor="_Toc104239238" w:history="1">
+      <w:hyperlink w:anchor="_Toc104240725" w:history="1">
         <w:r>
           <w:rPr>
             <w:rStyle w:val="Hyperlink"/>
@@ -5918,7 +5918,7 @@
             <w:noProof/>
             <w:webHidden/>
           </w:rPr>
-          <w:instrText xml:space="preserve"> PAGEREF _Toc104239238 \h </w:instrText>
+          <w:instrText xml:space="preserve"> PAGEREF _Toc104240725 \h </w:instrText>
         </w:r>
         <w:r>
           <w:rPr>
@@ -5963,13 +5963,14 @@
           <w:lang w:val="en-BE" w:eastAsia="en-GB"/>
         </w:rPr>
       </w:pPr>
-      <w:hyperlink w:anchor="_Toc104239239" w:history="1">
+      <w:hyperlink w:anchor="_Toc104240726" w:history="1">
         <w:r>
           <w:rPr>
             <w:rStyle w:val="Hyperlink"/>
             <w:noProof/>
+            <w:lang w:val="en-US"/>
           </w:rPr>
-          <w:t>Codefragment 4: Folder structuur virtuele omgeving</w:t>
+          <w:t>Codefragment 4: views.py met context dictionary [8]</w:t>
         </w:r>
         <w:r>
           <w:rPr>
@@ -5990,7 +5991,7 @@
             <w:noProof/>
             <w:webHidden/>
           </w:rPr>
-          <w:instrText xml:space="preserve"> PAGEREF _Toc104239239 \h </w:instrText>
+          <w:instrText xml:space="preserve"> PAGEREF _Toc104240726 \h </w:instrText>
         </w:r>
         <w:r>
           <w:rPr>
@@ -6010,7 +6011,7 @@
             <w:noProof/>
             <w:webHidden/>
           </w:rPr>
-          <w:t>21</w:t>
+          <w:t>17</w:t>
         </w:r>
         <w:r>
           <w:rPr>
@@ -6022,40 +6023,6 @@
       </w:hyperlink>
     </w:p>
     <w:p>
-      <w:r>
-        <w:rPr>
-          <w:b/>
-          <w:bCs/>
-          <w:noProof/>
-        </w:rPr>
-        <w:fldChar w:fldCharType="end"/>
-      </w:r>
-    </w:p>
-    <w:p>
-      <w:pPr>
-        <w:rPr>
-          <w:rFonts w:eastAsiaTheme="majorEastAsia" w:cstheme="majorBidi"/>
-          <w:color w:val="2F5496" w:themeColor="accent1" w:themeShade="BF"/>
-          <w:sz w:val="32"/>
-          <w:szCs w:val="32"/>
-        </w:rPr>
-      </w:pPr>
-      <w:r>
-        <w:br w:type="page"/>
-      </w:r>
-    </w:p>
-    <w:p>
-      <w:pPr>
-        <w:pStyle w:val="Heading1"/>
-      </w:pPr>
-      <w:bookmarkStart w:id="2" w:name="_Toc104239241"/>
-      <w:r>
-        <w:lastRenderedPageBreak/>
-        <w:t>Figurenlijst</w:t>
-      </w:r>
-      <w:bookmarkEnd w:id="2"/>
-    </w:p>
-    <w:p>
       <w:pPr>
         <w:pStyle w:val="TableofFigures"/>
         <w:tabs>
@@ -6069,6 +6036,184 @@
           <w:lang w:val="en-BE" w:eastAsia="en-GB"/>
         </w:rPr>
       </w:pPr>
+      <w:hyperlink w:anchor="_Toc104240727" w:history="1">
+        <w:r>
+          <w:rPr>
+            <w:rStyle w:val="Hyperlink"/>
+            <w:noProof/>
+          </w:rPr>
+          <w:t>Codefragment 5: Template voorbeeld</w:t>
+        </w:r>
+        <w:r>
+          <w:rPr>
+            <w:noProof/>
+            <w:webHidden/>
+          </w:rPr>
+          <w:tab/>
+        </w:r>
+        <w:r>
+          <w:rPr>
+            <w:noProof/>
+            <w:webHidden/>
+          </w:rPr>
+          <w:fldChar w:fldCharType="begin"/>
+        </w:r>
+        <w:r>
+          <w:rPr>
+            <w:noProof/>
+            <w:webHidden/>
+          </w:rPr>
+          <w:instrText xml:space="preserve"> PAGEREF _Toc104240727 \h </w:instrText>
+        </w:r>
+        <w:r>
+          <w:rPr>
+            <w:noProof/>
+            <w:webHidden/>
+          </w:rPr>
+        </w:r>
+        <w:r>
+          <w:rPr>
+            <w:noProof/>
+            <w:webHidden/>
+          </w:rPr>
+          <w:fldChar w:fldCharType="separate"/>
+        </w:r>
+        <w:r>
+          <w:rPr>
+            <w:noProof/>
+            <w:webHidden/>
+          </w:rPr>
+          <w:t>17</w:t>
+        </w:r>
+        <w:r>
+          <w:rPr>
+            <w:noProof/>
+            <w:webHidden/>
+          </w:rPr>
+          <w:fldChar w:fldCharType="end"/>
+        </w:r>
+      </w:hyperlink>
+    </w:p>
+    <w:p>
+      <w:pPr>
+        <w:pStyle w:val="TableofFigures"/>
+        <w:tabs>
+          <w:tab w:val="right" w:leader="dot" w:pos="9062"/>
+        </w:tabs>
+        <w:rPr>
+          <w:rFonts w:asciiTheme="minorHAnsi" w:eastAsiaTheme="minorEastAsia" w:hAnsiTheme="minorHAnsi"/>
+          <w:noProof/>
+          <w:sz w:val="24"/>
+          <w:szCs w:val="24"/>
+          <w:lang w:val="en-BE" w:eastAsia="en-GB"/>
+        </w:rPr>
+      </w:pPr>
+      <w:hyperlink w:anchor="_Toc104240728" w:history="1">
+        <w:r>
+          <w:rPr>
+            <w:rStyle w:val="Hyperlink"/>
+            <w:noProof/>
+          </w:rPr>
+          <w:t>Codefragment 6: Folder structuur virtuele omgeving</w:t>
+        </w:r>
+        <w:r>
+          <w:rPr>
+            <w:noProof/>
+            <w:webHidden/>
+          </w:rPr>
+          <w:tab/>
+        </w:r>
+        <w:r>
+          <w:rPr>
+            <w:noProof/>
+            <w:webHidden/>
+          </w:rPr>
+          <w:fldChar w:fldCharType="begin"/>
+        </w:r>
+        <w:r>
+          <w:rPr>
+            <w:noProof/>
+            <w:webHidden/>
+          </w:rPr>
+          <w:instrText xml:space="preserve"> PAGEREF _Toc104240728 \h </w:instrText>
+        </w:r>
+        <w:r>
+          <w:rPr>
+            <w:noProof/>
+            <w:webHidden/>
+          </w:rPr>
+        </w:r>
+        <w:r>
+          <w:rPr>
+            <w:noProof/>
+            <w:webHidden/>
+          </w:rPr>
+          <w:fldChar w:fldCharType="separate"/>
+        </w:r>
+        <w:r>
+          <w:rPr>
+            <w:noProof/>
+            <w:webHidden/>
+          </w:rPr>
+          <w:t>22</w:t>
+        </w:r>
+        <w:r>
+          <w:rPr>
+            <w:noProof/>
+            <w:webHidden/>
+          </w:rPr>
+          <w:fldChar w:fldCharType="end"/>
+        </w:r>
+      </w:hyperlink>
+    </w:p>
+    <w:p>
+      <w:r>
+        <w:rPr>
+          <w:b/>
+          <w:bCs/>
+          <w:noProof/>
+        </w:rPr>
+        <w:fldChar w:fldCharType="end"/>
+      </w:r>
+    </w:p>
+    <w:p>
+      <w:pPr>
+        <w:rPr>
+          <w:rFonts w:eastAsiaTheme="majorEastAsia" w:cstheme="majorBidi"/>
+          <w:color w:val="2F5496" w:themeColor="accent1" w:themeShade="BF"/>
+          <w:sz w:val="32"/>
+          <w:szCs w:val="32"/>
+        </w:rPr>
+      </w:pPr>
+      <w:r>
+        <w:br w:type="page"/>
+      </w:r>
+    </w:p>
+    <w:p>
+      <w:pPr>
+        <w:pStyle w:val="Heading1"/>
+      </w:pPr>
+      <w:bookmarkStart w:id="2" w:name="_Toc104240730"/>
+      <w:r>
+        <w:lastRenderedPageBreak/>
+        <w:t>Figurenlijst</w:t>
+      </w:r>
+      <w:bookmarkEnd w:id="2"/>
+    </w:p>
+    <w:p>
+      <w:pPr>
+        <w:pStyle w:val="TableofFigures"/>
+        <w:tabs>
+          <w:tab w:val="right" w:leader="dot" w:pos="9062"/>
+        </w:tabs>
+        <w:rPr>
+          <w:rFonts w:asciiTheme="minorHAnsi" w:eastAsiaTheme="minorEastAsia" w:hAnsiTheme="minorHAnsi"/>
+          <w:noProof/>
+          <w:sz w:val="24"/>
+          <w:szCs w:val="24"/>
+          <w:lang w:val="en-BE" w:eastAsia="en-GB"/>
+        </w:rPr>
+      </w:pPr>
       <w:r>
         <w:fldChar w:fldCharType="begin"/>
       </w:r>
@@ -6078,7 +6223,7 @@
       <w:r>
         <w:fldChar w:fldCharType="separate"/>
       </w:r>
-      <w:hyperlink r:id="rId17" w:anchor="_Toc104239221" w:history="1">
+      <w:hyperlink r:id="rId17" w:anchor="_Toc104240848" w:history="1">
         <w:r>
           <w:rPr>
             <w:rStyle w:val="Hyperlink"/>
@@ -6105,7 +6250,7 @@
             <w:noProof/>
             <w:webHidden/>
           </w:rPr>
-          <w:instrText xml:space="preserve"> PAGEREF _Toc104239221 \h </w:instrText>
+          <w:instrText xml:space="preserve"> PAGEREF _Toc104240848 \h </w:instrText>
         </w:r>
         <w:r>
           <w:rPr>
@@ -6150,7 +6295,7 @@
           <w:lang w:val="en-BE" w:eastAsia="en-GB"/>
         </w:rPr>
       </w:pPr>
-      <w:hyperlink r:id="rId18" w:anchor="_Toc104239222" w:history="1">
+      <w:hyperlink r:id="rId18" w:anchor="_Toc104240849" w:history="1">
         <w:r>
           <w:rPr>
             <w:rStyle w:val="Hyperlink"/>
@@ -6177,7 +6322,7 @@
             <w:noProof/>
             <w:webHidden/>
           </w:rPr>
-          <w:instrText xml:space="preserve"> PAGEREF _Toc104239222 \h </w:instrText>
+          <w:instrText xml:space="preserve"> PAGEREF _Toc104240849 \h </w:instrText>
         </w:r>
         <w:r>
           <w:rPr>
@@ -6222,7 +6367,7 @@
           <w:lang w:val="en-BE" w:eastAsia="en-GB"/>
         </w:rPr>
       </w:pPr>
-      <w:hyperlink r:id="rId19" w:anchor="_Toc104239223" w:history="1">
+      <w:hyperlink r:id="rId19" w:anchor="_Toc104240850" w:history="1">
         <w:r>
           <w:rPr>
             <w:rStyle w:val="Hyperlink"/>
@@ -6249,7 +6394,7 @@
             <w:noProof/>
             <w:webHidden/>
           </w:rPr>
-          <w:instrText xml:space="preserve"> PAGEREF _Toc104239223 \h </w:instrText>
+          <w:instrText xml:space="preserve"> PAGEREF _Toc104240850 \h </w:instrText>
         </w:r>
         <w:r>
           <w:rPr>
@@ -6294,7 +6439,7 @@
           <w:lang w:val="en-BE" w:eastAsia="en-GB"/>
         </w:rPr>
       </w:pPr>
-      <w:hyperlink r:id="rId20" w:anchor="_Toc104239224" w:history="1">
+      <w:hyperlink r:id="rId20" w:anchor="_Toc104240851" w:history="1">
         <w:r>
           <w:rPr>
             <w:rStyle w:val="Hyperlink"/>
@@ -6321,7 +6466,7 @@
             <w:noProof/>
             <w:webHidden/>
           </w:rPr>
-          <w:instrText xml:space="preserve"> PAGEREF _Toc104239224 \h </w:instrText>
+          <w:instrText xml:space="preserve"> PAGEREF _Toc104240851 \h </w:instrText>
         </w:r>
         <w:r>
           <w:rPr>
@@ -6366,7 +6511,7 @@
           <w:lang w:val="en-BE" w:eastAsia="en-GB"/>
         </w:rPr>
       </w:pPr>
-      <w:hyperlink r:id="rId21" w:anchor="_Toc104239225" w:history="1">
+      <w:hyperlink r:id="rId21" w:anchor="_Toc104240852" w:history="1">
         <w:r>
           <w:rPr>
             <w:rStyle w:val="Hyperlink"/>
@@ -6393,7 +6538,7 @@
             <w:noProof/>
             <w:webHidden/>
           </w:rPr>
-          <w:instrText xml:space="preserve"> PAGEREF _Toc104239225 \h </w:instrText>
+          <w:instrText xml:space="preserve"> PAGEREF _Toc104240852 \h </w:instrText>
         </w:r>
         <w:r>
           <w:rPr>
@@ -6438,7 +6583,7 @@
           <w:lang w:val="en-BE" w:eastAsia="en-GB"/>
         </w:rPr>
       </w:pPr>
-      <w:hyperlink r:id="rId22" w:anchor="_Toc104239226" w:history="1">
+      <w:hyperlink r:id="rId22" w:anchor="_Toc104240853" w:history="1">
         <w:r>
           <w:rPr>
             <w:rStyle w:val="Hyperlink"/>
@@ -6465,7 +6610,7 @@
             <w:noProof/>
             <w:webHidden/>
           </w:rPr>
-          <w:instrText xml:space="preserve"> PAGEREF _Toc104239226 \h </w:instrText>
+          <w:instrText xml:space="preserve"> PAGEREF _Toc104240853 \h </w:instrText>
         </w:r>
         <w:r>
           <w:rPr>
@@ -6510,7 +6655,7 @@
           <w:lang w:val="en-BE" w:eastAsia="en-GB"/>
         </w:rPr>
       </w:pPr>
-      <w:hyperlink r:id="rId23" w:anchor="_Toc104239227" w:history="1">
+      <w:hyperlink r:id="rId23" w:anchor="_Toc104240854" w:history="1">
         <w:r>
           <w:rPr>
             <w:rStyle w:val="Hyperlink"/>
@@ -6545,7 +6690,7 @@
             <w:noProof/>
             <w:webHidden/>
           </w:rPr>
-          <w:instrText xml:space="preserve"> PAGEREF _Toc104239227 \h </w:instrText>
+          <w:instrText xml:space="preserve"> PAGEREF _Toc104240854 \h </w:instrText>
         </w:r>
         <w:r>
           <w:rPr>
@@ -6590,7 +6735,7 @@
           <w:lang w:val="en-BE" w:eastAsia="en-GB"/>
         </w:rPr>
       </w:pPr>
-      <w:hyperlink r:id="rId24" w:anchor="_Toc104239228" w:history="1">
+      <w:hyperlink r:id="rId24" w:anchor="_Toc104240855" w:history="1">
         <w:r>
           <w:rPr>
             <w:rStyle w:val="Hyperlink"/>
@@ -6617,7 +6762,7 @@
             <w:noProof/>
             <w:webHidden/>
           </w:rPr>
-          <w:instrText xml:space="preserve"> PAGEREF _Toc104239228 \h </w:instrText>
+          <w:instrText xml:space="preserve"> PAGEREF _Toc104240855 \h </w:instrText>
         </w:r>
         <w:r>
           <w:rPr>
@@ -6662,14 +6807,13 @@
           <w:lang w:val="en-BE" w:eastAsia="en-GB"/>
         </w:rPr>
       </w:pPr>
-      <w:hyperlink w:anchor="_Toc104239229" w:history="1">
+      <w:hyperlink r:id="rId25" w:anchor="_Toc104240856" w:history="1">
         <w:r>
           <w:rPr>
             <w:rStyle w:val="Hyperlink"/>
             <w:noProof/>
-            <w:lang w:val="en-US"/>
           </w:rPr>
-          <w:t>Figuur 9: views.py met context dictionary [8]</w:t>
+          <w:t>Figuur 9: Template output voorbeeld</w:t>
         </w:r>
         <w:r>
           <w:rPr>
@@ -6690,7 +6834,7 @@
             <w:noProof/>
             <w:webHidden/>
           </w:rPr>
-          <w:instrText xml:space="preserve"> PAGEREF _Toc104239229 \h </w:instrText>
+          <w:instrText xml:space="preserve"> PAGEREF _Toc104240856 \h </w:instrText>
         </w:r>
         <w:r>
           <w:rPr>
@@ -6735,7 +6879,7 @@
           <w:lang w:val="en-BE" w:eastAsia="en-GB"/>
         </w:rPr>
       </w:pPr>
-      <w:hyperlink r:id="rId25" w:anchor="_Toc104239230" w:history="1">
+      <w:hyperlink r:id="rId26" w:anchor="_Toc104240857" w:history="1">
         <w:r>
           <w:rPr>
             <w:rStyle w:val="Hyperlink"/>
@@ -6762,7 +6906,7 @@
             <w:noProof/>
             <w:webHidden/>
           </w:rPr>
-          <w:instrText xml:space="preserve"> PAGEREF _Toc104239230 \h </w:instrText>
+          <w:instrText xml:space="preserve"> PAGEREF _Toc104240857 \h </w:instrText>
         </w:r>
         <w:r>
           <w:rPr>
@@ -6807,7 +6951,7 @@
           <w:lang w:val="en-BE" w:eastAsia="en-GB"/>
         </w:rPr>
       </w:pPr>
-      <w:hyperlink r:id="rId26" w:anchor="_Toc104239231" w:history="1">
+      <w:hyperlink r:id="rId27" w:anchor="_Toc104240858" w:history="1">
         <w:r>
           <w:rPr>
             <w:rStyle w:val="Hyperlink"/>
@@ -6842,7 +6986,7 @@
             <w:noProof/>
             <w:webHidden/>
           </w:rPr>
-          <w:instrText xml:space="preserve"> PAGEREF _Toc104239231 \h </w:instrText>
+          <w:instrText xml:space="preserve"> PAGEREF _Toc104240858 \h </w:instrText>
         </w:r>
         <w:r>
           <w:rPr>
@@ -6887,7 +7031,7 @@
           <w:lang w:val="en-BE" w:eastAsia="en-GB"/>
         </w:rPr>
       </w:pPr>
-      <w:hyperlink r:id="rId27" w:anchor="_Toc104239232" w:history="1">
+      <w:hyperlink r:id="rId28" w:anchor="_Toc104240859" w:history="1">
         <w:r>
           <w:rPr>
             <w:rStyle w:val="Hyperlink"/>
@@ -6914,7 +7058,7 @@
             <w:noProof/>
             <w:webHidden/>
           </w:rPr>
-          <w:instrText xml:space="preserve"> PAGEREF _Toc104239232 \h </w:instrText>
+          <w:instrText xml:space="preserve"> PAGEREF _Toc104240859 \h </w:instrText>
         </w:r>
         <w:r>
           <w:rPr>
@@ -6959,7 +7103,7 @@
           <w:lang w:val="en-BE" w:eastAsia="en-GB"/>
         </w:rPr>
       </w:pPr>
-      <w:hyperlink r:id="rId28" w:anchor="_Toc104239233" w:history="1">
+      <w:hyperlink r:id="rId29" w:anchor="_Toc104240860" w:history="1">
         <w:r>
           <w:rPr>
             <w:rStyle w:val="Hyperlink"/>
@@ -6986,7 +7130,7 @@
             <w:noProof/>
             <w:webHidden/>
           </w:rPr>
-          <w:instrText xml:space="preserve"> PAGEREF _Toc104239233 \h </w:instrText>
+          <w:instrText xml:space="preserve"> PAGEREF _Toc104240860 \h </w:instrText>
         </w:r>
         <w:r>
           <w:rPr>
@@ -7031,7 +7175,7 @@
           <w:lang w:val="en-BE" w:eastAsia="en-GB"/>
         </w:rPr>
       </w:pPr>
-      <w:hyperlink r:id="rId29" w:anchor="_Toc104239234" w:history="1">
+      <w:hyperlink r:id="rId30" w:anchor="_Toc104240861" w:history="1">
         <w:r>
           <w:rPr>
             <w:rStyle w:val="Hyperlink"/>
@@ -7058,7 +7202,7 @@
             <w:noProof/>
             <w:webHidden/>
           </w:rPr>
-          <w:instrText xml:space="preserve"> PAGEREF _Toc104239234 \h </w:instrText>
+          <w:instrText xml:space="preserve"> PAGEREF _Toc104240861 \h </w:instrText>
         </w:r>
         <w:r>
           <w:rPr>
@@ -7103,7 +7247,7 @@
           <w:lang w:val="en-BE" w:eastAsia="en-GB"/>
         </w:rPr>
       </w:pPr>
-      <w:hyperlink r:id="rId30" w:anchor="_Toc104239235" w:history="1">
+      <w:hyperlink r:id="rId31" w:anchor="_Toc104240862" w:history="1">
         <w:r>
           <w:rPr>
             <w:rStyle w:val="Hyperlink"/>
@@ -7130,7 +7274,7 @@
             <w:noProof/>
             <w:webHidden/>
           </w:rPr>
-          <w:instrText xml:space="preserve"> PAGEREF _Toc104239235 \h </w:instrText>
+          <w:instrText xml:space="preserve"> PAGEREF _Toc104240862 \h </w:instrText>
         </w:r>
         <w:r>
           <w:rPr>
@@ -7185,7 +7329,7 @@
       <w:pPr>
         <w:pStyle w:val="Heading1"/>
       </w:pPr>
-      <w:bookmarkStart w:id="3" w:name="_Toc104239242"/>
+      <w:bookmarkStart w:id="3" w:name="_Toc104240731"/>
       <w:bookmarkEnd w:id="0"/>
       <w:r>
         <w:lastRenderedPageBreak/>
@@ -7392,7 +7536,7 @@
           <w:lang w:val="en-US"/>
         </w:rPr>
       </w:pPr>
-      <w:bookmarkStart w:id="4" w:name="_Toc104239243"/>
+      <w:bookmarkStart w:id="4" w:name="_Toc104240732"/>
       <w:proofErr w:type="spellStart"/>
       <w:r>
         <w:rPr>
@@ -8385,7 +8529,7 @@
       <w:pPr>
         <w:pStyle w:val="Heading1"/>
       </w:pPr>
-      <w:bookmarkStart w:id="5" w:name="_Toc104239244"/>
+      <w:bookmarkStart w:id="5" w:name="_Toc104240733"/>
       <w:r>
         <w:lastRenderedPageBreak/>
         <w:t>Begrippenlijst</w:t>
@@ -8510,7 +8654,7 @@
       <w:pPr>
         <w:pStyle w:val="Heading1"/>
       </w:pPr>
-      <w:bookmarkStart w:id="6" w:name="_Toc104239245"/>
+      <w:bookmarkStart w:id="6" w:name="_Toc104240734"/>
       <w:r>
         <w:lastRenderedPageBreak/>
         <w:t>Inleiding</w:t>
@@ -8996,7 +9140,7 @@
       <w:pPr>
         <w:pStyle w:val="Heading1"/>
       </w:pPr>
-      <w:bookmarkStart w:id="7" w:name="_Toc104239246"/>
+      <w:bookmarkStart w:id="7" w:name="_Toc104240735"/>
       <w:r>
         <w:lastRenderedPageBreak/>
         <w:t xml:space="preserve">1 </w:t>
@@ -9019,7 +9163,7 @@
         <w:pStyle w:val="Heading2"/>
         <w:ind w:firstLine="708"/>
       </w:pPr>
-      <w:bookmarkStart w:id="8" w:name="_Toc104239247"/>
+      <w:bookmarkStart w:id="8" w:name="_Toc104240736"/>
       <w:r>
         <w:t xml:space="preserve">1.1 </w:t>
       </w:r>
@@ -9194,31 +9338,18 @@
                             </w:pPr>
                             <w:bookmarkStart w:id="9" w:name="_Ref103852356"/>
                             <w:bookmarkStart w:id="10" w:name="_Ref103852418"/>
-                            <w:bookmarkStart w:id="11" w:name="_Toc104239221"/>
+                            <w:bookmarkStart w:id="11" w:name="_Toc104240848"/>
                             <w:r>
                               <w:t xml:space="preserve">Figuur </w:t>
                             </w:r>
-                            <w:r>
-                              <w:fldChar w:fldCharType="begin"/>
-                            </w:r>
-                            <w:r>
-                              <w:instrText xml:space="preserve"> SEQ Figuur \* ARABIC </w:instrText>
-                            </w:r>
-                            <w:r>
-                              <w:fldChar w:fldCharType="separate"/>
-                            </w:r>
-                            <w:r>
-                              <w:rPr>
-                                <w:noProof/>
-                              </w:rPr>
-                              <w:t>1</w:t>
-                            </w:r>
-                            <w:r>
-                              <w:rPr>
-                                <w:noProof/>
-                              </w:rPr>
-                              <w:fldChar w:fldCharType="end"/>
-                            </w:r>
+                            <w:fldSimple w:instr=" SEQ Figuur \* ARABIC ">
+                              <w:r>
+                                <w:rPr>
+                                  <w:noProof/>
+                                </w:rPr>
+                                <w:t>1</w:t>
+                              </w:r>
+                            </w:fldSimple>
                             <w:r>
                               <w:t xml:space="preserve">: Huidig </w:t>
                             </w:r>
@@ -9271,31 +9402,18 @@
                       </w:pPr>
                       <w:bookmarkStart w:id="12" w:name="_Ref103852356"/>
                       <w:bookmarkStart w:id="13" w:name="_Ref103852418"/>
-                      <w:bookmarkStart w:id="14" w:name="_Toc104239221"/>
+                      <w:bookmarkStart w:id="14" w:name="_Toc104240848"/>
                       <w:r>
                         <w:t xml:space="preserve">Figuur </w:t>
                       </w:r>
-                      <w:r>
-                        <w:fldChar w:fldCharType="begin"/>
-                      </w:r>
-                      <w:r>
-                        <w:instrText xml:space="preserve"> SEQ Figuur \* ARABIC </w:instrText>
-                      </w:r>
-                      <w:r>
-                        <w:fldChar w:fldCharType="separate"/>
-                      </w:r>
-                      <w:r>
-                        <w:rPr>
-                          <w:noProof/>
-                        </w:rPr>
-                        <w:t>1</w:t>
-                      </w:r>
-                      <w:r>
-                        <w:rPr>
-                          <w:noProof/>
-                        </w:rPr>
-                        <w:fldChar w:fldCharType="end"/>
-                      </w:r>
+                      <w:fldSimple w:instr=" SEQ Figuur \* ARABIC ">
+                        <w:r>
+                          <w:rPr>
+                            <w:noProof/>
+                          </w:rPr>
+                          <w:t>1</w:t>
+                        </w:r>
+                      </w:fldSimple>
                       <w:r>
                         <w:t xml:space="preserve">: Huidig </w:t>
                       </w:r>
@@ -9351,7 +9469,7 @@
                     <pic:cNvPicPr/>
                   </pic:nvPicPr>
                   <pic:blipFill rotWithShape="1">
-                    <a:blip r:embed="rId31" cstate="print">
+                    <a:blip r:embed="rId32" cstate="print">
                       <a:extLst>
                         <a:ext uri="{28A0092B-C50C-407E-A947-70E740481C1C}">
                           <a14:useLocalDpi xmlns:a14="http://schemas.microsoft.com/office/drawing/2010/main" val="0"/>
@@ -9402,7 +9520,7 @@
         <w:pStyle w:val="Heading2"/>
         <w:ind w:firstLine="708"/>
       </w:pPr>
-      <w:bookmarkStart w:id="15" w:name="_Toc104239248"/>
+      <w:bookmarkStart w:id="15" w:name="_Toc104240737"/>
       <w:r>
         <w:lastRenderedPageBreak/>
         <w:t xml:space="preserve">1.2 </w:t>
@@ -9474,34 +9592,18 @@
                             <w:bookmarkStart w:id="16" w:name="_Ref103872874"/>
                             <w:bookmarkStart w:id="17" w:name="_Ref103873442"/>
                             <w:bookmarkStart w:id="18" w:name="_Ref103873528"/>
-                            <w:bookmarkStart w:id="19" w:name="_Toc104239222"/>
+                            <w:bookmarkStart w:id="19" w:name="_Toc104240849"/>
                             <w:r>
                               <w:t xml:space="preserve">Figuur </w:t>
                             </w:r>
-                            <w:r>
-                              <w:fldChar w:fldCharType="begin"/>
-                            </w:r>
-                            <w:r>
-                              <w:instrText xml:space="preserve"> SEQ Figuu</w:instrText>
-                            </w:r>
-                            <w:r>
-                              <w:instrText xml:space="preserve">r \* ARABIC </w:instrText>
-                            </w:r>
-                            <w:r>
-                              <w:fldChar w:fldCharType="separate"/>
-                            </w:r>
-                            <w:r>
-                              <w:rPr>
-                                <w:noProof/>
-                              </w:rPr>
-                              <w:t>2</w:t>
-                            </w:r>
-                            <w:r>
-                              <w:rPr>
-                                <w:noProof/>
-                              </w:rPr>
-                              <w:fldChar w:fldCharType="end"/>
-                            </w:r>
+                            <w:fldSimple w:instr=" SEQ Figuur \* ARABIC ">
+                              <w:r>
+                                <w:rPr>
+                                  <w:noProof/>
+                                </w:rPr>
+                                <w:t>2</w:t>
+                              </w:r>
+                            </w:fldSimple>
                             <w:r>
                               <w:t>: Nieuwe werkwijze a.d.h.v. platform</w:t>
                             </w:r>
@@ -9565,34 +9667,18 @@
                       <w:bookmarkStart w:id="20" w:name="_Ref103872874"/>
                       <w:bookmarkStart w:id="21" w:name="_Ref103873442"/>
                       <w:bookmarkStart w:id="22" w:name="_Ref103873528"/>
-                      <w:bookmarkStart w:id="23" w:name="_Toc104239222"/>
+                      <w:bookmarkStart w:id="23" w:name="_Toc104240849"/>
                       <w:r>
                         <w:t xml:space="preserve">Figuur </w:t>
                       </w:r>
-                      <w:r>
-                        <w:fldChar w:fldCharType="begin"/>
-                      </w:r>
-                      <w:r>
-                        <w:instrText xml:space="preserve"> SEQ Figuu</w:instrText>
-                      </w:r>
-                      <w:r>
-                        <w:instrText xml:space="preserve">r \* ARABIC </w:instrText>
-                      </w:r>
-                      <w:r>
-                        <w:fldChar w:fldCharType="separate"/>
-                      </w:r>
-                      <w:r>
-                        <w:rPr>
-                          <w:noProof/>
-                        </w:rPr>
-                        <w:t>2</w:t>
-                      </w:r>
-                      <w:r>
-                        <w:rPr>
-                          <w:noProof/>
-                        </w:rPr>
-                        <w:fldChar w:fldCharType="end"/>
-                      </w:r>
+                      <w:fldSimple w:instr=" SEQ Figuur \* ARABIC ">
+                        <w:r>
+                          <w:rPr>
+                            <w:noProof/>
+                          </w:rPr>
+                          <w:t>2</w:t>
+                        </w:r>
+                      </w:fldSimple>
                       <w:r>
                         <w:t>: Nieuwe werkwijze a.d.h.v. platform</w:t>
                       </w:r>
@@ -9661,7 +9747,7 @@
                     <pic:cNvPicPr/>
                   </pic:nvPicPr>
                   <pic:blipFill rotWithShape="1">
-                    <a:blip r:embed="rId31" cstate="print">
+                    <a:blip r:embed="rId32" cstate="print">
                       <a:extLst>
                         <a:ext uri="{28A0092B-C50C-407E-A947-70E740481C1C}">
                           <a14:useLocalDpi xmlns:a14="http://schemas.microsoft.com/office/drawing/2010/main" val="0"/>
@@ -9760,7 +9846,7 @@
       <w:r>
         <w:br w:type="page"/>
       </w:r>
-      <w:bookmarkStart w:id="24" w:name="_Toc104239249"/>
+      <w:bookmarkStart w:id="24" w:name="_Toc104240738"/>
       <w:r>
         <w:rPr>
           <w:rStyle w:val="Heading1Char"/>
@@ -9805,7 +9891,7 @@
         <w:pStyle w:val="Heading2"/>
         <w:ind w:firstLine="708"/>
       </w:pPr>
-      <w:bookmarkStart w:id="25" w:name="_Toc104239250"/>
+      <w:bookmarkStart w:id="25" w:name="_Toc104240739"/>
       <w:r>
         <w:t>2.1 Platform logica</w:t>
       </w:r>
@@ -9993,31 +10079,18 @@
                               </w:rPr>
                             </w:pPr>
                             <w:bookmarkStart w:id="26" w:name="_Ref104012106"/>
-                            <w:bookmarkStart w:id="27" w:name="_Toc104239223"/>
+                            <w:bookmarkStart w:id="27" w:name="_Toc104240850"/>
                             <w:r>
                               <w:t xml:space="preserve">Figuur </w:t>
                             </w:r>
-                            <w:r>
-                              <w:fldChar w:fldCharType="begin"/>
-                            </w:r>
-                            <w:r>
-                              <w:instrText xml:space="preserve"> SEQ Figuur \* ARABIC </w:instrText>
-                            </w:r>
-                            <w:r>
-                              <w:fldChar w:fldCharType="separate"/>
-                            </w:r>
-                            <w:r>
-                              <w:rPr>
-                                <w:noProof/>
-                              </w:rPr>
-                              <w:t>3</w:t>
-                            </w:r>
-                            <w:r>
-                              <w:rPr>
-                                <w:noProof/>
-                              </w:rPr>
-                              <w:fldChar w:fldCharType="end"/>
-                            </w:r>
+                            <w:fldSimple w:instr=" SEQ Figuur \* ARABIC ">
+                              <w:r>
+                                <w:rPr>
+                                  <w:noProof/>
+                                </w:rPr>
+                                <w:t>3</w:t>
+                              </w:r>
+                            </w:fldSimple>
                             <w:r>
                               <w:t>: Django platform pagina structuur</w:t>
                             </w:r>
@@ -10053,31 +10126,18 @@
                         </w:rPr>
                       </w:pPr>
                       <w:bookmarkStart w:id="28" w:name="_Ref104012106"/>
-                      <w:bookmarkStart w:id="29" w:name="_Toc104239223"/>
+                      <w:bookmarkStart w:id="29" w:name="_Toc104240850"/>
                       <w:r>
                         <w:t xml:space="preserve">Figuur </w:t>
                       </w:r>
-                      <w:r>
-                        <w:fldChar w:fldCharType="begin"/>
-                      </w:r>
-                      <w:r>
-                        <w:instrText xml:space="preserve"> SEQ Figuur \* ARABIC </w:instrText>
-                      </w:r>
-                      <w:r>
-                        <w:fldChar w:fldCharType="separate"/>
-                      </w:r>
-                      <w:r>
-                        <w:rPr>
-                          <w:noProof/>
-                        </w:rPr>
-                        <w:t>3</w:t>
-                      </w:r>
-                      <w:r>
-                        <w:rPr>
-                          <w:noProof/>
-                        </w:rPr>
-                        <w:fldChar w:fldCharType="end"/>
-                      </w:r>
+                      <w:fldSimple w:instr=" SEQ Figuur \* ARABIC ">
+                        <w:r>
+                          <w:rPr>
+                            <w:noProof/>
+                          </w:rPr>
+                          <w:t>3</w:t>
+                        </w:r>
+                      </w:fldSimple>
                       <w:r>
                         <w:t>: Django platform pagina structuur</w:t>
                       </w:r>
@@ -10120,7 +10180,7 @@
                     <pic:cNvPicPr/>
                   </pic:nvPicPr>
                   <pic:blipFill rotWithShape="1">
-                    <a:blip r:embed="rId32" cstate="print">
+                    <a:blip r:embed="rId33" cstate="print">
                       <a:extLst>
                         <a:ext uri="{28A0092B-C50C-407E-A947-70E740481C1C}">
                           <a14:useLocalDpi xmlns:a14="http://schemas.microsoft.com/office/drawing/2010/main" val="0"/>
@@ -10283,7 +10343,7 @@
       <w:pPr>
         <w:pStyle w:val="Heading1"/>
       </w:pPr>
-      <w:bookmarkStart w:id="30" w:name="_Toc104239251"/>
+      <w:bookmarkStart w:id="30" w:name="_Toc104240740"/>
       <w:r>
         <w:lastRenderedPageBreak/>
         <w:t>3</w:t>
@@ -10449,7 +10509,7 @@
         <w:pStyle w:val="Heading2"/>
         <w:ind w:firstLine="360"/>
       </w:pPr>
-      <w:bookmarkStart w:id="31" w:name="_Toc104239252"/>
+      <w:bookmarkStart w:id="31" w:name="_Toc104240741"/>
       <w:r>
         <w:t>3</w:t>
       </w:r>
@@ -10612,31 +10672,18 @@
                                 <w:sz w:val="20"/>
                               </w:rPr>
                             </w:pPr>
-                            <w:bookmarkStart w:id="32" w:name="_Toc104239224"/>
+                            <w:bookmarkStart w:id="32" w:name="_Toc104240851"/>
                             <w:r>
                               <w:t xml:space="preserve">Figuur </w:t>
                             </w:r>
-                            <w:r>
-                              <w:fldChar w:fldCharType="begin"/>
-                            </w:r>
-                            <w:r>
-                              <w:instrText xml:space="preserve"> SEQ Figuur \* ARABIC </w:instrText>
-                            </w:r>
-                            <w:r>
-                              <w:fldChar w:fldCharType="separate"/>
-                            </w:r>
-                            <w:r>
-                              <w:rPr>
-                                <w:noProof/>
-                              </w:rPr>
-                              <w:t>4</w:t>
-                            </w:r>
-                            <w:r>
-                              <w:rPr>
-                                <w:noProof/>
-                              </w:rPr>
-                              <w:fldChar w:fldCharType="end"/>
-                            </w:r>
+                            <w:fldSimple w:instr=" SEQ Figuur \* ARABIC ">
+                              <w:r>
+                                <w:rPr>
+                                  <w:noProof/>
+                                </w:rPr>
+                                <w:t>4</w:t>
+                              </w:r>
+                            </w:fldSimple>
                             <w:r>
                               <w:t>: Django tijdlijn</w:t>
                             </w:r>
@@ -10702,31 +10749,18 @@
                           <w:sz w:val="20"/>
                         </w:rPr>
                       </w:pPr>
-                      <w:bookmarkStart w:id="33" w:name="_Toc104239224"/>
+                      <w:bookmarkStart w:id="33" w:name="_Toc104240851"/>
                       <w:r>
                         <w:t xml:space="preserve">Figuur </w:t>
                       </w:r>
-                      <w:r>
-                        <w:fldChar w:fldCharType="begin"/>
-                      </w:r>
-                      <w:r>
-                        <w:instrText xml:space="preserve"> SEQ Figuur \* ARABIC </w:instrText>
-                      </w:r>
-                      <w:r>
-                        <w:fldChar w:fldCharType="separate"/>
-                      </w:r>
-                      <w:r>
-                        <w:rPr>
-                          <w:noProof/>
-                        </w:rPr>
-                        <w:t>4</w:t>
-                      </w:r>
-                      <w:r>
-                        <w:rPr>
-                          <w:noProof/>
-                        </w:rPr>
-                        <w:fldChar w:fldCharType="end"/>
-                      </w:r>
+                      <w:fldSimple w:instr=" SEQ Figuur \* ARABIC ">
+                        <w:r>
+                          <w:rPr>
+                            <w:noProof/>
+                          </w:rPr>
+                          <w:t>4</w:t>
+                        </w:r>
+                      </w:fldSimple>
                       <w:r>
                         <w:t>: Django tijdlijn</w:t>
                       </w:r>
@@ -10803,7 +10837,7 @@
                     </pic:cNvPicPr>
                   </pic:nvPicPr>
                   <pic:blipFill>
-                    <a:blip r:embed="rId33">
+                    <a:blip r:embed="rId34">
                       <a:extLst>
                         <a:ext uri="{28A0092B-C50C-407E-A947-70E740481C1C}">
                           <a14:useLocalDpi xmlns:a14="http://schemas.microsoft.com/office/drawing/2010/main" val="0"/>
@@ -10848,7 +10882,7 @@
         <w:pStyle w:val="Heading2"/>
         <w:ind w:firstLine="708"/>
       </w:pPr>
-      <w:bookmarkStart w:id="34" w:name="_Toc104239253"/>
+      <w:bookmarkStart w:id="34" w:name="_Toc104240742"/>
       <w:r>
         <w:lastRenderedPageBreak/>
         <w:t>3</w:t>
@@ -10946,7 +10980,7 @@
         <w:pStyle w:val="Heading2"/>
         <w:ind w:firstLine="708"/>
       </w:pPr>
-      <w:bookmarkStart w:id="35" w:name="_Toc104239254"/>
+      <w:bookmarkStart w:id="35" w:name="_Toc104240743"/>
       <w:r>
         <w:t>3</w:t>
       </w:r>
@@ -11024,31 +11058,18 @@
                             </w:pPr>
                             <w:bookmarkStart w:id="36" w:name="_Ref104153835"/>
                             <w:bookmarkStart w:id="37" w:name="_Ref104225449"/>
-                            <w:bookmarkStart w:id="38" w:name="_Toc104239225"/>
+                            <w:bookmarkStart w:id="38" w:name="_Toc104240852"/>
                             <w:r>
                               <w:t xml:space="preserve">Figuur </w:t>
                             </w:r>
-                            <w:r>
-                              <w:fldChar w:fldCharType="begin"/>
-                            </w:r>
-                            <w:r>
-                              <w:instrText xml:space="preserve"> SEQ Figuur \* ARABIC </w:instrText>
-                            </w:r>
-                            <w:r>
-                              <w:fldChar w:fldCharType="separate"/>
-                            </w:r>
-                            <w:r>
-                              <w:rPr>
-                                <w:noProof/>
-                              </w:rPr>
-                              <w:t>5</w:t>
-                            </w:r>
-                            <w:r>
-                              <w:rPr>
-                                <w:noProof/>
-                              </w:rPr>
-                              <w:fldChar w:fldCharType="end"/>
-                            </w:r>
+                            <w:fldSimple w:instr=" SEQ Figuur \* ARABIC ">
+                              <w:r>
+                                <w:rPr>
+                                  <w:noProof/>
+                                </w:rPr>
+                                <w:t>5</w:t>
+                              </w:r>
+                            </w:fldSimple>
                             <w:r>
                               <w:t>: Django MVT</w:t>
                             </w:r>
@@ -11124,31 +11145,18 @@
                       </w:pPr>
                       <w:bookmarkStart w:id="39" w:name="_Ref104153835"/>
                       <w:bookmarkStart w:id="40" w:name="_Ref104225449"/>
-                      <w:bookmarkStart w:id="41" w:name="_Toc104239225"/>
+                      <w:bookmarkStart w:id="41" w:name="_Toc104240852"/>
                       <w:r>
                         <w:t xml:space="preserve">Figuur </w:t>
                       </w:r>
-                      <w:r>
-                        <w:fldChar w:fldCharType="begin"/>
-                      </w:r>
-                      <w:r>
-                        <w:instrText xml:space="preserve"> SEQ Figuur \* ARABIC </w:instrText>
-                      </w:r>
-                      <w:r>
-                        <w:fldChar w:fldCharType="separate"/>
-                      </w:r>
-                      <w:r>
-                        <w:rPr>
-                          <w:noProof/>
-                        </w:rPr>
-                        <w:t>5</w:t>
-                      </w:r>
-                      <w:r>
-                        <w:rPr>
-                          <w:noProof/>
-                        </w:rPr>
-                        <w:fldChar w:fldCharType="end"/>
-                      </w:r>
+                      <w:fldSimple w:instr=" SEQ Figuur \* ARABIC ">
+                        <w:r>
+                          <w:rPr>
+                            <w:noProof/>
+                          </w:rPr>
+                          <w:t>5</w:t>
+                        </w:r>
+                      </w:fldSimple>
                       <w:r>
                         <w:t>: Django MVT</w:t>
                       </w:r>
@@ -11231,7 +11239,7 @@
                     <pic:cNvPicPr/>
                   </pic:nvPicPr>
                   <pic:blipFill>
-                    <a:blip r:embed="rId34" cstate="print">
+                    <a:blip r:embed="rId35" cstate="print">
                       <a:extLst>
                         <a:ext uri="{28A0092B-C50C-407E-A947-70E740481C1C}">
                           <a14:useLocalDpi xmlns:a14="http://schemas.microsoft.com/office/drawing/2010/main" val="0"/>
@@ -11384,7 +11392,7 @@
         <w:pStyle w:val="Heading3"/>
         <w:ind w:firstLine="708"/>
       </w:pPr>
-      <w:bookmarkStart w:id="42" w:name="_Toc104239255"/>
+      <w:bookmarkStart w:id="42" w:name="_Toc104240744"/>
       <w:r>
         <w:lastRenderedPageBreak/>
         <w:t>3</w:t>
@@ -11502,9 +11510,9 @@
             <o:lock v:ext="edit" aspectratio="t"/>
           </v:shapetype>
           <v:shape id="_x0000_i1030" type="#_x0000_t75" alt="" style="width:463pt;height:89pt;mso-width-percent:0;mso-height-percent:0;mso-width-percent:0;mso-height-percent:0" o:ole="">
-            <v:imagedata r:id="rId35" o:title=""/>
+            <v:imagedata r:id="rId36" o:title=""/>
           </v:shape>
-          <o:OLEObject Type="Embed" ProgID="Word.Document.12" ShapeID="_x0000_i1030" DrawAspect="Content" ObjectID="_1714853069" r:id="rId36">
+          <o:OLEObject Type="Embed" ProgID="Word.Document.12" ShapeID="_x0000_i1030" DrawAspect="Content" ObjectID="_1714853602" r:id="rId37">
             <o:FieldCodes>\s</o:FieldCodes>
           </o:OLEObject>
         </w:object>
@@ -11514,7 +11522,7 @@
       <w:pPr>
         <w:pStyle w:val="Caption"/>
       </w:pPr>
-      <w:bookmarkStart w:id="44" w:name="_Toc104239236"/>
+      <w:bookmarkStart w:id="44" w:name="_Toc104240723"/>
       <w:r>
         <w:t xml:space="preserve">Codefragment </w:t>
       </w:r>
@@ -11606,7 +11614,7 @@
                     <pic:cNvPicPr/>
                   </pic:nvPicPr>
                   <pic:blipFill>
-                    <a:blip r:embed="rId37">
+                    <a:blip r:embed="rId38">
                       <a:extLst>
                         <a:ext uri="{28A0092B-C50C-407E-A947-70E740481C1C}">
                           <a14:useLocalDpi xmlns:a14="http://schemas.microsoft.com/office/drawing/2010/main" val="0"/>
@@ -11689,31 +11697,18 @@
                               </w:rPr>
                             </w:pPr>
                             <w:bookmarkStart w:id="45" w:name="_Ref104153798"/>
-                            <w:bookmarkStart w:id="46" w:name="_Toc104239226"/>
+                            <w:bookmarkStart w:id="46" w:name="_Toc104240853"/>
                             <w:r>
                               <w:t xml:space="preserve">Figuur </w:t>
                             </w:r>
-                            <w:r>
-                              <w:fldChar w:fldCharType="begin"/>
-                            </w:r>
-                            <w:r>
-                              <w:instrText xml:space="preserve"> SEQ Figuur \* ARABIC </w:instrText>
-                            </w:r>
-                            <w:r>
-                              <w:fldChar w:fldCharType="separate"/>
-                            </w:r>
-                            <w:r>
-                              <w:rPr>
-                                <w:noProof/>
-                              </w:rPr>
-                              <w:t>6</w:t>
-                            </w:r>
-                            <w:r>
-                              <w:rPr>
-                                <w:noProof/>
-                              </w:rPr>
-                              <w:fldChar w:fldCharType="end"/>
-                            </w:r>
+                            <w:fldSimple w:instr=" SEQ Figuur \* ARABIC ">
+                              <w:r>
+                                <w:rPr>
+                                  <w:noProof/>
+                                </w:rPr>
+                                <w:t>6</w:t>
+                              </w:r>
+                            </w:fldSimple>
                             <w:r>
                               <w:t xml:space="preserve">: </w:t>
                             </w:r>
@@ -11785,31 +11780,18 @@
                         </w:rPr>
                       </w:pPr>
                       <w:bookmarkStart w:id="47" w:name="_Ref104153798"/>
-                      <w:bookmarkStart w:id="48" w:name="_Toc104239226"/>
+                      <w:bookmarkStart w:id="48" w:name="_Toc104240853"/>
                       <w:r>
                         <w:t xml:space="preserve">Figuur </w:t>
                       </w:r>
-                      <w:r>
-                        <w:fldChar w:fldCharType="begin"/>
-                      </w:r>
-                      <w:r>
-                        <w:instrText xml:space="preserve"> SEQ Figuur \* ARABIC </w:instrText>
-                      </w:r>
-                      <w:r>
-                        <w:fldChar w:fldCharType="separate"/>
-                      </w:r>
-                      <w:r>
-                        <w:rPr>
-                          <w:noProof/>
-                        </w:rPr>
-                        <w:t>6</w:t>
-                      </w:r>
-                      <w:r>
-                        <w:rPr>
-                          <w:noProof/>
-                        </w:rPr>
-                        <w:fldChar w:fldCharType="end"/>
-                      </w:r>
+                      <w:fldSimple w:instr=" SEQ Figuur \* ARABIC ">
+                        <w:r>
+                          <w:rPr>
+                            <w:noProof/>
+                          </w:rPr>
+                          <w:t>6</w:t>
+                        </w:r>
+                      </w:fldSimple>
                       <w:r>
                         <w:t xml:space="preserve">: </w:t>
                       </w:r>
@@ -11975,7 +11957,7 @@
         <w:pStyle w:val="Heading3"/>
         <w:ind w:firstLine="708"/>
       </w:pPr>
-      <w:bookmarkStart w:id="49" w:name="_Toc104239256"/>
+      <w:bookmarkStart w:id="49" w:name="_Toc104240745"/>
       <w:r>
         <w:lastRenderedPageBreak/>
         <w:t>3</w:t>
@@ -12034,7 +12016,7 @@
                     </pic:cNvPicPr>
                   </pic:nvPicPr>
                   <pic:blipFill rotWithShape="1">
-                    <a:blip r:embed="rId38" cstate="print">
+                    <a:blip r:embed="rId39" cstate="print">
                       <a:extLst>
                         <a:ext uri="{28A0092B-C50C-407E-A947-70E740481C1C}">
                           <a14:useLocalDpi xmlns:a14="http://schemas.microsoft.com/office/drawing/2010/main" val="0"/>
@@ -12125,7 +12107,7 @@
                               </w:rPr>
                             </w:pPr>
                             <w:bookmarkStart w:id="50" w:name="_Ref104153707"/>
-                            <w:bookmarkStart w:id="51" w:name="_Toc104239227"/>
+                            <w:bookmarkStart w:id="51" w:name="_Toc104240854"/>
                             <w:proofErr w:type="spellStart"/>
                             <w:r>
                               <w:rPr>
@@ -12248,7 +12230,7 @@
                         </w:rPr>
                       </w:pPr>
                       <w:bookmarkStart w:id="52" w:name="_Ref104153707"/>
-                      <w:bookmarkStart w:id="53" w:name="_Toc104239227"/>
+                      <w:bookmarkStart w:id="53" w:name="_Toc104240854"/>
                       <w:proofErr w:type="spellStart"/>
                       <w:r>
                         <w:rPr>
@@ -12576,31 +12558,18 @@
                               </w:rPr>
                             </w:pPr>
                             <w:bookmarkStart w:id="54" w:name="_Ref104154487"/>
-                            <w:bookmarkStart w:id="55" w:name="_Toc104239237"/>
+                            <w:bookmarkStart w:id="55" w:name="_Toc104240724"/>
                             <w:r>
                               <w:t xml:space="preserve">Codefragment </w:t>
                             </w:r>
-                            <w:r>
-                              <w:fldChar w:fldCharType="begin"/>
-                            </w:r>
-                            <w:r>
-                              <w:instrText xml:space="preserve"> SEQ Codefragment \* ARABIC </w:instrText>
-                            </w:r>
-                            <w:r>
-                              <w:fldChar w:fldCharType="separate"/>
-                            </w:r>
-                            <w:r>
-                              <w:rPr>
-                                <w:noProof/>
-                              </w:rPr>
-                              <w:t>2</w:t>
-                            </w:r>
-                            <w:r>
-                              <w:rPr>
-                                <w:noProof/>
-                              </w:rPr>
-                              <w:fldChar w:fldCharType="end"/>
-                            </w:r>
+                            <w:fldSimple w:instr=" SEQ Codefragment \* ARABIC ">
+                              <w:r>
+                                <w:rPr>
+                                  <w:noProof/>
+                                </w:rPr>
+                                <w:t>2</w:t>
+                              </w:r>
+                            </w:fldSimple>
                             <w:r>
                               <w:t>: Voorbeeld inhoud views.py (datetime functie)</w:t>
                             </w:r>
@@ -12675,31 +12644,18 @@
                         </w:rPr>
                       </w:pPr>
                       <w:bookmarkStart w:id="56" w:name="_Ref104154487"/>
-                      <w:bookmarkStart w:id="57" w:name="_Toc104239237"/>
+                      <w:bookmarkStart w:id="57" w:name="_Toc104240724"/>
                       <w:r>
                         <w:t xml:space="preserve">Codefragment </w:t>
                       </w:r>
-                      <w:r>
-                        <w:fldChar w:fldCharType="begin"/>
-                      </w:r>
-                      <w:r>
-                        <w:instrText xml:space="preserve"> SEQ Codefragment \* ARABIC </w:instrText>
-                      </w:r>
-                      <w:r>
-                        <w:fldChar w:fldCharType="separate"/>
-                      </w:r>
-                      <w:r>
-                        <w:rPr>
-                          <w:noProof/>
-                        </w:rPr>
-                        <w:t>2</w:t>
-                      </w:r>
-                      <w:r>
-                        <w:rPr>
-                          <w:noProof/>
-                        </w:rPr>
-                        <w:fldChar w:fldCharType="end"/>
-                      </w:r>
+                      <w:fldSimple w:instr=" SEQ Codefragment \* ARABIC ">
+                        <w:r>
+                          <w:rPr>
+                            <w:noProof/>
+                          </w:rPr>
+                          <w:t>2</w:t>
+                        </w:r>
+                      </w:fldSimple>
                       <w:r>
                         <w:t>: Voorbeeld inhoud views.py (datetime functie)</w:t>
                       </w:r>
@@ -12752,10 +12708,10 @@
         </w:rPr>
         <w:object w:dxaOrig="1440" w:dyaOrig="1440" w14:anchorId="64F9E9C9">
           <v:shape id="_x0000_s2050" type="#_x0000_t75" alt="" style="position:absolute;margin-left:-.75pt;margin-top:61.95pt;width:463pt;height:192pt;z-index:251830272;mso-wrap-edited:f;mso-width-percent:0;mso-height-percent:0;mso-position-horizontal-relative:text;mso-position-vertical-relative:text;mso-width-percent:0;mso-height-percent:0">
-            <v:imagedata r:id="rId39" o:title=""/>
+            <v:imagedata r:id="rId40" o:title=""/>
             <w10:wrap type="topAndBottom"/>
           </v:shape>
-          <o:OLEObject Type="Embed" ProgID="Word.Document.12" ShapeID="_x0000_s2050" DrawAspect="Content" ObjectID="_1714853074" r:id="rId40">
+          <o:OLEObject Type="Embed" ProgID="Word.Document.12" ShapeID="_x0000_s2050" DrawAspect="Content" ObjectID="_1714853607" r:id="rId41">
             <o:FieldCodes>\s</o:FieldCodes>
           </o:OLEObject>
         </w:object>
@@ -12839,9 +12795,9 @@
         </w:rPr>
         <w:object w:dxaOrig="9260" w:dyaOrig="2660" w14:anchorId="176B5939">
           <v:shape id="_x0000_i1028" type="#_x0000_t75" alt="" style="width:463pt;height:133pt;mso-width-percent:0;mso-height-percent:0;mso-width-percent:0;mso-height-percent:0" o:ole="">
-            <v:imagedata r:id="rId41" o:title=""/>
+            <v:imagedata r:id="rId42" o:title=""/>
           </v:shape>
-          <o:OLEObject Type="Embed" ProgID="Word.Document.12" ShapeID="_x0000_i1028" DrawAspect="Content" ObjectID="_1714853070" r:id="rId42">
+          <o:OLEObject Type="Embed" ProgID="Word.Document.12" ShapeID="_x0000_i1028" DrawAspect="Content" ObjectID="_1714853603" r:id="rId43">
             <o:FieldCodes>\s</o:FieldCodes>
           </o:OLEObject>
         </w:object>
@@ -12851,7 +12807,7 @@
       <w:pPr>
         <w:pStyle w:val="Caption"/>
       </w:pPr>
-      <w:bookmarkStart w:id="59" w:name="_Toc104239238"/>
+      <w:bookmarkStart w:id="59" w:name="_Toc104240725"/>
       <w:r>
         <w:t xml:space="preserve">Codefragment </w:t>
       </w:r>
@@ -12964,7 +12920,7 @@
                                 <w:szCs w:val="22"/>
                               </w:rPr>
                             </w:pPr>
-                            <w:bookmarkStart w:id="60" w:name="_Toc104239228"/>
+                            <w:bookmarkStart w:id="60" w:name="_Toc104240855"/>
                             <w:r>
                               <w:t xml:space="preserve">Figuur </w:t>
                             </w:r>
@@ -13051,7 +13007,7 @@
                           <w:szCs w:val="22"/>
                         </w:rPr>
                       </w:pPr>
-                      <w:bookmarkStart w:id="61" w:name="_Toc104239228"/>
+                      <w:bookmarkStart w:id="61" w:name="_Toc104240855"/>
                       <w:r>
                         <w:t xml:space="preserve">Figuur </w:t>
                       </w:r>
@@ -13147,7 +13103,7 @@
                     <pic:cNvPicPr/>
                   </pic:nvPicPr>
                   <pic:blipFill>
-                    <a:blip r:embed="rId43">
+                    <a:blip r:embed="rId44">
                       <a:extLst>
                         <a:ext uri="{28A0092B-C50C-407E-A947-70E740481C1C}">
                           <a14:useLocalDpi xmlns:a14="http://schemas.microsoft.com/office/drawing/2010/main" val="0"/>
@@ -13208,7 +13164,7 @@
         <w:pStyle w:val="Heading3"/>
         <w:ind w:firstLine="708"/>
       </w:pPr>
-      <w:bookmarkStart w:id="62" w:name="_Toc104239257"/>
+      <w:bookmarkStart w:id="62" w:name="_Toc104240746"/>
       <w:r>
         <w:t>3</w:t>
       </w:r>
@@ -13330,6 +13286,7 @@
           <w:id w:val="-759914955"/>
           <w:citation/>
         </w:sdtPr>
+        <w:sdtEndPr/>
         <w:sdtContent>
           <w:r>
             <w:rPr>
@@ -13387,9 +13344,9 @@
         </w:rPr>
         <w:object w:dxaOrig="9260" w:dyaOrig="3520" w14:anchorId="2B34012F">
           <v:shape id="_x0000_i1027" type="#_x0000_t75" alt="" style="width:463pt;height:176pt;mso-width-percent:0;mso-height-percent:0;mso-width-percent:0;mso-height-percent:0" o:ole="">
-            <v:imagedata r:id="rId44" o:title=""/>
+            <v:imagedata r:id="rId45" o:title=""/>
           </v:shape>
-          <o:OLEObject Type="Embed" ProgID="Word.Document.12" ShapeID="_x0000_i1027" DrawAspect="Content" ObjectID="_1714853071" r:id="rId45">
+          <o:OLEObject Type="Embed" ProgID="Word.Document.12" ShapeID="_x0000_i1027" DrawAspect="Content" ObjectID="_1714853604" r:id="rId46">
             <o:FieldCodes>\s</o:FieldCodes>
           </o:OLEObject>
         </w:object>
@@ -13408,6 +13365,7 @@
         </w:rPr>
       </w:pPr>
       <w:bookmarkStart w:id="64" w:name="_Ref104239654"/>
+      <w:bookmarkStart w:id="65" w:name="_Toc104240726"/>
       <w:proofErr w:type="spellStart"/>
       <w:r>
         <w:rPr>
@@ -13458,6 +13416,7 @@
           <w:id w:val="-448552507"/>
           <w:citation/>
         </w:sdtPr>
+        <w:sdtEndPr/>
         <w:sdtContent>
           <w:r>
             <w:rPr>
@@ -13493,6 +13452,7 @@
         </w:sdtContent>
       </w:sdt>
       <w:bookmarkEnd w:id="64"/>
+      <w:bookmarkEnd w:id="65"/>
     </w:p>
     <w:p>
       <w:r>
@@ -13505,8 +13465,8 @@
         <w:t xml:space="preserve"> opgeroepen, waarna de tekst achter deze variabelen zal worden afgebeeld.</w:t>
       </w:r>
     </w:p>
-    <w:bookmarkStart w:id="65" w:name="_MON_1714852677"/>
-    <w:bookmarkEnd w:id="65"/>
+    <w:bookmarkStart w:id="66" w:name="_MON_1714852677"/>
+    <w:bookmarkEnd w:id="66"/>
     <w:p>
       <w:pPr>
         <w:keepNext/>
@@ -13522,9 +13482,9 @@
         </w:rPr>
         <w:object w:dxaOrig="9260" w:dyaOrig="4060" w14:anchorId="57DA51AE">
           <v:shape id="_x0000_i1026" type="#_x0000_t75" alt="" style="width:463pt;height:203pt;mso-width-percent:0;mso-height-percent:0;mso-width-percent:0;mso-height-percent:0" o:ole="">
-            <v:imagedata r:id="rId46" o:title=""/>
+            <v:imagedata r:id="rId47" o:title=""/>
           </v:shape>
-          <o:OLEObject Type="Embed" ProgID="Word.Document.12" ShapeID="_x0000_i1026" DrawAspect="Content" ObjectID="_1714853072" r:id="rId47">
+          <o:OLEObject Type="Embed" ProgID="Word.Document.12" ShapeID="_x0000_i1026" DrawAspect="Content" ObjectID="_1714853605" r:id="rId48">
             <o:FieldCodes>\s</o:FieldCodes>
           </o:OLEObject>
         </w:object>
@@ -13534,6 +13494,7 @@
       <w:pPr>
         <w:pStyle w:val="Caption"/>
       </w:pPr>
+      <w:bookmarkStart w:id="67" w:name="_Toc104240727"/>
       <w:r>
         <w:t xml:space="preserve">Codefragment </w:t>
       </w:r>
@@ -13558,17 +13519,53 @@
       <w:r>
         <w:t>: Template voorbeeld</w:t>
       </w:r>
-    </w:p>
-    <w:p>
-      <w:r>
+      <w:bookmarkEnd w:id="67"/>
+      <w:sdt>
+        <w:sdtPr>
+          <w:id w:val="2134046735"/>
+          <w:citation/>
+        </w:sdtPr>
+        <w:sdtContent>
+          <w:r>
+            <w:fldChar w:fldCharType="begin"/>
+          </w:r>
+          <w:r>
+            <w:instrText xml:space="preserve"> CITATION GeeTemp211 \l 2067 </w:instrText>
+          </w:r>
+          <w:r>
+            <w:fldChar w:fldCharType="separate"/>
+          </w:r>
+          <w:r>
+            <w:rPr>
+              <w:noProof/>
+            </w:rPr>
+            <w:t xml:space="preserve"> </w:t>
+          </w:r>
+          <w:r>
+            <w:rPr>
+              <w:noProof/>
+            </w:rPr>
+            <w:t>[8]</w:t>
+          </w:r>
+          <w:r>
+            <w:fldChar w:fldCharType="end"/>
+          </w:r>
+        </w:sdtContent>
+      </w:sdt>
+    </w:p>
+    <w:p>
+      <w:r>
+        <w:rPr>
+          <w:noProof/>
+        </w:rPr>
         <w:drawing>
-          <wp:anchor distT="0" distB="0" distL="114300" distR="114300" simplePos="0" relativeHeight="251836416" behindDoc="0" locked="0" layoutInCell="1" allowOverlap="1" wp14:anchorId="20C431EE" wp14:editId="25473BE4">
+          <wp:anchor distT="0" distB="0" distL="114300" distR="114300" simplePos="0" relativeHeight="251836416" behindDoc="0" locked="0" layoutInCell="1" allowOverlap="1" wp14:anchorId="20C431EE" wp14:editId="32104692">
             <wp:simplePos x="0" y="0"/>
             <wp:positionH relativeFrom="column">
               <wp:posOffset>1464945</wp:posOffset>
             </wp:positionH>
             <wp:positionV relativeFrom="paragraph">
-              <wp:posOffset>261743</wp:posOffset>
+              <wp:posOffset>337820</wp:posOffset>
             </wp:positionV>
             <wp:extent cx="2679065" cy="1659890"/>
             <wp:effectExtent l="0" t="0" r="635" b="3810"/>
@@ -13585,7 +13582,7 @@
                     <pic:cNvPicPr/>
                   </pic:nvPicPr>
                   <pic:blipFill>
-                    <a:blip r:embed="rId48">
+                    <a:blip r:embed="rId49">
                       <a:extLst>
                         <a:ext uri="{28A0092B-C50C-407E-A947-70E740481C1C}">
                           <a14:useLocalDpi xmlns:a14="http://schemas.microsoft.com/office/drawing/2010/main" val="0"/>
@@ -13618,13 +13615,181 @@
         </w:drawing>
       </w:r>
       <w:r>
-        <w:t>O</w:t>
-      </w:r>
-      <w:r>
-        <w:t xml:space="preserve">nderstaand </w:t>
-      </w:r>
-      <w:r>
-        <w:t>wordt als r</w:t>
+        <w:rPr>
+          <w:noProof/>
+        </w:rPr>
+        <mc:AlternateContent>
+          <mc:Choice Requires="wps">
+            <w:drawing>
+              <wp:anchor distT="0" distB="0" distL="114300" distR="114300" simplePos="0" relativeHeight="251838464" behindDoc="0" locked="0" layoutInCell="1" allowOverlap="1" wp14:anchorId="5C1C782B" wp14:editId="4C65CE3F">
+                <wp:simplePos x="0" y="0"/>
+                <wp:positionH relativeFrom="column">
+                  <wp:posOffset>1464945</wp:posOffset>
+                </wp:positionH>
+                <wp:positionV relativeFrom="paragraph">
+                  <wp:posOffset>2067560</wp:posOffset>
+                </wp:positionV>
+                <wp:extent cx="2679065" cy="635"/>
+                <wp:effectExtent l="0" t="0" r="635" b="12065"/>
+                <wp:wrapTopAndBottom/>
+                <wp:docPr id="32" name="Text Box 32"/>
+                <wp:cNvGraphicFramePr/>
+                <a:graphic xmlns:a="http://schemas.openxmlformats.org/drawingml/2006/main">
+                  <a:graphicData uri="http://schemas.microsoft.com/office/word/2010/wordprocessingShape">
+                    <wps:wsp>
+                      <wps:cNvSpPr txBox="1"/>
+                      <wps:spPr>
+                        <a:xfrm>
+                          <a:off x="0" y="0"/>
+                          <a:ext cx="2679065" cy="635"/>
+                        </a:xfrm>
+                        <a:prstGeom prst="rect">
+                          <a:avLst/>
+                        </a:prstGeom>
+                        <a:solidFill>
+                          <a:prstClr val="white"/>
+                        </a:solidFill>
+                        <a:ln>
+                          <a:noFill/>
+                        </a:ln>
+                      </wps:spPr>
+                      <wps:txbx>
+                        <w:txbxContent>
+                          <w:p>
+                            <w:pPr>
+                              <w:pStyle w:val="Caption"/>
+                              <w:rPr>
+                                <w:noProof/>
+                                <w:sz w:val="20"/>
+                                <w:szCs w:val="22"/>
+                              </w:rPr>
+                            </w:pPr>
+                            <w:bookmarkStart w:id="68" w:name="_Ref104240829"/>
+                            <w:bookmarkStart w:id="69" w:name="_Toc104240856"/>
+                            <w:r>
+                              <w:t xml:space="preserve">Figuur </w:t>
+                            </w:r>
+                            <w:r>
+                              <w:fldChar w:fldCharType="begin"/>
+                            </w:r>
+                            <w:r>
+                              <w:instrText xml:space="preserve"> SEQ Figuur \* ARABIC </w:instrText>
+                            </w:r>
+                            <w:r>
+                              <w:fldChar w:fldCharType="separate"/>
+                            </w:r>
+                            <w:r>
+                              <w:rPr>
+                                <w:noProof/>
+                              </w:rPr>
+                              <w:t>9</w:t>
+                            </w:r>
+                            <w:r>
+                              <w:fldChar w:fldCharType="end"/>
+                            </w:r>
+                            <w:r>
+                              <w:t>: Template output voorbeeld</w:t>
+                            </w:r>
+                            <w:bookmarkEnd w:id="68"/>
+                            <w:bookmarkEnd w:id="69"/>
+                          </w:p>
+                        </w:txbxContent>
+                      </wps:txbx>
+                      <wps:bodyPr rot="0" spcFirstLastPara="0" vertOverflow="overflow" horzOverflow="overflow" vert="horz" wrap="square" lIns="0" tIns="0" rIns="0" bIns="0" numCol="1" spcCol="0" rtlCol="0" fromWordArt="0" anchor="t" anchorCtr="0" forceAA="0" compatLnSpc="1">
+                        <a:prstTxWarp prst="textNoShape">
+                          <a:avLst/>
+                        </a:prstTxWarp>
+                        <a:spAutoFit/>
+                      </wps:bodyPr>
+                    </wps:wsp>
+                  </a:graphicData>
+                </a:graphic>
+              </wp:anchor>
+            </w:drawing>
+          </mc:Choice>
+          <mc:Fallback>
+            <w:pict>
+              <v:shape w14:anchorId="5C1C782B" id="Text Box 32" o:spid="_x0000_s1039" type="#_x0000_t202" style="position:absolute;margin-left:115.35pt;margin-top:162.8pt;width:210.95pt;height:.05pt;z-index:251838464;visibility:visible;mso-wrap-style:square;mso-wrap-distance-left:9pt;mso-wrap-distance-top:0;mso-wrap-distance-right:9pt;mso-wrap-distance-bottom:0;mso-position-horizontal:absolute;mso-position-horizontal-relative:text;mso-position-vertical:absolute;mso-position-vertical-relative:text;v-text-anchor:top" o:gfxdata="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" stroked="f">
+                <v:textbox style="mso-fit-shape-to-text:t" inset="0,0,0,0">
+                  <w:txbxContent>
+                    <w:p>
+                      <w:pPr>
+                        <w:pStyle w:val="Caption"/>
+                        <w:rPr>
+                          <w:noProof/>
+                          <w:sz w:val="20"/>
+                          <w:szCs w:val="22"/>
+                        </w:rPr>
+                      </w:pPr>
+                      <w:bookmarkStart w:id="70" w:name="_Ref104240829"/>
+                      <w:bookmarkStart w:id="71" w:name="_Toc104240856"/>
+                      <w:r>
+                        <w:t xml:space="preserve">Figuur </w:t>
+                      </w:r>
+                      <w:r>
+                        <w:fldChar w:fldCharType="begin"/>
+                      </w:r>
+                      <w:r>
+                        <w:instrText xml:space="preserve"> SEQ Figuur \* ARABIC </w:instrText>
+                      </w:r>
+                      <w:r>
+                        <w:fldChar w:fldCharType="separate"/>
+                      </w:r>
+                      <w:r>
+                        <w:rPr>
+                          <w:noProof/>
+                        </w:rPr>
+                        <w:t>9</w:t>
+                      </w:r>
+                      <w:r>
+                        <w:fldChar w:fldCharType="end"/>
+                      </w:r>
+                      <w:r>
+                        <w:t>: Template output voorbeeld</w:t>
+                      </w:r>
+                      <w:bookmarkEnd w:id="70"/>
+                      <w:bookmarkEnd w:id="71"/>
+                    </w:p>
+                  </w:txbxContent>
+                </v:textbox>
+                <w10:wrap type="topAndBottom"/>
+              </v:shape>
+            </w:pict>
+          </mc:Fallback>
+        </mc:AlternateContent>
+      </w:r>
+      <w:r>
+        <w:t>Volgende figuur (</w:t>
+      </w:r>
+      <w:r>
+        <w:fldChar w:fldCharType="begin"/>
+      </w:r>
+      <w:r>
+        <w:instrText xml:space="preserve"> REF _Ref104240829 \h </w:instrText>
+      </w:r>
+      <w:r>
+        <w:fldChar w:fldCharType="separate"/>
+      </w:r>
+      <w:r>
+        <w:t xml:space="preserve">Figuur </w:t>
+      </w:r>
+      <w:r>
+        <w:rPr>
+          <w:noProof/>
+        </w:rPr>
+        <w:t>9</w:t>
+      </w:r>
+      <w:r>
+        <w:t>: Template output voorbeeld</w:t>
+      </w:r>
+      <w:r>
+        <w:fldChar w:fldCharType="end"/>
+      </w:r>
+      <w:r>
+        <w:t>)</w:t>
+      </w:r>
+      <w:r>
+        <w:t xml:space="preserve"> wordt als r</w:t>
       </w:r>
       <w:r>
         <w:t>esultaat weergegeven aan de gebruiker;</w:t>
@@ -14003,7 +14168,14 @@
         <w:rPr>
           <w:lang w:val="en-BE"/>
         </w:rPr>
-        <w:t xml:space="preserve"> die die het de ontwikkelaar biedt zonder </w:t>
+        <w:t xml:space="preserve"> die die het de </w:t>
+      </w:r>
+      <w:r>
+        <w:rPr>
+          <w:lang w:val="en-BE"/>
+        </w:rPr>
+        <w:lastRenderedPageBreak/>
+        <w:t xml:space="preserve">ontwikkelaar biedt zonder </w:t>
       </w:r>
       <w:r>
         <w:rPr>
@@ -14076,7 +14248,6 @@
         <w:rPr>
           <w:lang w:val="en-BE"/>
         </w:rPr>
-        <w:lastRenderedPageBreak/>
         <w:t xml:space="preserve">Django is het </w:t>
       </w:r>
       <w:proofErr w:type="spellStart"/>
@@ -14220,11 +14391,11 @@
         <w:pStyle w:val="Heading2"/>
         <w:ind w:firstLine="708"/>
       </w:pPr>
-      <w:bookmarkStart w:id="66" w:name="_Toc104239258"/>
+      <w:bookmarkStart w:id="72" w:name="_Toc104240747"/>
       <w:r>
         <w:t>3.1 Netwerk diagram</w:t>
       </w:r>
-      <w:bookmarkEnd w:id="66"/>
+      <w:bookmarkEnd w:id="72"/>
     </w:p>
     <w:p>
       <w:pPr>
@@ -14260,7 +14431,7 @@
                     <pic:cNvPicPr/>
                   </pic:nvPicPr>
                   <pic:blipFill>
-                    <a:blip r:embed="rId49">
+                    <a:blip r:embed="rId50">
                       <a:extLst>
                         <a:ext uri="{28A0092B-C50C-407E-A947-70E740481C1C}">
                           <a14:useLocalDpi xmlns:a14="http://schemas.microsoft.com/office/drawing/2010/main" val="0"/>
@@ -14413,8 +14584,9 @@
       <w:pPr>
         <w:pStyle w:val="Heading3"/>
       </w:pPr>
-      <w:bookmarkStart w:id="67" w:name="_Toc104239259"/>
-      <w:r>
+      <w:bookmarkStart w:id="73" w:name="_Toc104240748"/>
+      <w:r>
+        <w:lastRenderedPageBreak/>
         <w:t>3.3.2</w:t>
       </w:r>
       <w:r>
@@ -14423,7 +14595,7 @@
       <w:r>
         <w:t>Conclusie framework verschillen</w:t>
       </w:r>
-      <w:bookmarkEnd w:id="67"/>
+      <w:bookmarkEnd w:id="73"/>
     </w:p>
     <w:p>
       <w:pPr>
@@ -14491,7 +14663,6 @@
           <w:color w:val="C00000"/>
           <w:lang w:val="en-BE"/>
         </w:rPr>
-        <w:lastRenderedPageBreak/>
         <w:t xml:space="preserve">Django </w:t>
       </w:r>
       <w:r>
@@ -14886,7 +15057,7 @@
       <w:pPr>
         <w:pStyle w:val="Heading1"/>
       </w:pPr>
-      <w:bookmarkStart w:id="68" w:name="_Toc104239260"/>
+      <w:bookmarkStart w:id="74" w:name="_Toc104240749"/>
       <w:r>
         <w:t>5</w:t>
       </w:r>
@@ -14902,7 +15073,7 @@
       <w:r>
         <w:t>omgevingen</w:t>
       </w:r>
-      <w:bookmarkEnd w:id="68"/>
+      <w:bookmarkEnd w:id="74"/>
     </w:p>
     <w:p>
       <w:r>
@@ -14954,9 +15125,9 @@
                                 <w:sz w:val="20"/>
                               </w:rPr>
                             </w:pPr>
-                            <w:bookmarkStart w:id="69" w:name="_Ref103418716"/>
-                            <w:bookmarkStart w:id="70" w:name="_Ref103419282"/>
-                            <w:bookmarkStart w:id="71" w:name="_Toc104239230"/>
+                            <w:bookmarkStart w:id="75" w:name="_Ref103418716"/>
+                            <w:bookmarkStart w:id="76" w:name="_Ref103419282"/>
+                            <w:bookmarkStart w:id="77" w:name="_Toc104240857"/>
                             <w:r>
                               <w:t xml:space="preserve">Figuur </w:t>
                             </w:r>
@@ -14990,7 +15161,7 @@
                             <w:r>
                               <w:t xml:space="preserve"> visueel voorbeeld</w:t>
                             </w:r>
-                            <w:bookmarkEnd w:id="69"/>
+                            <w:bookmarkEnd w:id="75"/>
                             <w:sdt>
                               <w:sdtPr>
                                 <w:id w:val="-1622064408"/>
@@ -15024,8 +15195,8 @@
                                 </w:r>
                               </w:sdtContent>
                             </w:sdt>
-                            <w:bookmarkEnd w:id="70"/>
-                            <w:bookmarkEnd w:id="71"/>
+                            <w:bookmarkEnd w:id="76"/>
+                            <w:bookmarkEnd w:id="77"/>
                           </w:p>
                         </w:txbxContent>
                       </wps:txbx>
@@ -15043,7 +15214,7 @@
           </mc:Choice>
           <mc:Fallback>
             <w:pict>
-              <v:shape w14:anchorId="13BC3B7B" id="Tekstvak 36" o:spid="_x0000_s1039" type="#_x0000_t202" style="position:absolute;margin-left:-2.4pt;margin-top:318.65pt;width:455.5pt;height:.05pt;z-index:251793408;visibility:visible;mso-wrap-style:square;mso-wrap-distance-left:9pt;mso-wrap-distance-top:0;mso-wrap-distance-right:9pt;mso-wrap-distance-bottom:0;mso-position-horizontal:absolute;mso-position-horizontal-relative:text;mso-position-vertical:absolute;mso-position-vertical-relative:text;v-text-anchor:top" o:gfxdata="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" stroked="f">
+              <v:shape w14:anchorId="13BC3B7B" id="Tekstvak 36" o:spid="_x0000_s1040" type="#_x0000_t202" style="position:absolute;margin-left:-2.4pt;margin-top:318.65pt;width:455.5pt;height:.05pt;z-index:251793408;visibility:visible;mso-wrap-style:square;mso-wrap-distance-left:9pt;mso-wrap-distance-top:0;mso-wrap-distance-right:9pt;mso-wrap-distance-bottom:0;mso-position-horizontal:absolute;mso-position-horizontal-relative:text;mso-position-vertical:absolute;mso-position-vertical-relative:text;v-text-anchor:top" o:gfxdata="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" stroked="f">
                 <v:textbox style="mso-fit-shape-to-text:t" inset="0,0,0,0">
                   <w:txbxContent>
                     <w:p>
@@ -15054,9 +15225,9 @@
                           <w:sz w:val="20"/>
                         </w:rPr>
                       </w:pPr>
-                      <w:bookmarkStart w:id="72" w:name="_Ref103418716"/>
-                      <w:bookmarkStart w:id="73" w:name="_Ref103419282"/>
-                      <w:bookmarkStart w:id="74" w:name="_Toc104239230"/>
+                      <w:bookmarkStart w:id="78" w:name="_Ref103418716"/>
+                      <w:bookmarkStart w:id="79" w:name="_Ref103419282"/>
+                      <w:bookmarkStart w:id="80" w:name="_Toc104240857"/>
                       <w:r>
                         <w:t xml:space="preserve">Figuur </w:t>
                       </w:r>
@@ -15090,7 +15261,7 @@
                       <w:r>
                         <w:t xml:space="preserve"> visueel voorbeeld</w:t>
                       </w:r>
-                      <w:bookmarkEnd w:id="72"/>
+                      <w:bookmarkEnd w:id="78"/>
                       <w:sdt>
                         <w:sdtPr>
                           <w:id w:val="-1622064408"/>
@@ -15124,8 +15295,8 @@
                           </w:r>
                         </w:sdtContent>
                       </w:sdt>
-                      <w:bookmarkEnd w:id="73"/>
-                      <w:bookmarkEnd w:id="74"/>
+                      <w:bookmarkEnd w:id="79"/>
+                      <w:bookmarkEnd w:id="80"/>
                     </w:p>
                   </w:txbxContent>
                 </v:textbox>
@@ -15165,7 +15336,7 @@
                     </pic:cNvPicPr>
                   </pic:nvPicPr>
                   <pic:blipFill rotWithShape="1">
-                    <a:blip r:embed="rId50">
+                    <a:blip r:embed="rId51">
                       <a:extLst>
                         <a:ext uri="{28A0092B-C50C-407E-A947-70E740481C1C}">
                           <a14:useLocalDpi xmlns:a14="http://schemas.microsoft.com/office/drawing/2010/main" val="0"/>
@@ -15382,7 +15553,7 @@
         <w:pStyle w:val="Heading2"/>
         <w:ind w:firstLine="708"/>
       </w:pPr>
-      <w:bookmarkStart w:id="75" w:name="_Toc104239261"/>
+      <w:bookmarkStart w:id="81" w:name="_Toc104240750"/>
       <w:r>
         <w:lastRenderedPageBreak/>
         <w:t>5</w:t>
@@ -15399,7 +15570,7 @@
       <w:r>
         <w:t>virtuele omgevingen</w:t>
       </w:r>
-      <w:bookmarkEnd w:id="75"/>
+      <w:bookmarkEnd w:id="81"/>
     </w:p>
     <w:p>
       <w:r>
@@ -15590,8 +15761,8 @@
         <w:t>).</w:t>
       </w:r>
     </w:p>
-    <w:bookmarkStart w:id="76" w:name="_MON_1714131400"/>
-    <w:bookmarkEnd w:id="76"/>
+    <w:bookmarkStart w:id="82" w:name="_MON_1714131400"/>
+    <w:bookmarkEnd w:id="82"/>
     <w:p>
       <w:pPr>
         <w:jc w:val="center"/>
@@ -15602,9 +15773,9 @@
         </w:rPr>
         <w:object w:dxaOrig="9026" w:dyaOrig="10513" w14:anchorId="0F6554F3">
           <v:shape id="_x0000_i1025" type="#_x0000_t75" alt="" style="width:231.95pt;height:271.25pt;mso-width-percent:0;mso-height-percent:0;mso-width-percent:0;mso-height-percent:0" o:ole="">
-            <v:imagedata r:id="rId51" o:title=""/>
+            <v:imagedata r:id="rId52" o:title=""/>
           </v:shape>
-          <o:OLEObject Type="Embed" ProgID="Word.OpenDocumentText.12" ShapeID="_x0000_i1025" DrawAspect="Content" ObjectID="_1714853073" r:id="rId52"/>
+          <o:OLEObject Type="Embed" ProgID="Word.OpenDocumentText.12" ShapeID="_x0000_i1025" DrawAspect="Content" ObjectID="_1714853606" r:id="rId53"/>
         </w:object>
       </w:r>
     </w:p>
@@ -15613,8 +15784,8 @@
         <w:pStyle w:val="Caption"/>
         <w:jc w:val="center"/>
       </w:pPr>
-      <w:bookmarkStart w:id="77" w:name="_Ref103519205"/>
-      <w:bookmarkStart w:id="78" w:name="_Toc104239239"/>
+      <w:bookmarkStart w:id="83" w:name="_Ref103519205"/>
+      <w:bookmarkStart w:id="84" w:name="_Toc104240728"/>
       <w:r>
         <w:lastRenderedPageBreak/>
         <w:t xml:space="preserve">Codefragment </w:t>
@@ -15643,14 +15814,14 @@
       <w:r>
         <w:t>: Folder structuur virtuele omgeving</w:t>
       </w:r>
-      <w:bookmarkEnd w:id="77"/>
-      <w:bookmarkEnd w:id="78"/>
+      <w:bookmarkEnd w:id="83"/>
+      <w:bookmarkEnd w:id="84"/>
     </w:p>
     <w:p>
       <w:pPr>
         <w:pStyle w:val="Heading1"/>
       </w:pPr>
-      <w:bookmarkStart w:id="79" w:name="_Toc104239262"/>
+      <w:bookmarkStart w:id="85" w:name="_Toc104240751"/>
       <w:r>
         <w:t>6</w:t>
       </w:r>
@@ -15666,7 +15837,7 @@
       <w:r>
         <w:t>anager</w:t>
       </w:r>
-      <w:bookmarkEnd w:id="79"/>
+      <w:bookmarkEnd w:id="85"/>
     </w:p>
     <w:p>
       <w:r>
@@ -15678,16 +15849,16 @@
       <w:r>
         <w:t xml:space="preserve">platform gemaakt om gecentraliseerd en automatisch beheer te kunnen voorzien voor meerdere FortiGate toestellen. Het platform voorziet controle, segmentatie en algemeen consistente bescherming voor toestellen, applicaties en gebruikers. Dit platform werd </w:t>
       </w:r>
-      <w:commentRangeStart w:id="80"/>
+      <w:commentRangeStart w:id="86"/>
       <w:r>
         <w:t xml:space="preserve">gekozen </w:t>
       </w:r>
-      <w:commentRangeEnd w:id="80"/>
+      <w:commentRangeEnd w:id="86"/>
       <w:r>
         <w:rPr>
           <w:rStyle w:val="CommentReference"/>
         </w:rPr>
-        <w:commentReference w:id="80"/>
+        <w:commentReference w:id="86"/>
       </w:r>
       <w:r>
         <w:t xml:space="preserve">door de klant omdat het product specifiek is (Fortinet) en meer functionaliteit integreert dan andere alternatieven zoals IBM Security Guardium en WatchGuard Dimension. Het FortiManager platform voorziet ondersteuning om één tot honderdduizend toestellen te configureren vanuit één centrale console. </w:t>
@@ -15755,14 +15926,14 @@
         <w:pStyle w:val="Heading2"/>
         <w:ind w:firstLine="708"/>
       </w:pPr>
-      <w:bookmarkStart w:id="81" w:name="_Toc104239263"/>
+      <w:bookmarkStart w:id="87" w:name="_Toc104240752"/>
       <w:r>
         <w:t>6</w:t>
       </w:r>
       <w:r>
         <w:t>.1 Zero Touch provisioning</w:t>
       </w:r>
-      <w:bookmarkEnd w:id="81"/>
+      <w:bookmarkEnd w:id="87"/>
     </w:p>
     <w:p>
       <w:r>
@@ -15904,7 +16075,7 @@
                                 <w:lang w:val="en-US"/>
                               </w:rPr>
                             </w:pPr>
-                            <w:bookmarkStart w:id="82" w:name="_Toc104239231"/>
+                            <w:bookmarkStart w:id="88" w:name="_Toc104240858"/>
                             <w:proofErr w:type="spellStart"/>
                             <w:r>
                               <w:rPr>
@@ -16006,7 +16177,7 @@
                                 </w:r>
                               </w:sdtContent>
                             </w:sdt>
-                            <w:bookmarkEnd w:id="82"/>
+                            <w:bookmarkEnd w:id="88"/>
                           </w:p>
                         </w:txbxContent>
                       </wps:txbx>
@@ -16027,7 +16198,7 @@
           </mc:Choice>
           <mc:Fallback>
             <w:pict>
-              <v:shape w14:anchorId="2F7D89C4" id="Tekstvak 23" o:spid="_x0000_s1040" type="#_x0000_t202" style="position:absolute;margin-left:0;margin-top:214.6pt;width:449.3pt;height:.05pt;z-index:251786240;visibility:visible;mso-wrap-style:square;mso-width-percent:0;mso-wrap-distance-left:9pt;mso-wrap-distance-top:0;mso-wrap-distance-right:9pt;mso-wrap-distance-bottom:0;mso-position-horizontal:center;mso-position-horizontal-relative:margin;mso-position-vertical:absolute;mso-position-vertical-relative:text;mso-width-percent:0;mso-width-relative:margin;v-text-anchor:top" o:gfxdata="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" stroked="f">
+              <v:shape w14:anchorId="2F7D89C4" id="Tekstvak 23" o:spid="_x0000_s1041" type="#_x0000_t202" style="position:absolute;margin-left:0;margin-top:214.6pt;width:449.3pt;height:.05pt;z-index:251786240;visibility:visible;mso-wrap-style:square;mso-width-percent:0;mso-wrap-distance-left:9pt;mso-wrap-distance-top:0;mso-wrap-distance-right:9pt;mso-wrap-distance-bottom:0;mso-position-horizontal:center;mso-position-horizontal-relative:margin;mso-position-vertical:absolute;mso-position-vertical-relative:text;mso-width-percent:0;mso-width-relative:margin;v-text-anchor:top" o:gfxdata="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" stroked="f">
                 <v:textbox style="mso-fit-shape-to-text:t" inset="0,0,0,0">
                   <w:txbxContent>
                     <w:p>
@@ -16038,7 +16209,7 @@
                           <w:lang w:val="en-US"/>
                         </w:rPr>
                       </w:pPr>
-                      <w:bookmarkStart w:id="83" w:name="_Toc104239231"/>
+                      <w:bookmarkStart w:id="89" w:name="_Toc104240858"/>
                       <w:proofErr w:type="spellStart"/>
                       <w:r>
                         <w:rPr>
@@ -16140,7 +16311,7 @@
                           </w:r>
                         </w:sdtContent>
                       </w:sdt>
-                      <w:bookmarkEnd w:id="83"/>
+                      <w:bookmarkEnd w:id="89"/>
                     </w:p>
                   </w:txbxContent>
                 </v:textbox>
@@ -16178,7 +16349,7 @@
                     <pic:cNvPicPr/>
                   </pic:nvPicPr>
                   <pic:blipFill>
-                    <a:blip r:embed="rId57">
+                    <a:blip r:embed="rId58">
                       <a:extLst>
                         <a:ext uri="{28A0092B-C50C-407E-A947-70E740481C1C}">
                           <a14:useLocalDpi xmlns:a14="http://schemas.microsoft.com/office/drawing/2010/main" val="0"/>
@@ -16257,7 +16428,7 @@
           <w:tab w:val="left" w:pos="6937"/>
         </w:tabs>
       </w:pPr>
-      <w:hyperlink r:id="rId58" w:history="1">
+      <w:hyperlink r:id="rId59" w:history="1">
         <w:r>
           <w:rPr>
             <w:rStyle w:val="Hyperlink"/>
@@ -16281,7 +16452,7 @@
           <w:lang w:val="en-US"/>
         </w:rPr>
       </w:pPr>
-      <w:bookmarkStart w:id="84" w:name="_Toc104239264"/>
+      <w:bookmarkStart w:id="90" w:name="_Toc104240753"/>
       <w:r>
         <w:rPr>
           <w:color w:val="FF0000"/>
@@ -16304,59 +16475,8 @@
         </w:rPr>
         <w:t>automatisatie</w:t>
       </w:r>
-      <w:bookmarkEnd w:id="84"/>
+      <w:bookmarkEnd w:id="90"/>
       <w:proofErr w:type="spellEnd"/>
-    </w:p>
-    <w:p>
-      <w:pPr>
-        <w:rPr>
-          <w:color w:val="FF0000"/>
-          <w:lang w:val="en-US"/>
-        </w:rPr>
-      </w:pPr>
-      <w:hyperlink r:id="rId59" w:history="1">
-        <w:r>
-          <w:rPr>
-            <w:rStyle w:val="Hyperlink"/>
-            <w:color w:val="FF0000"/>
-            <w:lang w:val="en-US"/>
-          </w:rPr>
-          <w:t>https://www.avfirewalls.com/FortiManager-Series.asp</w:t>
-        </w:r>
-      </w:hyperlink>
-      <w:r>
-        <w:rPr>
-          <w:color w:val="FF0000"/>
-          <w:lang w:val="en-US"/>
-        </w:rPr>
-        <w:t xml:space="preserve"> </w:t>
-      </w:r>
-    </w:p>
-    <w:p>
-      <w:pPr>
-        <w:pStyle w:val="Heading2"/>
-        <w:ind w:firstLine="708"/>
-        <w:rPr>
-          <w:color w:val="FF0000"/>
-          <w:lang w:val="en-US"/>
-        </w:rPr>
-      </w:pPr>
-      <w:bookmarkStart w:id="85" w:name="_Toc104239265"/>
-      <w:r>
-        <w:rPr>
-          <w:color w:val="FF0000"/>
-          <w:lang w:val="en-US"/>
-        </w:rPr>
-        <w:t>6</w:t>
-      </w:r>
-      <w:r>
-        <w:rPr>
-          <w:color w:val="FF0000"/>
-          <w:lang w:val="en-US"/>
-        </w:rPr>
-        <w:t>.3 Central management</w:t>
-      </w:r>
-      <w:bookmarkEnd w:id="85"/>
     </w:p>
     <w:p>
       <w:pPr>
@@ -16385,38 +16505,54 @@
     </w:p>
     <w:p>
       <w:pPr>
-        <w:rPr>
+        <w:pStyle w:val="Heading2"/>
+        <w:ind w:firstLine="708"/>
+        <w:rPr>
+          <w:color w:val="FF0000"/>
           <w:lang w:val="en-US"/>
         </w:rPr>
       </w:pPr>
-    </w:p>
-    <w:p>
-      <w:pPr>
-        <w:rPr>
+      <w:bookmarkStart w:id="91" w:name="_Toc104240754"/>
+      <w:r>
+        <w:rPr>
+          <w:color w:val="FF0000"/>
           <w:lang w:val="en-US"/>
         </w:rPr>
-      </w:pPr>
-    </w:p>
-    <w:p>
-      <w:pPr>
-        <w:rPr>
+        <w:t>6</w:t>
+      </w:r>
+      <w:r>
+        <w:rPr>
+          <w:color w:val="FF0000"/>
           <w:lang w:val="en-US"/>
         </w:rPr>
-      </w:pPr>
-    </w:p>
-    <w:p>
-      <w:pPr>
-        <w:rPr>
+        <w:t>.3 Central management</w:t>
+      </w:r>
+      <w:bookmarkEnd w:id="91"/>
+    </w:p>
+    <w:p>
+      <w:pPr>
+        <w:rPr>
+          <w:color w:val="FF0000"/>
           <w:lang w:val="en-US"/>
         </w:rPr>
       </w:pPr>
-    </w:p>
-    <w:p>
-      <w:pPr>
-        <w:rPr>
+      <w:hyperlink r:id="rId61" w:history="1">
+        <w:r>
+          <w:rPr>
+            <w:rStyle w:val="Hyperlink"/>
+            <w:color w:val="FF0000"/>
+            <w:lang w:val="en-US"/>
+          </w:rPr>
+          <w:t>https://www.avfirewalls.com/FortiManager-Series.asp</w:t>
+        </w:r>
+      </w:hyperlink>
+      <w:r>
+        <w:rPr>
+          <w:color w:val="FF0000"/>
           <w:lang w:val="en-US"/>
         </w:rPr>
-      </w:pPr>
+        <w:t xml:space="preserve"> </w:t>
+      </w:r>
     </w:p>
     <w:p>
       <w:pPr>
@@ -16462,12 +16598,47 @@
     </w:p>
     <w:p>
       <w:pPr>
+        <w:rPr>
+          <w:lang w:val="en-US"/>
+        </w:rPr>
+      </w:pPr>
+    </w:p>
+    <w:p>
+      <w:pPr>
+        <w:rPr>
+          <w:lang w:val="en-US"/>
+        </w:rPr>
+      </w:pPr>
+    </w:p>
+    <w:p>
+      <w:pPr>
+        <w:rPr>
+          <w:lang w:val="en-US"/>
+        </w:rPr>
+      </w:pPr>
+    </w:p>
+    <w:p>
+      <w:pPr>
+        <w:rPr>
+          <w:lang w:val="en-US"/>
+        </w:rPr>
+      </w:pPr>
+    </w:p>
+    <w:p>
+      <w:pPr>
+        <w:rPr>
+          <w:lang w:val="en-US"/>
+        </w:rPr>
+      </w:pPr>
+    </w:p>
+    <w:p>
+      <w:pPr>
         <w:pStyle w:val="Heading1"/>
         <w:rPr>
           <w:lang w:val="en-US"/>
         </w:rPr>
       </w:pPr>
-      <w:bookmarkStart w:id="86" w:name="_Toc104239266"/>
+      <w:bookmarkStart w:id="92" w:name="_Toc104240755"/>
       <w:r>
         <w:rPr>
           <w:lang w:val="en-US"/>
@@ -16486,7 +16657,7 @@
         </w:rPr>
         <w:t>Front-end frameworks</w:t>
       </w:r>
-      <w:bookmarkEnd w:id="86"/>
+      <w:bookmarkEnd w:id="92"/>
     </w:p>
     <w:p>
       <w:pPr>
@@ -16494,7 +16665,7 @@
           <w:lang w:val="en-US"/>
         </w:rPr>
       </w:pPr>
-      <w:hyperlink r:id="rId61" w:history="1">
+      <w:hyperlink r:id="rId62" w:history="1">
         <w:r>
           <w:rPr>
             <w:rStyle w:val="Hyperlink"/>
@@ -16516,7 +16687,7 @@
           <w:lang w:val="en-US"/>
         </w:rPr>
       </w:pPr>
-      <w:hyperlink r:id="rId62" w:history="1">
+      <w:hyperlink r:id="rId63" w:history="1">
         <w:r>
           <w:rPr>
             <w:rStyle w:val="Hyperlink"/>
@@ -16538,7 +16709,7 @@
           <w:lang w:val="en-US"/>
         </w:rPr>
       </w:pPr>
-      <w:hyperlink r:id="rId63" w:history="1">
+      <w:hyperlink r:id="rId64" w:history="1">
         <w:r>
           <w:rPr>
             <w:rStyle w:val="Hyperlink"/>
@@ -16588,7 +16759,7 @@
       <w:pPr>
         <w:pStyle w:val="Heading1"/>
       </w:pPr>
-      <w:bookmarkStart w:id="87" w:name="_Toc104239267"/>
+      <w:bookmarkStart w:id="93" w:name="_Toc104240756"/>
       <w:r>
         <w:t>8</w:t>
       </w:r>
@@ -16598,7 +16769,7 @@
       <w:r>
         <w:t>Ansible</w:t>
       </w:r>
-      <w:bookmarkEnd w:id="87"/>
+      <w:bookmarkEnd w:id="93"/>
     </w:p>
     <w:p>
       <w:r>
@@ -16700,31 +16871,18 @@
                                 <w:lang w:val="en-GB"/>
                               </w:rPr>
                             </w:pPr>
-                            <w:bookmarkStart w:id="88" w:name="_Toc104239232"/>
+                            <w:bookmarkStart w:id="94" w:name="_Toc104240859"/>
                             <w:r>
                               <w:t xml:space="preserve">Figuur </w:t>
                             </w:r>
-                            <w:r>
-                              <w:fldChar w:fldCharType="begin"/>
-                            </w:r>
-                            <w:r>
-                              <w:instrText xml:space="preserve"> SEQ Figuur \* ARABIC </w:instrText>
-                            </w:r>
-                            <w:r>
-                              <w:fldChar w:fldCharType="separate"/>
-                            </w:r>
-                            <w:r>
-                              <w:rPr>
-                                <w:noProof/>
-                              </w:rPr>
-                              <w:t>12</w:t>
-                            </w:r>
-                            <w:r>
-                              <w:rPr>
-                                <w:noProof/>
-                              </w:rPr>
-                              <w:fldChar w:fldCharType="end"/>
-                            </w:r>
+                            <w:fldSimple w:instr=" SEQ Figuur \* ARABIC ">
+                              <w:r>
+                                <w:rPr>
+                                  <w:noProof/>
+                                </w:rPr>
+                                <w:t>12</w:t>
+                              </w:r>
+                            </w:fldSimple>
                             <w:r>
                               <w:t>: Ansible stage levenscyclus</w:t>
                             </w:r>
@@ -16761,7 +16919,7 @@
                                 </w:r>
                               </w:sdtContent>
                             </w:sdt>
-                            <w:bookmarkEnd w:id="88"/>
+                            <w:bookmarkEnd w:id="94"/>
                           </w:p>
                         </w:txbxContent>
                       </wps:txbx>
@@ -16779,7 +16937,7 @@
           </mc:Choice>
           <mc:Fallback>
             <w:pict>
-              <v:shape w14:anchorId="24B1C984" id="Tekstvak 25" o:spid="_x0000_s1041" type="#_x0000_t202" style="position:absolute;margin-left:0;margin-top:123.3pt;width:453.6pt;height:.05pt;z-index:251789312;visibility:visible;mso-wrap-style:square;mso-wrap-distance-left:9pt;mso-wrap-distance-top:0;mso-wrap-distance-right:9pt;mso-wrap-distance-bottom:0;mso-position-horizontal:left;mso-position-horizontal-relative:margin;mso-position-vertical:absolute;mso-position-vertical-relative:text;v-text-anchor:top" o:gfxdata="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" stroked="f">
+              <v:shape w14:anchorId="24B1C984" id="Tekstvak 25" o:spid="_x0000_s1042" type="#_x0000_t202" style="position:absolute;margin-left:0;margin-top:123.3pt;width:453.6pt;height:.05pt;z-index:251789312;visibility:visible;mso-wrap-style:square;mso-wrap-distance-left:9pt;mso-wrap-distance-top:0;mso-wrap-distance-right:9pt;mso-wrap-distance-bottom:0;mso-position-horizontal:left;mso-position-horizontal-relative:margin;mso-position-vertical:absolute;mso-position-vertical-relative:text;v-text-anchor:top" o:gfxdata="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" stroked="f">
                 <v:textbox style="mso-fit-shape-to-text:t" inset="0,0,0,0">
                   <w:txbxContent>
                     <w:p>
@@ -16791,31 +16949,18 @@
                           <w:lang w:val="en-GB"/>
                         </w:rPr>
                       </w:pPr>
-                      <w:bookmarkStart w:id="89" w:name="_Toc104239232"/>
+                      <w:bookmarkStart w:id="95" w:name="_Toc104240859"/>
                       <w:r>
                         <w:t xml:space="preserve">Figuur </w:t>
                       </w:r>
-                      <w:r>
-                        <w:fldChar w:fldCharType="begin"/>
-                      </w:r>
-                      <w:r>
-                        <w:instrText xml:space="preserve"> SEQ Figuur \* ARABIC </w:instrText>
-                      </w:r>
-                      <w:r>
-                        <w:fldChar w:fldCharType="separate"/>
-                      </w:r>
-                      <w:r>
-                        <w:rPr>
-                          <w:noProof/>
-                        </w:rPr>
-                        <w:t>12</w:t>
-                      </w:r>
-                      <w:r>
-                        <w:rPr>
-                          <w:noProof/>
-                        </w:rPr>
-                        <w:fldChar w:fldCharType="end"/>
-                      </w:r>
+                      <w:fldSimple w:instr=" SEQ Figuur \* ARABIC ">
+                        <w:r>
+                          <w:rPr>
+                            <w:noProof/>
+                          </w:rPr>
+                          <w:t>12</w:t>
+                        </w:r>
+                      </w:fldSimple>
                       <w:r>
                         <w:t>: Ansible stage levenscyclus</w:t>
                       </w:r>
@@ -16852,7 +16997,7 @@
                           </w:r>
                         </w:sdtContent>
                       </w:sdt>
-                      <w:bookmarkEnd w:id="89"/>
+                      <w:bookmarkEnd w:id="95"/>
                     </w:p>
                   </w:txbxContent>
                 </v:textbox>
@@ -16891,7 +17036,7 @@
                     <pic:cNvPicPr/>
                   </pic:nvPicPr>
                   <pic:blipFill>
-                    <a:blip r:embed="rId64">
+                    <a:blip r:embed="rId65">
                       <a:extLst>
                         <a:ext uri="{28A0092B-C50C-407E-A947-70E740481C1C}">
                           <a14:useLocalDpi xmlns:a14="http://schemas.microsoft.com/office/drawing/2010/main" val="0"/>
@@ -16936,19 +17081,19 @@
         <w:pStyle w:val="Heading2"/>
         <w:ind w:firstLine="708"/>
       </w:pPr>
-      <w:bookmarkStart w:id="90" w:name="_Toc104239268"/>
-      <w:commentRangeStart w:id="91"/>
+      <w:bookmarkStart w:id="96" w:name="_Toc104240757"/>
+      <w:commentRangeStart w:id="97"/>
       <w:r>
         <w:t>9</w:t>
       </w:r>
-      <w:commentRangeEnd w:id="91"/>
+      <w:commentRangeEnd w:id="97"/>
       <w:r>
         <w:rPr>
           <w:rStyle w:val="CommentReference"/>
           <w:rFonts w:eastAsiaTheme="minorHAnsi" w:cstheme="minorBidi"/>
           <w:color w:val="auto"/>
         </w:rPr>
-        <w:commentReference w:id="91"/>
+        <w:commentReference w:id="97"/>
       </w:r>
       <w:r>
         <w:t>.1</w:t>
@@ -16962,14 +17107,14 @@
       <w:r>
         <w:t>nsible toepassingen</w:t>
       </w:r>
-      <w:bookmarkEnd w:id="90"/>
+      <w:bookmarkEnd w:id="96"/>
     </w:p>
     <w:p>
       <w:pPr>
         <w:pStyle w:val="Heading3"/>
         <w:ind w:firstLine="708"/>
       </w:pPr>
-      <w:bookmarkStart w:id="92" w:name="_Toc104239269"/>
+      <w:bookmarkStart w:id="98" w:name="_Toc104240758"/>
       <w:r>
         <w:t>9</w:t>
       </w:r>
@@ -16979,7 +17124,7 @@
       <w:r>
         <w:t xml:space="preserve"> Provisioning</w:t>
       </w:r>
-      <w:bookmarkEnd w:id="92"/>
+      <w:bookmarkEnd w:id="98"/>
     </w:p>
     <w:p>
       <w:r>
@@ -17145,7 +17290,7 @@
         <w:pStyle w:val="Heading3"/>
         <w:ind w:firstLine="708"/>
       </w:pPr>
-      <w:bookmarkStart w:id="93" w:name="_Toc104239270"/>
+      <w:bookmarkStart w:id="99" w:name="_Toc104240759"/>
       <w:r>
         <w:t>9</w:t>
       </w:r>
@@ -17155,7 +17300,7 @@
       <w:r>
         <w:t xml:space="preserve"> Configuratie management</w:t>
       </w:r>
-      <w:bookmarkEnd w:id="93"/>
+      <w:bookmarkEnd w:id="99"/>
     </w:p>
     <w:p>
       <w:r>
@@ -17216,7 +17361,7 @@
         <w:pStyle w:val="Heading3"/>
         <w:ind w:firstLine="708"/>
       </w:pPr>
-      <w:bookmarkStart w:id="94" w:name="_Toc104239271"/>
+      <w:bookmarkStart w:id="100" w:name="_Toc104240760"/>
       <w:r>
         <w:t>9</w:t>
       </w:r>
@@ -17235,7 +17380,7 @@
       <w:r>
         <w:t xml:space="preserve"> deployment</w:t>
       </w:r>
-      <w:bookmarkEnd w:id="94"/>
+      <w:bookmarkEnd w:id="100"/>
     </w:p>
     <w:p>
       <w:r>
@@ -17365,7 +17510,7 @@
                     <pic:cNvPicPr/>
                   </pic:nvPicPr>
                   <pic:blipFill>
-                    <a:blip r:embed="rId65">
+                    <a:blip r:embed="rId66">
                       <a:extLst>
                         <a:ext uri="{28A0092B-C50C-407E-A947-70E740481C1C}">
                           <a14:useLocalDpi xmlns:a14="http://schemas.microsoft.com/office/drawing/2010/main" val="0"/>
@@ -17447,33 +17592,20 @@
                                 <w:lang w:val="en-GB"/>
                               </w:rPr>
                             </w:pPr>
-                            <w:bookmarkStart w:id="95" w:name="_Ref99127305"/>
-                            <w:bookmarkStart w:id="96" w:name="_Toc104239233"/>
+                            <w:bookmarkStart w:id="101" w:name="_Ref99127305"/>
+                            <w:bookmarkStart w:id="102" w:name="_Toc104240860"/>
                             <w:r>
                               <w:t xml:space="preserve">Figuur </w:t>
                             </w:r>
-                            <w:r>
-                              <w:fldChar w:fldCharType="begin"/>
-                            </w:r>
-                            <w:r>
-                              <w:instrText xml:space="preserve"> SEQ Figuur \* ARABIC </w:instrText>
-                            </w:r>
-                            <w:r>
-                              <w:fldChar w:fldCharType="separate"/>
-                            </w:r>
-                            <w:r>
-                              <w:rPr>
-                                <w:noProof/>
-                              </w:rPr>
-                              <w:t>13</w:t>
-                            </w:r>
-                            <w:r>
-                              <w:rPr>
-                                <w:noProof/>
-                              </w:rPr>
-                              <w:fldChar w:fldCharType="end"/>
-                            </w:r>
-                            <w:bookmarkEnd w:id="95"/>
+                            <w:fldSimple w:instr=" SEQ Figuur \* ARABIC ">
+                              <w:r>
+                                <w:rPr>
+                                  <w:noProof/>
+                                </w:rPr>
+                                <w:t>13</w:t>
+                              </w:r>
+                            </w:fldSimple>
+                            <w:bookmarkEnd w:id="101"/>
                             <w:r>
                               <w:t xml:space="preserve">: </w:t>
                             </w:r>
@@ -17519,7 +17651,7 @@
                                 </w:r>
                               </w:sdtContent>
                             </w:sdt>
-                            <w:bookmarkEnd w:id="96"/>
+                            <w:bookmarkEnd w:id="102"/>
                           </w:p>
                         </w:txbxContent>
                       </wps:txbx>
@@ -17537,7 +17669,7 @@
           </mc:Choice>
           <mc:Fallback>
             <w:pict>
-              <v:shape w14:anchorId="28D2F813" id="Tekstvak 27" o:spid="_x0000_s1042" type="#_x0000_t202" style="position:absolute;margin-left:61.8pt;margin-top:329.85pt;width:330pt;height:.05pt;z-index:251761664;visibility:visible;mso-wrap-style:square;mso-wrap-distance-left:9pt;mso-wrap-distance-top:0;mso-wrap-distance-right:9pt;mso-wrap-distance-bottom:0;mso-position-horizontal:absolute;mso-position-horizontal-relative:text;mso-position-vertical:absolute;mso-position-vertical-relative:text;v-text-anchor:top" o:gfxdata="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" stroked="f">
+              <v:shape w14:anchorId="28D2F813" id="Tekstvak 27" o:spid="_x0000_s1043" type="#_x0000_t202" style="position:absolute;margin-left:61.8pt;margin-top:329.85pt;width:330pt;height:.05pt;z-index:251761664;visibility:visible;mso-wrap-style:square;mso-wrap-distance-left:9pt;mso-wrap-distance-top:0;mso-wrap-distance-right:9pt;mso-wrap-distance-bottom:0;mso-position-horizontal:absolute;mso-position-horizontal-relative:text;mso-position-vertical:absolute;mso-position-vertical-relative:text;v-text-anchor:top" o:gfxdata="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" stroked="f">
                 <v:textbox style="mso-fit-shape-to-text:t" inset="0,0,0,0">
                   <w:txbxContent>
                     <w:p>
@@ -17549,33 +17681,20 @@
                           <w:lang w:val="en-GB"/>
                         </w:rPr>
                       </w:pPr>
-                      <w:bookmarkStart w:id="97" w:name="_Ref99127305"/>
-                      <w:bookmarkStart w:id="98" w:name="_Toc104239233"/>
+                      <w:bookmarkStart w:id="103" w:name="_Ref99127305"/>
+                      <w:bookmarkStart w:id="104" w:name="_Toc104240860"/>
                       <w:r>
                         <w:t xml:space="preserve">Figuur </w:t>
                       </w:r>
-                      <w:r>
-                        <w:fldChar w:fldCharType="begin"/>
-                      </w:r>
-                      <w:r>
-                        <w:instrText xml:space="preserve"> SEQ Figuur \* ARABIC </w:instrText>
-                      </w:r>
-                      <w:r>
-                        <w:fldChar w:fldCharType="separate"/>
-                      </w:r>
-                      <w:r>
-                        <w:rPr>
-                          <w:noProof/>
-                        </w:rPr>
-                        <w:t>13</w:t>
-                      </w:r>
-                      <w:r>
-                        <w:rPr>
-                          <w:noProof/>
-                        </w:rPr>
-                        <w:fldChar w:fldCharType="end"/>
-                      </w:r>
-                      <w:bookmarkEnd w:id="97"/>
+                      <w:fldSimple w:instr=" SEQ Figuur \* ARABIC ">
+                        <w:r>
+                          <w:rPr>
+                            <w:noProof/>
+                          </w:rPr>
+                          <w:t>13</w:t>
+                        </w:r>
+                      </w:fldSimple>
+                      <w:bookmarkEnd w:id="103"/>
                       <w:r>
                         <w:t xml:space="preserve">: </w:t>
                       </w:r>
@@ -17621,7 +17740,7 @@
                           </w:r>
                         </w:sdtContent>
                       </w:sdt>
-                      <w:bookmarkEnd w:id="98"/>
+                      <w:bookmarkEnd w:id="104"/>
                     </w:p>
                   </w:txbxContent>
                 </v:textbox>
@@ -17964,7 +18083,7 @@
         <w:pStyle w:val="Heading2"/>
         <w:ind w:firstLine="360"/>
       </w:pPr>
-      <w:bookmarkStart w:id="99" w:name="_Toc104239272"/>
+      <w:bookmarkStart w:id="105" w:name="_Toc104240761"/>
       <w:r>
         <w:t>9</w:t>
       </w:r>
@@ -17980,7 +18099,7 @@
       <w:r>
         <w:t xml:space="preserve"> delivery</w:t>
       </w:r>
-      <w:bookmarkEnd w:id="99"/>
+      <w:bookmarkEnd w:id="105"/>
     </w:p>
     <w:p>
       <w:r>
@@ -18273,7 +18392,7 @@
         <w:pStyle w:val="Heading2"/>
         <w:ind w:firstLine="360"/>
       </w:pPr>
-      <w:bookmarkStart w:id="100" w:name="_Toc104239273"/>
+      <w:bookmarkStart w:id="106" w:name="_Toc104240762"/>
       <w:r>
         <w:t>9</w:t>
       </w:r>
@@ -18283,7 +18402,7 @@
       <w:r>
         <w:t>Ansible</w:t>
       </w:r>
-      <w:bookmarkEnd w:id="100"/>
+      <w:bookmarkEnd w:id="106"/>
     </w:p>
     <w:p>
       <w:r>
@@ -18295,16 +18414,16 @@
       <w:r>
         <w:t xml:space="preserve">Ansible </w:t>
       </w:r>
-      <w:commentRangeStart w:id="101"/>
+      <w:commentRangeStart w:id="107"/>
       <w:r>
         <w:t>een groter spectrum aan mogelijkheden naar boven brengt vergeleken met FortiManager</w:t>
       </w:r>
-      <w:commentRangeEnd w:id="101"/>
+      <w:commentRangeEnd w:id="107"/>
       <w:r>
         <w:rPr>
           <w:rStyle w:val="CommentReference"/>
         </w:rPr>
-        <w:commentReference w:id="101"/>
+        <w:commentReference w:id="107"/>
       </w:r>
       <w:r>
         <w:t xml:space="preserve">. </w:t>
@@ -18330,16 +18449,16 @@
       <w:r>
         <w:t xml:space="preserve">aar er kan met zekerheid wordt gezegd dat het niet voor CI/CD zal zijn en eerder </w:t>
       </w:r>
-      <w:commentRangeStart w:id="102"/>
+      <w:commentRangeStart w:id="108"/>
       <w:r>
         <w:t>voor pure firewall deployment</w:t>
       </w:r>
-      <w:commentRangeEnd w:id="102"/>
+      <w:commentRangeEnd w:id="108"/>
       <w:r>
         <w:rPr>
           <w:rStyle w:val="CommentReference"/>
         </w:rPr>
-        <w:commentReference w:id="102"/>
+        <w:commentReference w:id="108"/>
       </w:r>
       <w:r>
         <w:t>. Daarvoor zal een ander automation tool voor worden gebruikt genaamd Jenkins.</w:t>
@@ -18358,7 +18477,7 @@
       <w:pPr>
         <w:pStyle w:val="Heading1"/>
       </w:pPr>
-      <w:bookmarkStart w:id="103" w:name="_Toc104239274"/>
+      <w:bookmarkStart w:id="109" w:name="_Toc104240763"/>
       <w:r>
         <w:t>10</w:t>
       </w:r>
@@ -18368,7 +18487,7 @@
       <w:r>
         <w:t>Jenkins</w:t>
       </w:r>
-      <w:bookmarkEnd w:id="103"/>
+      <w:bookmarkEnd w:id="109"/>
     </w:p>
     <w:p>
       <w:r>
@@ -18674,32 +18793,19 @@
                                 <w:sz w:val="20"/>
                               </w:rPr>
                             </w:pPr>
-                            <w:bookmarkStart w:id="104" w:name="_Ref103508571"/>
-                            <w:bookmarkStart w:id="105" w:name="_Toc104239234"/>
+                            <w:bookmarkStart w:id="110" w:name="_Ref103508571"/>
+                            <w:bookmarkStart w:id="111" w:name="_Toc104240861"/>
                             <w:r>
                               <w:t xml:space="preserve">Figuur </w:t>
                             </w:r>
-                            <w:r>
-                              <w:fldChar w:fldCharType="begin"/>
-                            </w:r>
-                            <w:r>
-                              <w:instrText xml:space="preserve"> SEQ Figuur \* ARABIC </w:instrText>
-                            </w:r>
-                            <w:r>
-                              <w:fldChar w:fldCharType="separate"/>
-                            </w:r>
-                            <w:r>
-                              <w:rPr>
-                                <w:noProof/>
-                              </w:rPr>
-                              <w:t>14</w:t>
-                            </w:r>
-                            <w:r>
-                              <w:rPr>
-                                <w:noProof/>
-                              </w:rPr>
-                              <w:fldChar w:fldCharType="end"/>
-                            </w:r>
+                            <w:fldSimple w:instr=" SEQ Figuur \* ARABIC ">
+                              <w:r>
+                                <w:rPr>
+                                  <w:noProof/>
+                                </w:rPr>
+                                <w:t>14</w:t>
+                              </w:r>
+                            </w:fldSimple>
                             <w:r>
                               <w:t>: Jenkins master-slave architectuur</w:t>
                             </w:r>
@@ -18736,8 +18842,8 @@
                                 </w:r>
                               </w:sdtContent>
                             </w:sdt>
-                            <w:bookmarkEnd w:id="104"/>
-                            <w:bookmarkEnd w:id="105"/>
+                            <w:bookmarkEnd w:id="110"/>
+                            <w:bookmarkEnd w:id="111"/>
                           </w:p>
                         </w:txbxContent>
                       </wps:txbx>
@@ -18755,7 +18861,7 @@
           </mc:Choice>
           <mc:Fallback>
             <w:pict>
-              <v:shape w14:anchorId="0A031179" id="Tekstvak 40" o:spid="_x0000_s1043" type="#_x0000_t202" style="position:absolute;margin-left:0;margin-top:384.75pt;width:298.35pt;height:.05pt;z-index:251801600;visibility:visible;mso-wrap-style:square;mso-wrap-distance-left:9pt;mso-wrap-distance-top:0;mso-wrap-distance-right:9pt;mso-wrap-distance-bottom:0;mso-position-horizontal:center;mso-position-horizontal-relative:margin;mso-position-vertical:absolute;mso-position-vertical-relative:text;v-text-anchor:top" o:gfxdata="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" stroked="f">
+              <v:shape w14:anchorId="0A031179" id="Tekstvak 40" o:spid="_x0000_s1044" type="#_x0000_t202" style="position:absolute;margin-left:0;margin-top:384.75pt;width:298.35pt;height:.05pt;z-index:251801600;visibility:visible;mso-wrap-style:square;mso-wrap-distance-left:9pt;mso-wrap-distance-top:0;mso-wrap-distance-right:9pt;mso-wrap-distance-bottom:0;mso-position-horizontal:center;mso-position-horizontal-relative:margin;mso-position-vertical:absolute;mso-position-vertical-relative:text;v-text-anchor:top" o:gfxdata="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" stroked="f">
                 <v:textbox style="mso-fit-shape-to-text:t" inset="0,0,0,0">
                   <w:txbxContent>
                     <w:p>
@@ -18766,32 +18872,19 @@
                           <w:sz w:val="20"/>
                         </w:rPr>
                       </w:pPr>
-                      <w:bookmarkStart w:id="106" w:name="_Ref103508571"/>
-                      <w:bookmarkStart w:id="107" w:name="_Toc104239234"/>
+                      <w:bookmarkStart w:id="112" w:name="_Ref103508571"/>
+                      <w:bookmarkStart w:id="113" w:name="_Toc104240861"/>
                       <w:r>
                         <w:t xml:space="preserve">Figuur </w:t>
                       </w:r>
-                      <w:r>
-                        <w:fldChar w:fldCharType="begin"/>
-                      </w:r>
-                      <w:r>
-                        <w:instrText xml:space="preserve"> SEQ Figuur \* ARABIC </w:instrText>
-                      </w:r>
-                      <w:r>
-                        <w:fldChar w:fldCharType="separate"/>
-                      </w:r>
-                      <w:r>
-                        <w:rPr>
-                          <w:noProof/>
-                        </w:rPr>
-                        <w:t>14</w:t>
-                      </w:r>
-                      <w:r>
-                        <w:rPr>
-                          <w:noProof/>
-                        </w:rPr>
-                        <w:fldChar w:fldCharType="end"/>
-                      </w:r>
+                      <w:fldSimple w:instr=" SEQ Figuur \* ARABIC ">
+                        <w:r>
+                          <w:rPr>
+                            <w:noProof/>
+                          </w:rPr>
+                          <w:t>14</w:t>
+                        </w:r>
+                      </w:fldSimple>
                       <w:r>
                         <w:t>: Jenkins master-slave architectuur</w:t>
                       </w:r>
@@ -18828,8 +18921,8 @@
                           </w:r>
                         </w:sdtContent>
                       </w:sdt>
-                      <w:bookmarkEnd w:id="106"/>
-                      <w:bookmarkEnd w:id="107"/>
+                      <w:bookmarkEnd w:id="112"/>
+                      <w:bookmarkEnd w:id="113"/>
                     </w:p>
                   </w:txbxContent>
                 </v:textbox>
@@ -18869,7 +18962,7 @@
                     </pic:cNvPicPr>
                   </pic:nvPicPr>
                   <pic:blipFill rotWithShape="1">
-                    <a:blip r:embed="rId66">
+                    <a:blip r:embed="rId67">
                       <a:extLst>
                         <a:ext uri="{28A0092B-C50C-407E-A947-70E740481C1C}">
                           <a14:useLocalDpi xmlns:a14="http://schemas.microsoft.com/office/drawing/2010/main" val="0"/>
@@ -18969,16 +19062,16 @@
       <w:r>
         <w:t xml:space="preserve"> te voorzien, zelfs voor complexe projecten. De reden dat </w:t>
       </w:r>
-      <w:commentRangeStart w:id="108"/>
+      <w:commentRangeStart w:id="114"/>
       <w:r>
         <w:t xml:space="preserve">maar één server </w:t>
       </w:r>
-      <w:commentRangeEnd w:id="108"/>
+      <w:commentRangeEnd w:id="114"/>
       <w:r>
         <w:rPr>
           <w:rStyle w:val="CommentReference"/>
         </w:rPr>
-        <w:commentReference w:id="108"/>
+        <w:commentReference w:id="114"/>
       </w:r>
       <w:r>
         <w:t xml:space="preserve">nodig is, is omdat </w:t>
@@ -19204,7 +19297,7 @@
                     </pic:cNvPicPr>
                   </pic:nvPicPr>
                   <pic:blipFill>
-                    <a:blip r:embed="rId67" cstate="print">
+                    <a:blip r:embed="rId68" cstate="print">
                       <a:extLst>
                         <a:ext uri="{28A0092B-C50C-407E-A947-70E740481C1C}">
                           <a14:useLocalDpi xmlns:a14="http://schemas.microsoft.com/office/drawing/2010/main" val="0"/>
@@ -19292,34 +19385,18 @@
                                 <w:sz w:val="20"/>
                               </w:rPr>
                             </w:pPr>
-                            <w:bookmarkStart w:id="109" w:name="_Toc104239235"/>
+                            <w:bookmarkStart w:id="115" w:name="_Toc104240862"/>
                             <w:r>
                               <w:t xml:space="preserve">Figuur </w:t>
                             </w:r>
-                            <w:r>
-                              <w:fldChar w:fldCharType="begin"/>
-                            </w:r>
-                            <w:r>
-                              <w:instrText xml:space="preserve"> SEQ Figuur \</w:instrText>
-                            </w:r>
-                            <w:r>
-                              <w:instrText xml:space="preserve">* ARABIC </w:instrText>
-                            </w:r>
-                            <w:r>
-                              <w:fldChar w:fldCharType="separate"/>
-                            </w:r>
-                            <w:r>
-                              <w:rPr>
-                                <w:noProof/>
-                              </w:rPr>
-                              <w:t>15</w:t>
-                            </w:r>
-                            <w:r>
-                              <w:rPr>
-                                <w:noProof/>
-                              </w:rPr>
-                              <w:fldChar w:fldCharType="end"/>
-                            </w:r>
+                            <w:fldSimple w:instr=" SEQ Figuur \* ARABIC ">
+                              <w:r>
+                                <w:rPr>
+                                  <w:noProof/>
+                                </w:rPr>
+                                <w:t>15</w:t>
+                              </w:r>
+                            </w:fldSimple>
                             <w:r>
                               <w:t>: Jenkins visuele werking</w:t>
                             </w:r>
@@ -19356,7 +19433,7 @@
                                 </w:r>
                               </w:sdtContent>
                             </w:sdt>
-                            <w:bookmarkEnd w:id="109"/>
+                            <w:bookmarkEnd w:id="115"/>
                           </w:p>
                         </w:txbxContent>
                       </wps:txbx>
@@ -19377,7 +19454,7 @@
           </mc:Choice>
           <mc:Fallback>
             <w:pict>
-              <v:shape w14:anchorId="241F5885" id="Tekstvak 38" o:spid="_x0000_s1044" type="#_x0000_t202" style="position:absolute;margin-left:0;margin-top:258.25pt;width:416.05pt;height:.05pt;z-index:251798528;visibility:visible;mso-wrap-style:square;mso-width-percent:0;mso-wrap-distance-left:9pt;mso-wrap-distance-top:0;mso-wrap-distance-right:9pt;mso-wrap-distance-bottom:0;mso-position-horizontal:center;mso-position-horizontal-relative:margin;mso-position-vertical:absolute;mso-position-vertical-relative:text;mso-width-percent:0;mso-width-relative:margin;v-text-anchor:top" o:gfxdata="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" stroked="f">
+              <v:shape w14:anchorId="241F5885" id="Tekstvak 38" o:spid="_x0000_s1045" type="#_x0000_t202" style="position:absolute;margin-left:0;margin-top:258.25pt;width:416.05pt;height:.05pt;z-index:251798528;visibility:visible;mso-wrap-style:square;mso-width-percent:0;mso-wrap-distance-left:9pt;mso-wrap-distance-top:0;mso-wrap-distance-right:9pt;mso-wrap-distance-bottom:0;mso-position-horizontal:center;mso-position-horizontal-relative:margin;mso-position-vertical:absolute;mso-position-vertical-relative:text;mso-width-percent:0;mso-width-relative:margin;v-text-anchor:top" o:gfxdata="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" stroked="f">
                 <v:textbox style="mso-fit-shape-to-text:t" inset="0,0,0,0">
                   <w:txbxContent>
                     <w:p>
@@ -19388,34 +19465,18 @@
                           <w:sz w:val="20"/>
                         </w:rPr>
                       </w:pPr>
-                      <w:bookmarkStart w:id="110" w:name="_Toc104239235"/>
+                      <w:bookmarkStart w:id="116" w:name="_Toc104240862"/>
                       <w:r>
                         <w:t xml:space="preserve">Figuur </w:t>
                       </w:r>
-                      <w:r>
-                        <w:fldChar w:fldCharType="begin"/>
-                      </w:r>
-                      <w:r>
-                        <w:instrText xml:space="preserve"> SEQ Figuur \</w:instrText>
-                      </w:r>
-                      <w:r>
-                        <w:instrText xml:space="preserve">* ARABIC </w:instrText>
-                      </w:r>
-                      <w:r>
-                        <w:fldChar w:fldCharType="separate"/>
-                      </w:r>
-                      <w:r>
-                        <w:rPr>
-                          <w:noProof/>
-                        </w:rPr>
-                        <w:t>15</w:t>
-                      </w:r>
-                      <w:r>
-                        <w:rPr>
-                          <w:noProof/>
-                        </w:rPr>
-                        <w:fldChar w:fldCharType="end"/>
-                      </w:r>
+                      <w:fldSimple w:instr=" SEQ Figuur \* ARABIC ">
+                        <w:r>
+                          <w:rPr>
+                            <w:noProof/>
+                          </w:rPr>
+                          <w:t>15</w:t>
+                        </w:r>
+                      </w:fldSimple>
                       <w:r>
                         <w:t>: Jenkins visuele werking</w:t>
                       </w:r>
@@ -19452,7 +19513,7 @@
                           </w:r>
                         </w:sdtContent>
                       </w:sdt>
-                      <w:bookmarkEnd w:id="110"/>
+                      <w:bookmarkEnd w:id="116"/>
                     </w:p>
                   </w:txbxContent>
                 </v:textbox>
@@ -19472,24 +19533,24 @@
         <w:pStyle w:val="Heading2"/>
         <w:ind w:firstLine="708"/>
       </w:pPr>
-      <w:bookmarkStart w:id="111" w:name="_Toc104239275"/>
+      <w:bookmarkStart w:id="117" w:name="_Toc104240764"/>
       <w:r>
         <w:t xml:space="preserve">10.1 Jenkins </w:t>
       </w:r>
-      <w:commentRangeStart w:id="112"/>
+      <w:commentRangeStart w:id="118"/>
       <w:r>
         <w:t>minimumvoorwaarden</w:t>
       </w:r>
-      <w:commentRangeEnd w:id="112"/>
+      <w:commentRangeEnd w:id="118"/>
       <w:r>
         <w:rPr>
           <w:rStyle w:val="CommentReference"/>
           <w:rFonts w:eastAsiaTheme="minorHAnsi" w:cstheme="minorBidi"/>
           <w:color w:val="auto"/>
         </w:rPr>
-        <w:commentReference w:id="112"/>
-      </w:r>
-      <w:bookmarkEnd w:id="111"/>
+        <w:commentReference w:id="118"/>
+      </w:r>
+      <w:bookmarkEnd w:id="117"/>
     </w:p>
     <w:tbl>
       <w:tblPr>
@@ -19670,7 +19731,7 @@
         <w:pStyle w:val="Caption"/>
         <w:framePr w:hSpace="141" w:wrap="around" w:vAnchor="text" w:hAnchor="page" w:x="1435" w:y="712"/>
       </w:pPr>
-      <w:bookmarkStart w:id="113" w:name="_Toc104131043"/>
+      <w:bookmarkStart w:id="119" w:name="_Toc104131043"/>
       <w:r>
         <w:t xml:space="preserve">Tabel </w:t>
       </w:r>
@@ -19701,7 +19762,7 @@
       <w:r>
         <w:t>Jenkins minimum hardware voorwaarden</w:t>
       </w:r>
-      <w:bookmarkEnd w:id="113"/>
+      <w:bookmarkEnd w:id="119"/>
     </w:p>
     <w:p/>
     <w:p/>
@@ -19973,7 +20034,7 @@
               </w:rPr>
               <w:t>Java Development Kit (</w:t>
             </w:r>
-            <w:hyperlink r:id="rId68" w:history="1">
+            <w:hyperlink r:id="rId69" w:history="1">
               <w:r>
                 <w:rPr>
                   <w:rStyle w:val="Hyperlink"/>
@@ -20113,36 +20174,23 @@
         <w:pStyle w:val="Caption"/>
         <w:keepNext/>
       </w:pPr>
-      <w:bookmarkStart w:id="114" w:name="_Ref103438413"/>
-      <w:bookmarkStart w:id="115" w:name="_Toc104131044"/>
+      <w:bookmarkStart w:id="120" w:name="_Ref103438413"/>
+      <w:bookmarkStart w:id="121" w:name="_Toc104131044"/>
       <w:r>
         <w:t xml:space="preserve">Tabel </w:t>
       </w:r>
-      <w:r>
-        <w:fldChar w:fldCharType="begin"/>
-      </w:r>
-      <w:r>
-        <w:instrText xml:space="preserve"> SEQ Tabel \* ARABIC </w:instrText>
-      </w:r>
-      <w:r>
-        <w:fldChar w:fldCharType="separate"/>
-      </w:r>
-      <w:r>
-        <w:rPr>
-          <w:noProof/>
-        </w:rPr>
-        <w:t>2</w:t>
-      </w:r>
-      <w:r>
-        <w:rPr>
-          <w:noProof/>
-        </w:rPr>
-        <w:fldChar w:fldCharType="end"/>
-      </w:r>
+      <w:fldSimple w:instr=" SEQ Tabel \* ARABIC ">
+        <w:r>
+          <w:rPr>
+            <w:noProof/>
+          </w:rPr>
+          <w:t>2</w:t>
+        </w:r>
+      </w:fldSimple>
       <w:r>
         <w:t>: Jenkins minimumsoftware voorwaarden</w:t>
       </w:r>
-      <w:bookmarkEnd w:id="114"/>
+      <w:bookmarkEnd w:id="120"/>
       <w:sdt>
         <w:sdtPr>
           <w:id w:val="-444234611"/>
@@ -20176,7 +20224,7 @@
           </w:r>
         </w:sdtContent>
       </w:sdt>
-      <w:bookmarkEnd w:id="115"/>
+      <w:bookmarkEnd w:id="121"/>
     </w:p>
     <w:p>
       <w:r>
@@ -20266,14 +20314,14 @@
       <w:pPr>
         <w:ind w:firstLine="708"/>
       </w:pPr>
-      <w:bookmarkStart w:id="116" w:name="_Toc104239276"/>
+      <w:bookmarkStart w:id="122" w:name="_Toc104240765"/>
       <w:r>
         <w:rPr>
           <w:rStyle w:val="Heading2Char"/>
         </w:rPr>
         <w:t>10.2 Jenkins best practices</w:t>
       </w:r>
-      <w:bookmarkEnd w:id="116"/>
+      <w:bookmarkEnd w:id="122"/>
     </w:p>
     <w:p>
       <w:r>
@@ -20348,16 +20396,16 @@
       <w:r>
         <w:t xml:space="preserve"> </w:t>
       </w:r>
-      <w:commentRangeStart w:id="117"/>
+      <w:commentRangeStart w:id="123"/>
       <w:r>
         <w:t>in eender welke situatie</w:t>
       </w:r>
-      <w:commentRangeEnd w:id="117"/>
+      <w:commentRangeEnd w:id="123"/>
       <w:r>
         <w:rPr>
           <w:rStyle w:val="CommentReference"/>
         </w:rPr>
-        <w:commentReference w:id="117"/>
+        <w:commentReference w:id="123"/>
       </w:r>
       <w:r>
         <w:t>.</w:t>
@@ -20543,7 +20591,7 @@
       <w:pPr>
         <w:pStyle w:val="Heading1"/>
       </w:pPr>
-      <w:bookmarkStart w:id="118" w:name="_Toc104239277"/>
+      <w:bookmarkStart w:id="124" w:name="_Toc104240766"/>
       <w:r>
         <w:t>11</w:t>
       </w:r>
@@ -20553,7 +20601,7 @@
       <w:r>
         <w:t>Praktische uitwerking</w:t>
       </w:r>
-      <w:bookmarkEnd w:id="118"/>
+      <w:bookmarkEnd w:id="124"/>
     </w:p>
     <w:p>
       <w:r>
@@ -20664,7 +20712,7 @@
       <w:pPr>
         <w:pStyle w:val="Heading1"/>
       </w:pPr>
-      <w:bookmarkStart w:id="119" w:name="_Toc104239278"/>
+      <w:bookmarkStart w:id="125" w:name="_Toc104240767"/>
       <w:r>
         <w:t>1</w:t>
       </w:r>
@@ -20680,7 +20728,7 @@
       <w:r>
         <w:t>osting</w:t>
       </w:r>
-      <w:bookmarkEnd w:id="119"/>
+      <w:bookmarkEnd w:id="125"/>
     </w:p>
     <w:p>
       <w:r>
@@ -20762,7 +20810,7 @@
       <w:pPr>
         <w:pStyle w:val="Heading1"/>
       </w:pPr>
-      <w:bookmarkStart w:id="120" w:name="_Toc104239279"/>
+      <w:bookmarkStart w:id="126" w:name="_Toc104240768"/>
       <w:r>
         <w:t>1</w:t>
       </w:r>
@@ -20775,7 +20823,7 @@
       <w:r>
         <w:t>Handleiding</w:t>
       </w:r>
-      <w:bookmarkEnd w:id="120"/>
+      <w:bookmarkEnd w:id="126"/>
     </w:p>
     <w:p>
       <w:r>
@@ -20810,12 +20858,12 @@
       <w:pPr>
         <w:pStyle w:val="Heading1"/>
       </w:pPr>
-      <w:bookmarkStart w:id="121" w:name="_Toc104239280"/>
+      <w:bookmarkStart w:id="127" w:name="_Toc104240769"/>
       <w:r>
         <w:lastRenderedPageBreak/>
         <w:t>Conclusie</w:t>
       </w:r>
-      <w:bookmarkEnd w:id="121"/>
+      <w:bookmarkEnd w:id="127"/>
     </w:p>
     <w:p>
       <w:r>
@@ -20885,12 +20933,12 @@
       <w:pPr>
         <w:pStyle w:val="Heading1"/>
       </w:pPr>
-      <w:bookmarkStart w:id="122" w:name="_Toc104239281"/>
+      <w:bookmarkStart w:id="128" w:name="_Toc104240770"/>
       <w:r>
         <w:lastRenderedPageBreak/>
         <w:t>Nawoord</w:t>
       </w:r>
-      <w:bookmarkEnd w:id="122"/>
+      <w:bookmarkEnd w:id="128"/>
     </w:p>
     <w:p>
       <w:r>
@@ -20948,7 +20996,7 @@
         <w:br w:type="page"/>
       </w:r>
     </w:p>
-    <w:bookmarkStart w:id="123" w:name="_Toc104239282" w:displacedByCustomXml="next"/>
+    <w:bookmarkStart w:id="129" w:name="_Toc104240771" w:displacedByCustomXml="next"/>
     <w:sdt>
       <w:sdtPr>
         <w:rPr>
@@ -20977,7 +21025,7 @@
           <w:r>
             <w:t>Literatuurlijst</w:t>
           </w:r>
-          <w:bookmarkEnd w:id="123"/>
+          <w:bookmarkEnd w:id="129"/>
         </w:p>
         <w:sdt>
           <w:sdtPr>
@@ -22572,14 +22620,14 @@
       <w:pPr>
         <w:pStyle w:val="Heading1"/>
       </w:pPr>
-      <w:bookmarkStart w:id="124" w:name="_Toc104239283"/>
+      <w:bookmarkStart w:id="130" w:name="_Toc104240772"/>
       <w:r>
         <w:t>Bijlagen</w:t>
       </w:r>
       <w:r>
         <w:t>overzicht</w:t>
       </w:r>
-      <w:bookmarkEnd w:id="124"/>
+      <w:bookmarkEnd w:id="130"/>
     </w:p>
     <w:p>
       <w:r>
@@ -22608,7 +22656,7 @@
       <w:pPr>
         <w:pStyle w:val="Heading2"/>
       </w:pPr>
-      <w:bookmarkStart w:id="125" w:name="_Toc104239284"/>
+      <w:bookmarkStart w:id="131" w:name="_Toc104240773"/>
       <w:r>
         <w:rPr>
           <w:noProof/>
@@ -22640,7 +22688,7 @@
                     </pic:cNvPicPr>
                   </pic:nvPicPr>
                   <pic:blipFill>
-                    <a:blip r:embed="rId69" cstate="print">
+                    <a:blip r:embed="rId70" cstate="print">
                       <a:extLst>
                         <a:ext uri="{28A0092B-C50C-407E-A947-70E740481C1C}">
                           <a14:useLocalDpi xmlns:a14="http://schemas.microsoft.com/office/drawing/2010/main" val="0"/>
@@ -22680,13 +22728,13 @@
       <w:r>
         <w:t>Bijlage 1: Platform flowchart</w:t>
       </w:r>
-      <w:bookmarkEnd w:id="125"/>
+      <w:bookmarkEnd w:id="131"/>
     </w:p>
     <w:p>
       <w:pPr>
         <w:pStyle w:val="Heading2"/>
       </w:pPr>
-      <w:bookmarkStart w:id="126" w:name="_Toc104239285"/>
+      <w:bookmarkStart w:id="132" w:name="_Toc104240774"/>
       <w:r>
         <w:rPr>
           <w:noProof/>
@@ -22718,7 +22766,7 @@
                     </pic:cNvPicPr>
                   </pic:nvPicPr>
                   <pic:blipFill>
-                    <a:blip r:embed="rId70">
+                    <a:blip r:embed="rId71">
                       <a:extLst>
                         <a:ext uri="{28A0092B-C50C-407E-A947-70E740481C1C}">
                           <a14:useLocalDpi xmlns:a14="http://schemas.microsoft.com/office/drawing/2010/main" val="0"/>
@@ -22758,18 +22806,18 @@
       <w:r>
         <w:t>Bijlage 2: Relatie diagram</w:t>
       </w:r>
-      <w:bookmarkEnd w:id="126"/>
+      <w:bookmarkEnd w:id="132"/>
     </w:p>
     <w:p>
       <w:pPr>
         <w:pStyle w:val="Heading2"/>
       </w:pPr>
-      <w:bookmarkStart w:id="127" w:name="_Toc104239286"/>
+      <w:bookmarkStart w:id="133" w:name="_Toc104240775"/>
       <w:r>
         <w:lastRenderedPageBreak/>
         <w:t>Bijlage 3: Netwerk diagram</w:t>
       </w:r>
-      <w:bookmarkEnd w:id="127"/>
+      <w:bookmarkEnd w:id="133"/>
     </w:p>
     <w:p>
       <w:r>
@@ -22800,7 +22848,7 @@
                     <pic:cNvPicPr/>
                   </pic:nvPicPr>
                   <pic:blipFill>
-                    <a:blip r:embed="rId49">
+                    <a:blip r:embed="rId50">
                       <a:extLst>
                         <a:ext uri="{28A0092B-C50C-407E-A947-70E740481C1C}">
                           <a14:useLocalDpi xmlns:a14="http://schemas.microsoft.com/office/drawing/2010/main" val="0"/>
@@ -22834,8 +22882,8 @@
       </w:r>
     </w:p>
     <w:sectPr>
-      <w:headerReference w:type="default" r:id="rId71"/>
-      <w:footerReference w:type="default" r:id="rId72"/>
+      <w:headerReference w:type="default" r:id="rId72"/>
+      <w:footerReference w:type="default" r:id="rId73"/>
       <w:pgSz w:w="11906" w:h="16838"/>
       <w:pgMar w:top="1417" w:right="1417" w:bottom="1417" w:left="1417" w:header="708" w:footer="708" w:gutter="0"/>
       <w:pgNumType w:start="1"/>
@@ -22848,7 +22896,7 @@
 
 <file path=word/comments.xml><?xml version="1.0" encoding="utf-8"?>
 <w:comments xmlns:wpc="http://schemas.microsoft.com/office/word/2010/wordprocessingCanvas" xmlns:cx="http://schemas.microsoft.com/office/drawing/2014/chartex" xmlns:cx1="http://schemas.microsoft.com/office/drawing/2015/9/8/chartex" xmlns:cx2="http://schemas.microsoft.com/office/drawing/2015/10/21/chartex" xmlns:cx3="http://schemas.microsoft.com/office/drawing/2016/5/9/chartex" xmlns:cx4="http://schemas.microsoft.com/office/drawing/2016/5/10/chartex" xmlns:cx5="http://schemas.microsoft.com/office/drawing/2016/5/11/chartex" xmlns:cx6="http://schemas.microsoft.com/office/drawing/2016/5/12/chartex" xmlns:cx7="http://schemas.microsoft.com/office/drawing/2016/5/13/chartex" xmlns:cx8="http://schemas.microsoft.com/office/drawing/2016/5/14/chartex" xmlns:mc="http://schemas.openxmlformats.org/markup-compatibility/2006" xmlns:aink="http://schemas.microsoft.com/office/drawing/2016/ink" xmlns:am3d="http://schemas.microsoft.com/office/drawing/2017/model3d" xmlns:o="urn:schemas-microsoft-com:office:office" xmlns:oel="http://schemas.microsoft.com/office/2019/extlst" xmlns:r="http://schemas.openxmlformats.org/officeDocument/2006/relationships" xmlns:m="http://schemas.openxmlformats.org/officeDocument/2006/math" xmlns:v="urn:schemas-microsoft-com:vml" xmlns:wp14="http://schemas.microsoft.com/office/word/2010/wordprocessingDrawing" xmlns:wp="http://schemas.openxmlformats.org/drawingml/2006/wordprocessingDrawing" xmlns:w10="urn:schemas-microsoft-com:office:word" xmlns:w="http://schemas.openxmlformats.org/wordprocessingml/2006/main" xmlns:w14="http://schemas.microsoft.com/office/word/2010/wordml" xmlns:w15="http://schemas.microsoft.com/office/word/2012/wordml" xmlns:w16cex="http://schemas.microsoft.com/office/word/2018/wordml/cex" xmlns:w16cid="http://schemas.microsoft.com/office/word/2016/wordml/cid" xmlns:w16="http://schemas.microsoft.com/office/word/2018/wordml" xmlns:w16sdtdh="http://schemas.microsoft.com/office/word/2020/wordml/sdtdatahash" xmlns:w16se="http://schemas.microsoft.com/office/word/2015/wordml/symex" xmlns:wpg="http://schemas.microsoft.com/office/word/2010/wordprocessingGroup" xmlns:wpi="http://schemas.microsoft.com/office/word/2010/wordprocessingInk" xmlns:wne="http://schemas.microsoft.com/office/word/2006/wordml" xmlns:wps="http://schemas.microsoft.com/office/word/2010/wordprocessingShape" mc:Ignorable="w14 w15 w16se w16cid w16 w16cex w16sdtdh wp14">
-  <w:comment w:id="80" w:author="Sven Sanders" w:date="2022-05-17T11:12:00Z" w:initials="SS">
+  <w:comment w:id="86" w:author="Sven Sanders" w:date="2022-05-17T11:12:00Z" w:initials="SS">
     <w:p>
       <w:pPr>
         <w:pStyle w:val="CommentText"/>
@@ -22867,7 +22915,7 @@
       </w:r>
     </w:p>
   </w:comment>
-  <w:comment w:id="91" w:author="Sven Sanders" w:date="2022-05-17T11:18:00Z" w:initials="SS">
+  <w:comment w:id="97" w:author="Sven Sanders" w:date="2022-05-17T11:18:00Z" w:initials="SS">
     <w:p>
       <w:pPr>
         <w:pStyle w:val="CommentText"/>
@@ -22886,7 +22934,7 @@
       </w:r>
     </w:p>
   </w:comment>
-  <w:comment w:id="101" w:author="Sven Sanders" w:date="2022-05-17T11:23:00Z" w:initials="SS">
+  <w:comment w:id="107" w:author="Sven Sanders" w:date="2022-05-17T11:23:00Z" w:initials="SS">
     <w:p>
       <w:pPr>
         <w:pStyle w:val="CommentText"/>
@@ -22902,7 +22950,7 @@
       </w:r>
     </w:p>
   </w:comment>
-  <w:comment w:id="102" w:author="Sven Sanders" w:date="2022-05-17T11:25:00Z" w:initials="SS">
+  <w:comment w:id="108" w:author="Sven Sanders" w:date="2022-05-17T11:25:00Z" w:initials="SS">
     <w:p>
       <w:pPr>
         <w:pStyle w:val="CommentText"/>
@@ -22921,7 +22969,7 @@
       </w:r>
     </w:p>
   </w:comment>
-  <w:comment w:id="108" w:author="Sven Sanders" w:date="2022-05-17T11:29:00Z" w:initials="SS">
+  <w:comment w:id="114" w:author="Sven Sanders" w:date="2022-05-17T11:29:00Z" w:initials="SS">
     <w:p>
       <w:pPr>
         <w:pStyle w:val="CommentText"/>
@@ -22937,7 +22985,7 @@
       </w:r>
     </w:p>
   </w:comment>
-  <w:comment w:id="112" w:author="Sven Sanders" w:date="2022-05-17T11:30:00Z" w:initials="SS">
+  <w:comment w:id="118" w:author="Sven Sanders" w:date="2022-05-17T11:30:00Z" w:initials="SS">
     <w:p>
       <w:pPr>
         <w:pStyle w:val="CommentText"/>
@@ -22953,7 +23001,7 @@
       </w:r>
     </w:p>
   </w:comment>
-  <w:comment w:id="117" w:author="Sven Sanders" w:date="2022-05-17T11:31:00Z" w:initials="SS">
+  <w:comment w:id="123" w:author="Sven Sanders" w:date="2022-05-17T11:31:00Z" w:initials="SS">
     <w:p>
       <w:pPr>
         <w:pStyle w:val="CommentText"/>
@@ -23510,7 +23558,7 @@
               <v:stroke joinstyle="miter"/>
               <v:path gradientshapeok="t" o:connecttype="rect"/>
             </v:shapetype>
-            <v:shape id="Text Box 2" o:spid="_x0000_s1045" type="#_x0000_t202" style="position:absolute;margin-left:236.75pt;margin-top:-46.55pt;width:287.95pt;height:53.85pt;z-index:251664384;visibility:visible;mso-wrap-style:square;mso-width-percent:0;mso-height-percent:0;mso-wrap-distance-left:9pt;mso-wrap-distance-top:0;mso-wrap-distance-right:9pt;mso-wrap-distance-bottom:0;mso-position-horizontal:right;mso-position-horizontal-relative:margin;mso-position-vertical:absolute;mso-position-vertical-relative:text;mso-width-percent:0;mso-height-percent:0;mso-width-relative:margin;mso-height-relative:margin;v-text-anchor:top" o:gfxdata="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" filled="f" stroked="f">
+            <v:shape id="Text Box 2" o:spid="_x0000_s1046" type="#_x0000_t202" style="position:absolute;margin-left:236.75pt;margin-top:-46.55pt;width:287.95pt;height:53.85pt;z-index:251664384;visibility:visible;mso-wrap-style:square;mso-width-percent:0;mso-height-percent:0;mso-wrap-distance-left:9pt;mso-wrap-distance-top:0;mso-wrap-distance-right:9pt;mso-wrap-distance-bottom:0;mso-position-horizontal:right;mso-position-horizontal-relative:margin;mso-position-vertical:absolute;mso-position-vertical-relative:text;mso-width-percent:0;mso-height-percent:0;mso-width-relative:margin;mso-height-relative:margin;v-text-anchor:top" o:gfxdata="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" filled="f" stroked="f">
               <v:textbox>
                 <w:txbxContent>
                   <w:p>
@@ -23780,7 +23828,7 @@
               <v:stroke joinstyle="miter"/>
               <v:path gradientshapeok="t" o:connecttype="rect"/>
             </v:shapetype>
-            <v:shape id="_x0000_s1046" type="#_x0000_t202" style="position:absolute;margin-left:236.75pt;margin-top:-46.55pt;width:287.95pt;height:53.85pt;z-index:251659264;visibility:visible;mso-wrap-style:square;mso-width-percent:0;mso-height-percent:0;mso-wrap-distance-left:9pt;mso-wrap-distance-top:0;mso-wrap-distance-right:9pt;mso-wrap-distance-bottom:0;mso-position-horizontal:right;mso-position-horizontal-relative:margin;mso-position-vertical:absolute;mso-position-vertical-relative:text;mso-width-percent:0;mso-height-percent:0;mso-width-relative:margin;mso-height-relative:margin;v-text-anchor:top" o:gfxdata="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" filled="f" stroked="f">
+            <v:shape id="_x0000_s1047" type="#_x0000_t202" style="position:absolute;margin-left:236.75pt;margin-top:-46.55pt;width:287.95pt;height:53.85pt;z-index:251659264;visibility:visible;mso-wrap-style:square;mso-width-percent:0;mso-height-percent:0;mso-wrap-distance-left:9pt;mso-wrap-distance-top:0;mso-wrap-distance-right:9pt;mso-wrap-distance-bottom:0;mso-position-horizontal:right;mso-position-horizontal-relative:margin;mso-position-vertical:absolute;mso-position-vertical-relative:text;mso-width-percent:0;mso-height-percent:0;mso-width-relative:margin;mso-height-relative:margin;v-text-anchor:top" o:gfxdata="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" filled="f" stroked="f">
               <v:textbox>
                 <w:txbxContent>
                   <w:p>

</xml_diff>